<commit_message>
EVO-129 Error SE y ejercicios
Se buscó la manera de solucionar el error de que no actualiza el nombre del ejercicio y se amplió los ejercicios de pecho
</commit_message>
<xml_diff>
--- a/Documentos/EJERCICIOS DEFINITIVOS/pecho/pecho.docx
+++ b/Documentos/EJERCICIOS DEFINITIVOS/pecho/pecho.docx
@@ -1,6 +1,6 @@
 
 <file path=word/document.xml><?xml version="1.0" encoding="utf-8"?>
-<w:document xmlns:wpc="http://schemas.microsoft.com/office/word/2010/wordprocessingCanvas" xmlns:cx="http://schemas.microsoft.com/office/drawing/2014/chartex" xmlns:cx1="http://schemas.microsoft.com/office/drawing/2015/9/8/chartex" xmlns:cx2="http://schemas.microsoft.com/office/drawing/2015/10/21/chartex" xmlns:cx3="http://schemas.microsoft.com/office/drawing/2016/5/9/chartex" xmlns:cx4="http://schemas.microsoft.com/office/drawing/2016/5/10/chartex" xmlns:cx5="http://schemas.microsoft.com/office/drawing/2016/5/11/chartex" xmlns:cx6="http://schemas.microsoft.com/office/drawing/2016/5/12/chartex" xmlns:cx7="http://schemas.microsoft.com/office/drawing/2016/5/13/chartex" xmlns:cx8="http://schemas.microsoft.com/office/drawing/2016/5/14/chartex" xmlns:mc="http://schemas.openxmlformats.org/markup-compatibility/2006" xmlns:aink="http://schemas.microsoft.com/office/drawing/2016/ink" xmlns:am3d="http://schemas.microsoft.com/office/drawing/2017/model3d" xmlns:o="urn:schemas-microsoft-com:office:office" xmlns:oel="http://schemas.microsoft.com/office/2019/extlst" xmlns:r="http://schemas.openxmlformats.org/officeDocument/2006/relationships" xmlns:m="http://schemas.openxmlformats.org/officeDocument/2006/math" xmlns:v="urn:schemas-microsoft-com:vml" xmlns:wp14="http://schemas.microsoft.com/office/word/2010/wordprocessingDrawing" xmlns:wp="http://schemas.openxmlformats.org/drawingml/2006/wordprocessingDrawing" xmlns:w10="urn:schemas-microsoft-com:office:word" xmlns:w="http://schemas.openxmlformats.org/wordprocessingml/2006/main" xmlns:w14="http://schemas.microsoft.com/office/word/2010/wordml" xmlns:w15="http://schemas.microsoft.com/office/word/2012/wordml" xmlns:w16cex="http://schemas.microsoft.com/office/word/2018/wordml/cex" xmlns:w16cid="http://schemas.microsoft.com/office/word/2016/wordml/cid" xmlns:w16="http://schemas.microsoft.com/office/word/2018/wordml" xmlns:w16sdtdh="http://schemas.microsoft.com/office/word/2020/wordml/sdtdatahash" xmlns:w16se="http://schemas.microsoft.com/office/word/2015/wordml/symex" xmlns:wpg="http://schemas.microsoft.com/office/word/2010/wordprocessingGroup" xmlns:wpi="http://schemas.microsoft.com/office/word/2010/wordprocessingInk" xmlns:wne="http://schemas.microsoft.com/office/word/2006/wordml" xmlns:wps="http://schemas.microsoft.com/office/word/2010/wordprocessingShape" mc:Ignorable="w14 w15 w16se w16cid w16 w16cex w16sdtdh wp14">
+<w:document xmlns:wpc="http://schemas.microsoft.com/office/word/2010/wordprocessingCanvas" xmlns:cx="http://schemas.microsoft.com/office/drawing/2014/chartex" xmlns:cx1="http://schemas.microsoft.com/office/drawing/2015/9/8/chartex" xmlns:cx2="http://schemas.microsoft.com/office/drawing/2015/10/21/chartex" xmlns:cx3="http://schemas.microsoft.com/office/drawing/2016/5/9/chartex" xmlns:cx4="http://schemas.microsoft.com/office/drawing/2016/5/10/chartex" xmlns:cx5="http://schemas.microsoft.com/office/drawing/2016/5/11/chartex" xmlns:cx6="http://schemas.microsoft.com/office/drawing/2016/5/12/chartex" xmlns:cx7="http://schemas.microsoft.com/office/drawing/2016/5/13/chartex" xmlns:cx8="http://schemas.microsoft.com/office/drawing/2016/5/14/chartex" xmlns:mc="http://schemas.openxmlformats.org/markup-compatibility/2006" xmlns:aink="http://schemas.microsoft.com/office/drawing/2016/ink" xmlns:am3d="http://schemas.microsoft.com/office/drawing/2017/model3d" xmlns:o="urn:schemas-microsoft-com:office:office" xmlns:oel="http://schemas.microsoft.com/office/2019/extlst" xmlns:r="http://schemas.openxmlformats.org/officeDocument/2006/relationships" xmlns:m="http://schemas.openxmlformats.org/officeDocument/2006/math" xmlns:v="urn:schemas-microsoft-com:vml" xmlns:wp14="http://schemas.microsoft.com/office/word/2010/wordprocessingDrawing" xmlns:wp="http://schemas.openxmlformats.org/drawingml/2006/wordprocessingDrawing" xmlns:w10="urn:schemas-microsoft-com:office:word" xmlns:w="http://schemas.openxmlformats.org/wordprocessingml/2006/main" xmlns:w14="http://schemas.microsoft.com/office/word/2010/wordml" xmlns:w15="http://schemas.microsoft.com/office/word/2012/wordml" xmlns:w16cex="http://schemas.microsoft.com/office/word/2018/wordml/cex" xmlns:w16cid="http://schemas.microsoft.com/office/word/2016/wordml/cid" xmlns:w16="http://schemas.microsoft.com/office/word/2018/wordml" xmlns:w16du="http://schemas.microsoft.com/office/word/2023/wordml/word16du" xmlns:w16sdtdh="http://schemas.microsoft.com/office/word/2020/wordml/sdtdatahash" xmlns:w16se="http://schemas.microsoft.com/office/word/2015/wordml/symex" xmlns:wpg="http://schemas.microsoft.com/office/word/2010/wordprocessingGroup" xmlns:wpi="http://schemas.microsoft.com/office/word/2010/wordprocessingInk" xmlns:wne="http://schemas.microsoft.com/office/word/2006/wordml" xmlns:wps="http://schemas.microsoft.com/office/word/2010/wordprocessingShape" mc:Ignorable="w14 w15 w16se w16cid w16 w16cex w16sdtdh wp14">
   <w:body>
     <w:p>
       <w:pPr>
@@ -72,23 +72,13 @@
           </wp:anchor>
         </w:drawing>
       </w:r>
-      <w:proofErr w:type="spellStart"/>
       <w:r>
         <w:rPr>
           <w:b/>
           <w:bCs/>
           <w:lang w:val="en-US"/>
         </w:rPr>
-        <w:t>Nombre</w:t>
-      </w:r>
-      <w:proofErr w:type="spellEnd"/>
-      <w:r>
-        <w:rPr>
-          <w:b/>
-          <w:bCs/>
-          <w:lang w:val="en-US"/>
-        </w:rPr>
-        <w:t xml:space="preserve">: </w:t>
+        <w:t xml:space="preserve">Nombre: </w:t>
       </w:r>
       <w:r>
         <w:rPr>
@@ -760,23 +750,7 @@
           <w:b/>
           <w:bCs/>
         </w:rPr>
-        <w:t>DUMBBELL PULLOVER/</w:t>
-      </w:r>
-      <w:proofErr w:type="spellStart"/>
-      <w:r>
-        <w:rPr>
-          <w:b/>
-          <w:bCs/>
-        </w:rPr>
-        <w:t>PullOver</w:t>
-      </w:r>
-      <w:proofErr w:type="spellEnd"/>
-      <w:r>
-        <w:rPr>
-          <w:b/>
-          <w:bCs/>
-        </w:rPr>
-        <w:t xml:space="preserve"> con </w:t>
+        <w:t xml:space="preserve">DUMBBELL PULLOVER/PullOver con </w:t>
       </w:r>
       <w:r>
         <w:rPr>
@@ -1444,49 +1418,21 @@
           <w:lang w:val="en-US"/>
         </w:rPr>
       </w:pPr>
-      <w:proofErr w:type="spellStart"/>
       <w:r>
         <w:rPr>
           <w:b/>
           <w:bCs/>
           <w:lang w:val="en-US"/>
         </w:rPr>
-        <w:t>Nombre</w:t>
-      </w:r>
-      <w:proofErr w:type="spellEnd"/>
+        <w:t xml:space="preserve">Nombre: </w:t>
+      </w:r>
       <w:r>
         <w:rPr>
           <w:b/>
           <w:bCs/>
           <w:lang w:val="en-US"/>
         </w:rPr>
-        <w:t xml:space="preserve">: </w:t>
-      </w:r>
-      <w:r>
-        <w:rPr>
-          <w:b/>
-          <w:bCs/>
-          <w:lang w:val="en-US"/>
-        </w:rPr>
-        <w:t xml:space="preserve">HIGH CABLE CROSSOVER/ Cruces con </w:t>
-      </w:r>
-      <w:proofErr w:type="spellStart"/>
-      <w:r>
-        <w:rPr>
-          <w:b/>
-          <w:bCs/>
-          <w:lang w:val="en-US"/>
-        </w:rPr>
-        <w:t>Polea</w:t>
-      </w:r>
-      <w:proofErr w:type="spellEnd"/>
-      <w:r>
-        <w:rPr>
-          <w:b/>
-          <w:bCs/>
-          <w:lang w:val="en-US"/>
-        </w:rPr>
-        <w:t xml:space="preserve"> HIGH</w:t>
+        <w:t>HIGH CABLE CROSSOVER/ Cruces con Polea HIGH</w:t>
       </w:r>
     </w:p>
     <w:p>
@@ -2842,6 +2788,9 @@
     </w:p>
     <w:p>
       <w:r>
+        <w:rPr>
+          <w:noProof/>
+        </w:rPr>
         <w:lastRenderedPageBreak/>
         <w:drawing>
           <wp:anchor distT="0" distB="0" distL="114300" distR="114300" simplePos="0" relativeHeight="251688960" behindDoc="0" locked="0" layoutInCell="1" allowOverlap="1" wp14:anchorId="4526B4B4" wp14:editId="31C86F66">
@@ -2913,14 +2862,7 @@
           <w:b/>
           <w:bCs/>
         </w:rPr>
-        <w:t>CABLE CROSSOVER</w:t>
-      </w:r>
-      <w:r>
-        <w:rPr>
-          <w:b/>
-          <w:bCs/>
-        </w:rPr>
-        <w:t xml:space="preserve">/Cruces con </w:t>
+        <w:t xml:space="preserve">CABLE CROSSOVER/Cruces con </w:t>
       </w:r>
       <w:r>
         <w:rPr>
@@ -2967,13 +2909,8 @@
       <w:r>
         <w:t xml:space="preserve">: </w:t>
       </w:r>
-      <w:proofErr w:type="spellStart"/>
-      <w:r>
-        <w:t>Deltoide</w:t>
-      </w:r>
-      <w:proofErr w:type="spellEnd"/>
-      <w:r>
-        <w:t xml:space="preserve"> anterior</w:t>
+      <w:r>
+        <w:t>Deltoide anterior</w:t>
       </w:r>
       <w:r>
         <w:t xml:space="preserve"> </w:t>
@@ -3000,13 +2937,8 @@
         <w:t xml:space="preserve">Máquina </w:t>
       </w:r>
       <w:r>
-        <w:t xml:space="preserve">de </w:t>
-      </w:r>
-      <w:proofErr w:type="spellStart"/>
-      <w:r>
-        <w:t>gym</w:t>
-      </w:r>
-      <w:proofErr w:type="spellEnd"/>
+        <w:t>de gym</w:t>
+      </w:r>
     </w:p>
     <w:p>
       <w:pPr>
@@ -3146,6 +3078,9 @@
     <w:p/>
     <w:p>
       <w:r>
+        <w:rPr>
+          <w:noProof/>
+        </w:rPr>
         <w:lastRenderedPageBreak/>
         <w:drawing>
           <wp:anchor distT="0" distB="0" distL="114300" distR="114300" simplePos="0" relativeHeight="251689984" behindDoc="0" locked="0" layoutInCell="1" allowOverlap="1" wp14:anchorId="3B5CE7E8" wp14:editId="6CA7F1F0">
@@ -3216,30 +3151,7 @@
           <w:b/>
           <w:bCs/>
         </w:rPr>
-        <w:t>INCLINE DUMBBELL FLY</w:t>
-      </w:r>
-      <w:r>
-        <w:rPr>
-          <w:b/>
-          <w:bCs/>
-        </w:rPr>
-        <w:t>/</w:t>
-      </w:r>
-      <w:proofErr w:type="spellStart"/>
-      <w:r>
-        <w:rPr>
-          <w:b/>
-          <w:bCs/>
-        </w:rPr>
-        <w:t>Aperturar</w:t>
-      </w:r>
-      <w:proofErr w:type="spellEnd"/>
-      <w:r>
-        <w:rPr>
-          <w:b/>
-          <w:bCs/>
-        </w:rPr>
-        <w:t xml:space="preserve"> con</w:t>
+        <w:t>INCLINE DUMBBELL FLY/Aperturar con</w:t>
       </w:r>
       <w:r>
         <w:rPr>
@@ -3438,6 +3350,9 @@
     <w:p/>
     <w:p>
       <w:r>
+        <w:rPr>
+          <w:noProof/>
+        </w:rPr>
         <w:drawing>
           <wp:anchor distT="0" distB="0" distL="114300" distR="114300" simplePos="0" relativeHeight="251691008" behindDoc="0" locked="0" layoutInCell="1" allowOverlap="1" wp14:anchorId="6C6F7B13" wp14:editId="17389B09">
             <wp:simplePos x="0" y="0"/>
@@ -3505,14 +3420,7 @@
           <w:b/>
           <w:bCs/>
         </w:rPr>
-        <w:t>INCLINE DUMBBELL PRESS</w:t>
-      </w:r>
-      <w:r>
-        <w:rPr>
-          <w:b/>
-          <w:bCs/>
-        </w:rPr>
-        <w:t xml:space="preserve">/Press de </w:t>
+        <w:t xml:space="preserve">INCLINE DUMBBELL PRESS/Press de </w:t>
       </w:r>
       <w:r>
         <w:rPr>
@@ -3738,6 +3646,9 @@
     <w:p/>
     <w:p>
       <w:r>
+        <w:rPr>
+          <w:noProof/>
+        </w:rPr>
         <w:lastRenderedPageBreak/>
         <w:drawing>
           <wp:anchor distT="0" distB="0" distL="114300" distR="114300" simplePos="0" relativeHeight="251692032" behindDoc="0" locked="0" layoutInCell="1" allowOverlap="1" wp14:anchorId="1CC7FC4A" wp14:editId="60F2D431">
@@ -3807,21 +3718,7 @@
           <w:b/>
           <w:bCs/>
         </w:rPr>
-        <w:t>REVERSE GRIP INCLINE DUMBBELL PRESS</w:t>
-      </w:r>
-      <w:r>
-        <w:rPr>
-          <w:b/>
-          <w:bCs/>
-        </w:rPr>
-        <w:t xml:space="preserve">/Press </w:t>
-      </w:r>
-      <w:r>
-        <w:rPr>
-          <w:b/>
-          <w:bCs/>
-        </w:rPr>
-        <w:t xml:space="preserve">de </w:t>
+        <w:t xml:space="preserve">REVERSE GRIP INCLINE DUMBBELL PRESS/Press de </w:t>
       </w:r>
       <w:r>
         <w:rPr>
@@ -4079,6 +3976,9 @@
     <w:p/>
     <w:p>
       <w:r>
+        <w:rPr>
+          <w:noProof/>
+        </w:rPr>
         <w:lastRenderedPageBreak/>
         <w:drawing>
           <wp:anchor distT="0" distB="0" distL="114300" distR="114300" simplePos="0" relativeHeight="251693056" behindDoc="0" locked="0" layoutInCell="1" allowOverlap="1" wp14:anchorId="0F18CC84" wp14:editId="1AC9AC2E">
@@ -4154,17 +4054,8 @@
           <w:b/>
           <w:bCs/>
         </w:rPr>
-        <w:t xml:space="preserve">/ Máquina de </w:t>
-      </w:r>
-      <w:proofErr w:type="spellStart"/>
-      <w:r>
-        <w:rPr>
-          <w:b/>
-          <w:bCs/>
-        </w:rPr>
-        <w:t>Flys</w:t>
-      </w:r>
-      <w:proofErr w:type="spellEnd"/>
+        <w:t>/ Máquina de Flys</w:t>
+      </w:r>
     </w:p>
     <w:p>
       <w:pPr>
@@ -4389,6 +4280,9 @@
     <w:p/>
     <w:p>
       <w:r>
+        <w:rPr>
+          <w:noProof/>
+        </w:rPr>
         <w:drawing>
           <wp:anchor distT="0" distB="0" distL="114300" distR="114300" simplePos="0" relativeHeight="251694080" behindDoc="0" locked="0" layoutInCell="1" allowOverlap="1" wp14:anchorId="48E49914" wp14:editId="3C387311">
             <wp:simplePos x="0" y="0"/>
@@ -4456,14 +4350,7 @@
           <w:b/>
           <w:bCs/>
         </w:rPr>
-        <w:t>DECLINE DUMBBELL PRESS</w:t>
-      </w:r>
-      <w:r>
-        <w:rPr>
-          <w:b/>
-          <w:bCs/>
-        </w:rPr>
-        <w:t>/Press de Banca De</w:t>
+        <w:t>DECLINE DUMBBELL PRESS/Press de Banca De</w:t>
       </w:r>
       <w:r>
         <w:rPr>
@@ -4510,13 +4397,8 @@
       <w:r>
         <w:t xml:space="preserve">: </w:t>
       </w:r>
-      <w:proofErr w:type="spellStart"/>
-      <w:r>
-        <w:t>Triceps</w:t>
-      </w:r>
-      <w:proofErr w:type="spellEnd"/>
-      <w:r>
-        <w:t xml:space="preserve"> y hombros</w:t>
+      <w:r>
+        <w:t>Triceps y hombros</w:t>
       </w:r>
     </w:p>
     <w:p>
@@ -4644,6 +4526,9 @@
     <w:p/>
     <w:p>
       <w:r>
+        <w:rPr>
+          <w:noProof/>
+        </w:rPr>
         <w:lastRenderedPageBreak/>
         <w:drawing>
           <wp:anchor distT="0" distB="0" distL="114300" distR="114300" simplePos="0" relativeHeight="251695104" behindDoc="0" locked="0" layoutInCell="1" allowOverlap="1" wp14:anchorId="34FC482F" wp14:editId="1FC39A8A">
@@ -4931,14 +4816,12 @@
     <w:p>
       <w:pPr>
         <w:spacing w:line="240" w:lineRule="auto"/>
-        <w:rPr>
-          <w:lang w:val="en-US"/>
-        </w:rPr>
-      </w:pPr>
-      <w:r>
-        <w:rPr>
-          <w:b/>
-          <w:bCs/>
+      </w:pPr>
+      <w:r>
+        <w:rPr>
+          <w:b/>
+          <w:bCs/>
+          <w:noProof/>
           <w:lang w:val="en-US"/>
         </w:rPr>
         <w:lastRenderedPageBreak/>
@@ -4998,76 +4881,20 @@
           </wp:anchor>
         </w:drawing>
       </w:r>
-      <w:proofErr w:type="spellStart"/>
-      <w:r>
-        <w:rPr>
-          <w:b/>
-          <w:bCs/>
-          <w:lang w:val="en-US"/>
-        </w:rPr>
-        <w:t>Nombre</w:t>
-      </w:r>
-      <w:proofErr w:type="spellEnd"/>
-      <w:r>
-        <w:rPr>
-          <w:b/>
-          <w:bCs/>
-          <w:lang w:val="en-US"/>
-        </w:rPr>
-        <w:t xml:space="preserve">: </w:t>
-      </w:r>
-      <w:r>
-        <w:rPr>
-          <w:b/>
-          <w:bCs/>
-          <w:lang w:val="en-US"/>
-        </w:rPr>
-        <w:t>ASSISTED CHEST DIP</w:t>
-      </w:r>
-      <w:r>
-        <w:rPr>
-          <w:b/>
-          <w:bCs/>
-          <w:lang w:val="en-US"/>
-        </w:rPr>
-        <w:t>/</w:t>
-      </w:r>
-      <w:proofErr w:type="spellStart"/>
-      <w:r>
-        <w:rPr>
-          <w:b/>
-          <w:bCs/>
-          <w:lang w:val="en-US"/>
-        </w:rPr>
-        <w:t>F</w:t>
-      </w:r>
-      <w:r>
-        <w:rPr>
-          <w:b/>
-          <w:bCs/>
-          <w:lang w:val="en-US"/>
-        </w:rPr>
-        <w:t>ondos</w:t>
-      </w:r>
-      <w:proofErr w:type="spellEnd"/>
-      <w:r>
-        <w:rPr>
-          <w:b/>
-          <w:bCs/>
-          <w:lang w:val="en-US"/>
-        </w:rPr>
-        <w:t xml:space="preserve"> </w:t>
-      </w:r>
-      <w:proofErr w:type="spellStart"/>
-      <w:r>
-        <w:rPr>
-          <w:b/>
-          <w:bCs/>
-          <w:lang w:val="en-US"/>
-        </w:rPr>
-        <w:t>Asistidos</w:t>
-      </w:r>
-      <w:proofErr w:type="spellEnd"/>
+      <w:r>
+        <w:rPr>
+          <w:b/>
+          <w:bCs/>
+        </w:rPr>
+        <w:t xml:space="preserve">Nombre: </w:t>
+      </w:r>
+      <w:r>
+        <w:rPr>
+          <w:b/>
+          <w:bCs/>
+        </w:rPr>
+        <w:t>ASSISTED CHEST DIP/Fondos Asistidos</w:t>
+      </w:r>
       <w:r>
         <w:rPr>
           <w:noProof/>
@@ -5112,13 +4939,8 @@
       <w:r>
         <w:t xml:space="preserve">: </w:t>
       </w:r>
-      <w:proofErr w:type="spellStart"/>
-      <w:r>
-        <w:t>Triceps</w:t>
-      </w:r>
-      <w:proofErr w:type="spellEnd"/>
-      <w:r>
-        <w:t xml:space="preserve"> y Hombro</w:t>
+      <w:r>
+        <w:t>Triceps y Hombro</w:t>
       </w:r>
     </w:p>
     <w:p>
@@ -5272,6 +5094,7 @@
         <w:rPr>
           <w:b/>
           <w:bCs/>
+          <w:noProof/>
         </w:rPr>
         <w:lastRenderedPageBreak/>
         <w:drawing>
@@ -5342,14 +5165,7 @@
           <w:b/>
           <w:bCs/>
         </w:rPr>
-        <w:t>DUMBBELL DECLINE FLY</w:t>
-      </w:r>
-      <w:r>
-        <w:rPr>
-          <w:b/>
-          <w:bCs/>
-        </w:rPr>
-        <w:t>/</w:t>
+        <w:t>DUMBBELL DECLINE FLY/</w:t>
       </w:r>
       <w:r>
         <w:rPr>
@@ -5556,6 +5372,7 @@
         <w:rPr>
           <w:b/>
           <w:bCs/>
+          <w:noProof/>
         </w:rPr>
         <w:lastRenderedPageBreak/>
         <w:drawing>
@@ -5626,14 +5443,7 @@
           <w:b/>
           <w:bCs/>
         </w:rPr>
-        <w:t>NARROW GRIP WALL PUSH-UP</w:t>
-      </w:r>
-      <w:r>
-        <w:rPr>
-          <w:b/>
-          <w:bCs/>
-        </w:rPr>
-        <w:t>/</w:t>
+        <w:t>NARROW GRIP WALL PUSH-UP/</w:t>
       </w:r>
       <w:r>
         <w:t xml:space="preserve"> </w:t>
@@ -5689,13 +5499,8 @@
       <w:r>
         <w:t xml:space="preserve">: </w:t>
       </w:r>
-      <w:proofErr w:type="spellStart"/>
-      <w:r>
-        <w:t>Triceps</w:t>
-      </w:r>
-      <w:proofErr w:type="spellEnd"/>
-      <w:r>
-        <w:t xml:space="preserve"> Hombros</w:t>
+      <w:r>
+        <w:t>Triceps Hombros</w:t>
       </w:r>
     </w:p>
     <w:p>
@@ -5848,27 +5653,3154 @@
     <w:p/>
     <w:p/>
     <w:p>
-      <w:hyperlink r:id="rId27" w:history="1">
+      <w:r>
+        <w:rPr>
+          <w:noProof/>
+        </w:rPr>
+        <w:lastRenderedPageBreak/>
+        <w:drawing>
+          <wp:anchor distT="0" distB="0" distL="114300" distR="114300" simplePos="0" relativeHeight="251699200" behindDoc="0" locked="0" layoutInCell="1" allowOverlap="1" wp14:anchorId="16DD9AE8" wp14:editId="62C7F746">
+            <wp:simplePos x="0" y="0"/>
+            <wp:positionH relativeFrom="column">
+              <wp:posOffset>4062730</wp:posOffset>
+            </wp:positionH>
+            <wp:positionV relativeFrom="paragraph">
+              <wp:posOffset>0</wp:posOffset>
+            </wp:positionV>
+            <wp:extent cx="1941830" cy="1447800"/>
+            <wp:effectExtent l="0" t="0" r="1270" b="0"/>
+            <wp:wrapSquare wrapText="bothSides"/>
+            <wp:docPr id="1029395654" name="Imagen 1"/>
+            <wp:cNvGraphicFramePr>
+              <a:graphicFrameLocks xmlns:a="http://schemas.openxmlformats.org/drawingml/2006/main" noChangeAspect="1"/>
+            </wp:cNvGraphicFramePr>
+            <a:graphic xmlns:a="http://schemas.openxmlformats.org/drawingml/2006/main">
+              <a:graphicData uri="http://schemas.openxmlformats.org/drawingml/2006/picture">
+                <pic:pic xmlns:pic="http://schemas.openxmlformats.org/drawingml/2006/picture">
+                  <pic:nvPicPr>
+                    <pic:cNvPr id="1029395654" name=""/>
+                    <pic:cNvPicPr/>
+                  </pic:nvPicPr>
+                  <pic:blipFill>
+                    <a:blip r:embed="rId27">
+                      <a:extLst>
+                        <a:ext uri="{28A0092B-C50C-407E-A947-70E740481C1C}">
+                          <a14:useLocalDpi xmlns:a14="http://schemas.microsoft.com/office/drawing/2010/main" val="0"/>
+                        </a:ext>
+                      </a:extLst>
+                    </a:blip>
+                    <a:stretch>
+                      <a:fillRect/>
+                    </a:stretch>
+                  </pic:blipFill>
+                  <pic:spPr>
+                    <a:xfrm>
+                      <a:off x="0" y="0"/>
+                      <a:ext cx="1941830" cy="1447800"/>
+                    </a:xfrm>
+                    <a:prstGeom prst="rect">
+                      <a:avLst/>
+                    </a:prstGeom>
+                  </pic:spPr>
+                </pic:pic>
+              </a:graphicData>
+            </a:graphic>
+            <wp14:sizeRelH relativeFrom="margin">
+              <wp14:pctWidth>0</wp14:pctWidth>
+            </wp14:sizeRelH>
+            <wp14:sizeRelV relativeFrom="margin">
+              <wp14:pctHeight>0</wp14:pctHeight>
+            </wp14:sizeRelV>
+          </wp:anchor>
+        </w:drawing>
+      </w:r>
+    </w:p>
+    <w:p>
+      <w:pPr>
+        <w:spacing w:line="240" w:lineRule="auto"/>
+      </w:pPr>
+      <w:r>
+        <w:rPr>
+          <w:b/>
+          <w:bCs/>
+        </w:rPr>
+        <w:t xml:space="preserve">Nombre: </w:t>
+      </w:r>
+      <w:r>
+        <w:rPr>
+          <w:b/>
+          <w:bCs/>
+        </w:rPr>
+        <w:t xml:space="preserve">KNEELING PUSH-UP/Flexiones con rodillas </w:t>
+      </w:r>
+    </w:p>
+    <w:p>
+      <w:pPr>
+        <w:spacing w:line="240" w:lineRule="auto"/>
+        <w:rPr>
+          <w:rFonts w:ascii="Ubuntu Mono" w:hAnsi="Ubuntu Mono"/>
+          <w:sz w:val="24"/>
+          <w:szCs w:val="24"/>
+        </w:rPr>
+      </w:pPr>
+      <w:r>
+        <w:rPr>
+          <w:b/>
+          <w:bCs/>
+        </w:rPr>
+        <w:t>Músculo primario</w:t>
+      </w:r>
+      <w:r>
+        <w:t>: p</w:t>
+      </w:r>
+      <w:r>
+        <w:t>echo</w:t>
+      </w:r>
+      <w:r>
+        <w:rPr>
+          <w:noProof/>
+        </w:rPr>
+        <w:t xml:space="preserve"> </w:t>
+      </w:r>
+    </w:p>
+    <w:p>
+      <w:pPr>
+        <w:spacing w:line="240" w:lineRule="auto"/>
+      </w:pPr>
+      <w:r>
+        <w:rPr>
+          <w:b/>
+          <w:bCs/>
+        </w:rPr>
+        <w:t>Músculos que también trabajan</w:t>
+      </w:r>
+      <w:r>
+        <w:t xml:space="preserve">: </w:t>
+      </w:r>
+      <w:r>
+        <w:t>Triceps Hombros</w:t>
+      </w:r>
+    </w:p>
+    <w:p>
+      <w:pPr>
+        <w:spacing w:line="240" w:lineRule="auto"/>
+      </w:pPr>
+      <w:r>
+        <w:rPr>
+          <w:b/>
+          <w:bCs/>
+        </w:rPr>
+        <w:t>Herramientas</w:t>
+      </w:r>
+      <w:r>
+        <w:t xml:space="preserve">: </w:t>
+      </w:r>
+      <w:r>
+        <w:t>Ninguno</w:t>
+      </w:r>
+    </w:p>
+    <w:p>
+      <w:pPr>
+        <w:spacing w:line="240" w:lineRule="auto"/>
+        <w:rPr>
+          <w:b/>
+          <w:bCs/>
+          <w:noProof/>
+        </w:rPr>
+      </w:pPr>
+      <w:r>
+        <w:rPr>
+          <w:b/>
+          <w:bCs/>
+          <w:noProof/>
+        </w:rPr>
+        <w:t>Recomendaciones:</w:t>
+      </w:r>
+    </w:p>
+    <w:p>
+      <w:pPr>
+        <w:spacing w:line="240" w:lineRule="auto"/>
+        <w:rPr>
+          <w:noProof/>
+        </w:rPr>
+      </w:pPr>
+      <w:r>
+        <w:rPr>
+          <w:noProof/>
+        </w:rPr>
+        <w:t>Coloca tus manos debajo de los hombros y las rodillas debajo de las caderas.</w:t>
+      </w:r>
+    </w:p>
+    <w:p>
+      <w:pPr>
+        <w:spacing w:line="240" w:lineRule="auto"/>
+        <w:rPr>
+          <w:noProof/>
+        </w:rPr>
+      </w:pPr>
+      <w:r>
+        <w:rPr>
+          <w:noProof/>
+        </w:rPr>
+        <w:t>Mantén tu cuerpo recto desde las rodillas hasta la cabeza, sin arquear la espalda o levantar las caderas.</w:t>
+      </w:r>
+    </w:p>
+    <w:p>
+      <w:pPr>
+        <w:spacing w:line="240" w:lineRule="auto"/>
+        <w:rPr>
+          <w:noProof/>
+        </w:rPr>
+      </w:pPr>
+      <w:r>
+        <w:rPr>
+          <w:noProof/>
+        </w:rPr>
+        <w:t>Baja tu cuerpo hacia el suelo doblando los brazos y manteniendo los codos cerca del cuerpo.</w:t>
+      </w:r>
+    </w:p>
+    <w:p>
+      <w:pPr>
+        <w:spacing w:line="240" w:lineRule="auto"/>
+        <w:rPr>
+          <w:noProof/>
+        </w:rPr>
+      </w:pPr>
+      <w:r>
+        <w:rPr>
+          <w:noProof/>
+        </w:rPr>
+        <w:t>Empuja tu cuerpo hacia arriba hasta que los brazos estén rectos, sin bloquear los codos en la parte superior del movimiento.</w:t>
+      </w:r>
+    </w:p>
+    <w:p>
+      <w:pPr>
+        <w:spacing w:line="240" w:lineRule="auto"/>
+        <w:rPr>
+          <w:noProof/>
+        </w:rPr>
+      </w:pPr>
+      <w:r>
+        <w:rPr>
+          <w:noProof/>
+        </w:rPr>
+        <w:t>Mantén el control del movimiento en todo momento.</w:t>
+      </w:r>
+    </w:p>
+    <w:p>
+      <w:pPr>
+        <w:spacing w:line="240" w:lineRule="auto"/>
+        <w:rPr>
+          <w:b/>
+          <w:bCs/>
+          <w:noProof/>
+        </w:rPr>
+      </w:pPr>
+      <w:r>
+        <w:rPr>
+          <w:b/>
+          <w:bCs/>
+          <w:noProof/>
+        </w:rPr>
+        <w:t>errores Frecuentes:</w:t>
+      </w:r>
+    </w:p>
+    <w:p>
+      <w:r>
+        <w:t>Arquear la espalda o levantar las caderas durante el movimiento.</w:t>
+      </w:r>
+    </w:p>
+    <w:p>
+      <w:r>
+        <w:t>Extender los codos completamente en la parte superior del movimiento, lo que puede causar tensión en los codos.</w:t>
+      </w:r>
+    </w:p>
+    <w:p>
+      <w:r>
+        <w:t>No mantener el cuerpo recto durante todo el movimiento.</w:t>
+      </w:r>
+    </w:p>
+    <w:p/>
+    <w:p/>
+    <w:p/>
+    <w:p/>
+    <w:p>
+      <w:pPr>
+        <w:spacing w:line="240" w:lineRule="auto"/>
+      </w:pPr>
+      <w:r>
+        <w:rPr>
+          <w:noProof/>
+        </w:rPr>
+        <w:lastRenderedPageBreak/>
+        <w:drawing>
+          <wp:anchor distT="0" distB="0" distL="114300" distR="114300" simplePos="0" relativeHeight="251700224" behindDoc="0" locked="0" layoutInCell="1" allowOverlap="1" wp14:anchorId="6C5A0C64" wp14:editId="5883EC98">
+            <wp:simplePos x="0" y="0"/>
+            <wp:positionH relativeFrom="column">
+              <wp:posOffset>4345305</wp:posOffset>
+            </wp:positionH>
+            <wp:positionV relativeFrom="paragraph">
+              <wp:posOffset>0</wp:posOffset>
+            </wp:positionV>
+            <wp:extent cx="2078355" cy="1752600"/>
+            <wp:effectExtent l="0" t="0" r="0" b="0"/>
+            <wp:wrapSquare wrapText="bothSides"/>
+            <wp:docPr id="1267601178" name="Imagen 1" descr="Hombre acostado en una silla&#10;&#10;Descripción generada automáticamente con confianza baja"/>
+            <wp:cNvGraphicFramePr>
+              <a:graphicFrameLocks xmlns:a="http://schemas.openxmlformats.org/drawingml/2006/main" noChangeAspect="1"/>
+            </wp:cNvGraphicFramePr>
+            <a:graphic xmlns:a="http://schemas.openxmlformats.org/drawingml/2006/main">
+              <a:graphicData uri="http://schemas.openxmlformats.org/drawingml/2006/picture">
+                <pic:pic xmlns:pic="http://schemas.openxmlformats.org/drawingml/2006/picture">
+                  <pic:nvPicPr>
+                    <pic:cNvPr id="1267601178" name="Imagen 1" descr="Hombre acostado en una silla&#10;&#10;Descripción generada automáticamente con confianza baja"/>
+                    <pic:cNvPicPr/>
+                  </pic:nvPicPr>
+                  <pic:blipFill>
+                    <a:blip r:embed="rId28">
+                      <a:extLst>
+                        <a:ext uri="{28A0092B-C50C-407E-A947-70E740481C1C}">
+                          <a14:useLocalDpi xmlns:a14="http://schemas.microsoft.com/office/drawing/2010/main" val="0"/>
+                        </a:ext>
+                      </a:extLst>
+                    </a:blip>
+                    <a:stretch>
+                      <a:fillRect/>
+                    </a:stretch>
+                  </pic:blipFill>
+                  <pic:spPr>
+                    <a:xfrm>
+                      <a:off x="0" y="0"/>
+                      <a:ext cx="2078355" cy="1752600"/>
+                    </a:xfrm>
+                    <a:prstGeom prst="rect">
+                      <a:avLst/>
+                    </a:prstGeom>
+                  </pic:spPr>
+                </pic:pic>
+              </a:graphicData>
+            </a:graphic>
+            <wp14:sizeRelH relativeFrom="margin">
+              <wp14:pctWidth>0</wp14:pctWidth>
+            </wp14:sizeRelH>
+            <wp14:sizeRelV relativeFrom="margin">
+              <wp14:pctHeight>0</wp14:pctHeight>
+            </wp14:sizeRelV>
+          </wp:anchor>
+        </w:drawing>
+      </w:r>
+      <w:r>
+        <w:rPr>
+          <w:b/>
+          <w:bCs/>
+        </w:rPr>
+        <w:t xml:space="preserve">Nombre: </w:t>
+      </w:r>
+      <w:r>
+        <w:rPr>
+          <w:b/>
+          <w:bCs/>
+        </w:rPr>
+        <w:t>REVERSE GRIP DUMBBELL BENCH PRESS/</w:t>
+      </w:r>
+      <w:r>
+        <w:t xml:space="preserve"> </w:t>
+      </w:r>
+      <w:r>
+        <w:rPr>
+          <w:b/>
+          <w:bCs/>
+        </w:rPr>
+        <w:t>Press de Banca con Mancuernas Agarre</w:t>
+      </w:r>
+      <w:r>
+        <w:rPr>
+          <w:b/>
+          <w:bCs/>
+        </w:rPr>
+        <w:t xml:space="preserve"> Invertido</w:t>
+      </w:r>
+    </w:p>
+    <w:p>
+      <w:pPr>
+        <w:spacing w:line="240" w:lineRule="auto"/>
+        <w:rPr>
+          <w:rFonts w:ascii="Ubuntu Mono" w:hAnsi="Ubuntu Mono"/>
+          <w:sz w:val="24"/>
+          <w:szCs w:val="24"/>
+        </w:rPr>
+      </w:pPr>
+      <w:r>
+        <w:rPr>
+          <w:b/>
+          <w:bCs/>
+        </w:rPr>
+        <w:t>Músculo primario</w:t>
+      </w:r>
+      <w:r>
+        <w:t>: p</w:t>
+      </w:r>
+      <w:r>
+        <w:t>echo</w:t>
+      </w:r>
+    </w:p>
+    <w:p>
+      <w:pPr>
+        <w:spacing w:line="240" w:lineRule="auto"/>
+      </w:pPr>
+      <w:r>
+        <w:rPr>
+          <w:b/>
+          <w:bCs/>
+        </w:rPr>
+        <w:t>Músculos que también trabajan</w:t>
+      </w:r>
+      <w:r>
+        <w:t xml:space="preserve">: </w:t>
+      </w:r>
+      <w:r>
+        <w:t>Tríceps, hombros</w:t>
+      </w:r>
+      <w:r>
+        <w:rPr>
+          <w:noProof/>
+        </w:rPr>
+        <w:t xml:space="preserve"> </w:t>
+      </w:r>
+    </w:p>
+    <w:p>
+      <w:pPr>
+        <w:spacing w:line="240" w:lineRule="auto"/>
+      </w:pPr>
+      <w:r>
+        <w:rPr>
+          <w:b/>
+          <w:bCs/>
+        </w:rPr>
+        <w:t>Herramientas</w:t>
+      </w:r>
+      <w:r>
+        <w:t xml:space="preserve">: </w:t>
+      </w:r>
+      <w:r>
+        <w:t>Banco plano. Mancuernas.</w:t>
+      </w:r>
+    </w:p>
+    <w:p>
+      <w:pPr>
+        <w:spacing w:line="240" w:lineRule="auto"/>
+        <w:rPr>
+          <w:b/>
+          <w:bCs/>
+          <w:noProof/>
+        </w:rPr>
+      </w:pPr>
+      <w:r>
+        <w:rPr>
+          <w:b/>
+          <w:bCs/>
+          <w:noProof/>
+        </w:rPr>
+        <w:t>Recomendaciones:</w:t>
+      </w:r>
+    </w:p>
+    <w:p>
+      <w:pPr>
+        <w:spacing w:line="240" w:lineRule="auto"/>
+        <w:rPr>
+          <w:noProof/>
+        </w:rPr>
+      </w:pPr>
+      <w:r>
+        <w:rPr>
+          <w:noProof/>
+        </w:rPr>
+        <w:t>Acuéstate sobre un banco plano con los pies apoyados en el suelo.</w:t>
+      </w:r>
+    </w:p>
+    <w:p>
+      <w:pPr>
+        <w:spacing w:line="240" w:lineRule="auto"/>
+        <w:rPr>
+          <w:noProof/>
+        </w:rPr>
+      </w:pPr>
+      <w:r>
+        <w:rPr>
+          <w:noProof/>
+        </w:rPr>
+        <w:t>Toma las mancuernas con un agarre invertido (las palmas de las manos deben estar mirando hacia ti).</w:t>
+      </w:r>
+    </w:p>
+    <w:p>
+      <w:pPr>
+        <w:spacing w:line="240" w:lineRule="auto"/>
+        <w:rPr>
+          <w:noProof/>
+        </w:rPr>
+      </w:pPr>
+      <w:r>
+        <w:rPr>
+          <w:noProof/>
+        </w:rPr>
+        <w:t>Baja lentamente las mancuernas hasta que toquen tu pecho, manteniendo los codos cerca del cuerpo.</w:t>
+      </w:r>
+    </w:p>
+    <w:p>
+      <w:pPr>
+        <w:spacing w:line="240" w:lineRule="auto"/>
+        <w:rPr>
+          <w:noProof/>
+        </w:rPr>
+      </w:pPr>
+      <w:r>
+        <w:rPr>
+          <w:noProof/>
+        </w:rPr>
+        <w:t>Levanta las mancuernas de nuevo a la posición inicial y repite el movimiento.</w:t>
+      </w:r>
+    </w:p>
+    <w:p>
+      <w:pPr>
+        <w:spacing w:line="240" w:lineRule="auto"/>
+        <w:rPr>
+          <w:noProof/>
+        </w:rPr>
+      </w:pPr>
+      <w:r>
+        <w:rPr>
+          <w:noProof/>
+        </w:rPr>
+        <w:t>Exhala mientras levantas las mancuernas y mantén el control durante todo el movimiento.</w:t>
+      </w:r>
+    </w:p>
+    <w:p>
+      <w:pPr>
+        <w:spacing w:line="240" w:lineRule="auto"/>
+        <w:rPr>
+          <w:b/>
+          <w:bCs/>
+          <w:noProof/>
+        </w:rPr>
+      </w:pPr>
+      <w:r>
+        <w:rPr>
+          <w:b/>
+          <w:bCs/>
+          <w:noProof/>
+        </w:rPr>
+        <w:t>errores Frecuentes:</w:t>
+      </w:r>
+    </w:p>
+    <w:p>
+      <w:r>
+        <w:t>Usar demasiado peso y no controlar el movimiento adecuadamente.</w:t>
+      </w:r>
+    </w:p>
+    <w:p>
+      <w:r>
+        <w:t>Arquear la espalda o levantar los pies del suelo.</w:t>
+      </w:r>
+    </w:p>
+    <w:p>
+      <w:r>
+        <w:t>Mover los codos hacia los lados en lugar de mantenerlos cerca del cuerpo.</w:t>
+      </w:r>
+    </w:p>
+    <w:p>
+      <w:r>
+        <w:t>Olvidar exhalar durante el movimiento.</w:t>
+      </w:r>
+    </w:p>
+    <w:p/>
+    <w:p/>
+    <w:p/>
+    <w:p/>
+    <w:p/>
+    <w:p>
+      <w:pPr>
+        <w:spacing w:line="240" w:lineRule="auto"/>
+      </w:pPr>
+      <w:r>
+        <w:rPr>
+          <w:noProof/>
+        </w:rPr>
+        <w:lastRenderedPageBreak/>
+        <w:drawing>
+          <wp:anchor distT="0" distB="0" distL="114300" distR="114300" simplePos="0" relativeHeight="251701248" behindDoc="0" locked="0" layoutInCell="1" allowOverlap="1" wp14:anchorId="4BA2E712" wp14:editId="76F000AF">
+            <wp:simplePos x="0" y="0"/>
+            <wp:positionH relativeFrom="column">
+              <wp:posOffset>4126230</wp:posOffset>
+            </wp:positionH>
+            <wp:positionV relativeFrom="paragraph">
+              <wp:posOffset>0</wp:posOffset>
+            </wp:positionV>
+            <wp:extent cx="2297430" cy="1619250"/>
+            <wp:effectExtent l="0" t="0" r="7620" b="0"/>
+            <wp:wrapSquare wrapText="bothSides"/>
+            <wp:docPr id="2034325586" name="Imagen 1" descr="Imagen que contiene hombre, cuarto&#10;&#10;Descripción generada automáticamente"/>
+            <wp:cNvGraphicFramePr>
+              <a:graphicFrameLocks xmlns:a="http://schemas.openxmlformats.org/drawingml/2006/main" noChangeAspect="1"/>
+            </wp:cNvGraphicFramePr>
+            <a:graphic xmlns:a="http://schemas.openxmlformats.org/drawingml/2006/main">
+              <a:graphicData uri="http://schemas.openxmlformats.org/drawingml/2006/picture">
+                <pic:pic xmlns:pic="http://schemas.openxmlformats.org/drawingml/2006/picture">
+                  <pic:nvPicPr>
+                    <pic:cNvPr id="2034325586" name="Imagen 1" descr="Imagen que contiene hombre, cuarto&#10;&#10;Descripción generada automáticamente"/>
+                    <pic:cNvPicPr/>
+                  </pic:nvPicPr>
+                  <pic:blipFill>
+                    <a:blip r:embed="rId29">
+                      <a:extLst>
+                        <a:ext uri="{28A0092B-C50C-407E-A947-70E740481C1C}">
+                          <a14:useLocalDpi xmlns:a14="http://schemas.microsoft.com/office/drawing/2010/main" val="0"/>
+                        </a:ext>
+                      </a:extLst>
+                    </a:blip>
+                    <a:stretch>
+                      <a:fillRect/>
+                    </a:stretch>
+                  </pic:blipFill>
+                  <pic:spPr>
+                    <a:xfrm>
+                      <a:off x="0" y="0"/>
+                      <a:ext cx="2297430" cy="1619250"/>
+                    </a:xfrm>
+                    <a:prstGeom prst="rect">
+                      <a:avLst/>
+                    </a:prstGeom>
+                  </pic:spPr>
+                </pic:pic>
+              </a:graphicData>
+            </a:graphic>
+            <wp14:sizeRelH relativeFrom="margin">
+              <wp14:pctWidth>0</wp14:pctWidth>
+            </wp14:sizeRelH>
+            <wp14:sizeRelV relativeFrom="margin">
+              <wp14:pctHeight>0</wp14:pctHeight>
+            </wp14:sizeRelV>
+          </wp:anchor>
+        </w:drawing>
+      </w:r>
+      <w:r>
+        <w:rPr>
+          <w:b/>
+          <w:bCs/>
+        </w:rPr>
+        <w:t xml:space="preserve">Nombre: </w:t>
+      </w:r>
+      <w:r>
+        <w:rPr>
+          <w:b/>
+          <w:bCs/>
+        </w:rPr>
+        <w:t>INCLINE PUSH-UP/Flexiones Inclinad</w:t>
+      </w:r>
+      <w:r>
+        <w:rPr>
+          <w:b/>
+          <w:bCs/>
+        </w:rPr>
+        <w:t>as</w:t>
+      </w:r>
+    </w:p>
+    <w:p>
+      <w:pPr>
+        <w:spacing w:line="240" w:lineRule="auto"/>
+        <w:rPr>
+          <w:rFonts w:ascii="Ubuntu Mono" w:hAnsi="Ubuntu Mono"/>
+          <w:sz w:val="24"/>
+          <w:szCs w:val="24"/>
+        </w:rPr>
+      </w:pPr>
+      <w:r>
+        <w:rPr>
+          <w:b/>
+          <w:bCs/>
+        </w:rPr>
+        <w:t>Músculo primario</w:t>
+      </w:r>
+      <w:r>
+        <w:t>: p</w:t>
+      </w:r>
+      <w:r>
+        <w:t>echo</w:t>
+      </w:r>
+      <w:r>
+        <w:rPr>
+          <w:noProof/>
+        </w:rPr>
+        <w:t xml:space="preserve"> </w:t>
+      </w:r>
+    </w:p>
+    <w:p>
+      <w:pPr>
+        <w:spacing w:line="240" w:lineRule="auto"/>
+      </w:pPr>
+      <w:r>
+        <w:rPr>
+          <w:b/>
+          <w:bCs/>
+        </w:rPr>
+        <w:t>Músculos que también trabajan</w:t>
+      </w:r>
+      <w:r>
+        <w:t xml:space="preserve">: </w:t>
+      </w:r>
+      <w:r>
+        <w:t>Tríceps, deltoides anterior</w:t>
+      </w:r>
+    </w:p>
+    <w:p>
+      <w:pPr>
+        <w:spacing w:line="240" w:lineRule="auto"/>
+      </w:pPr>
+      <w:r>
+        <w:rPr>
+          <w:b/>
+          <w:bCs/>
+        </w:rPr>
+        <w:t>Herramientas</w:t>
+      </w:r>
+      <w:r>
+        <w:t xml:space="preserve">: </w:t>
+      </w:r>
+      <w:r>
+        <w:t>Ninguno</w:t>
+      </w:r>
+    </w:p>
+    <w:p>
+      <w:pPr>
+        <w:spacing w:line="240" w:lineRule="auto"/>
+        <w:rPr>
+          <w:b/>
+          <w:bCs/>
+          <w:noProof/>
+        </w:rPr>
+      </w:pPr>
+      <w:r>
+        <w:rPr>
+          <w:b/>
+          <w:bCs/>
+          <w:noProof/>
+        </w:rPr>
+        <w:t>Recomendaciones:</w:t>
+      </w:r>
+    </w:p>
+    <w:p>
+      <w:pPr>
+        <w:spacing w:line="240" w:lineRule="auto"/>
+        <w:rPr>
+          <w:noProof/>
+        </w:rPr>
+      </w:pPr>
+      <w:r>
+        <w:rPr>
+          <w:noProof/>
+        </w:rPr>
+        <w:t>Encuentra una superficie elevada como una banca o un banco y colócate en una posición de flexión, con las manos apoyadas en la superficie y los pies en el suelo, ligeramente separados a la altura de los hombros.</w:t>
+      </w:r>
+    </w:p>
+    <w:p>
+      <w:pPr>
+        <w:spacing w:line="240" w:lineRule="auto"/>
+        <w:rPr>
+          <w:noProof/>
+        </w:rPr>
+      </w:pPr>
+      <w:r>
+        <w:rPr>
+          <w:noProof/>
+        </w:rPr>
+        <w:t>Mantén una alineación recta desde los pies hasta la cabeza. Mantén los codos cerca del cuerpo mientras te bajas hacia la superficie y asegúrate de que tus codos formen un ángulo de 45 grados con respecto a tu torso.</w:t>
+      </w:r>
+    </w:p>
+    <w:p>
+      <w:pPr>
+        <w:spacing w:line="240" w:lineRule="auto"/>
+        <w:rPr>
+          <w:noProof/>
+        </w:rPr>
+      </w:pPr>
+      <w:r>
+        <w:rPr>
+          <w:noProof/>
+        </w:rPr>
+        <w:t>Exhala mientras subes tu cuerpo hacia la superficie, manteniendo los abdominales contraídos y apretando el pecho al final del movimiento.</w:t>
+      </w:r>
+    </w:p>
+    <w:p>
+      <w:pPr>
+        <w:spacing w:line="240" w:lineRule="auto"/>
+        <w:rPr>
+          <w:noProof/>
+        </w:rPr>
+      </w:pPr>
+      <w:r>
+        <w:rPr>
+          <w:noProof/>
+        </w:rPr>
+        <w:t>Inhala mientras bajas tu cuerpo hacia la superficie, manteniendo los codos cerca del cuerpo.</w:t>
+      </w:r>
+    </w:p>
+    <w:p>
+      <w:pPr>
+        <w:spacing w:line="240" w:lineRule="auto"/>
+        <w:rPr>
+          <w:b/>
+          <w:bCs/>
+          <w:noProof/>
+        </w:rPr>
+      </w:pPr>
+      <w:r>
+        <w:rPr>
+          <w:b/>
+          <w:bCs/>
+          <w:noProof/>
+        </w:rPr>
+        <w:t>E</w:t>
+      </w:r>
+      <w:r>
+        <w:rPr>
+          <w:b/>
+          <w:bCs/>
+          <w:noProof/>
+        </w:rPr>
+        <w:t>rrores Frecuentes:</w:t>
+      </w:r>
+    </w:p>
+    <w:p>
+      <w:r>
+        <w:t>No mantener una alineación recta del cuerpo.</w:t>
+      </w:r>
+    </w:p>
+    <w:p>
+      <w:r>
+        <w:t>Mantener los codos alejados del cuerpo, lo que puede aumentar el riesgo de lesiones en el hombro.</w:t>
+      </w:r>
+    </w:p>
+    <w:p>
+      <w:r>
+        <w:t>Bajar demasiado el cuerpo, lo que puede poner demasiada presión en los hombros.</w:t>
+      </w:r>
+    </w:p>
+    <w:p>
+      <w:r>
+        <w:t>No controlar la respiración adecuadamente.</w:t>
+      </w:r>
+    </w:p>
+    <w:p/>
+    <w:p/>
+    <w:p/>
+    <w:p/>
+    <w:p>
+      <w:pPr>
+        <w:spacing w:line="240" w:lineRule="auto"/>
+        <w:rPr>
+          <w:lang w:val="en-US"/>
+        </w:rPr>
+      </w:pPr>
+      <w:r>
+        <w:rPr>
+          <w:noProof/>
+        </w:rPr>
+        <w:lastRenderedPageBreak/>
+        <w:drawing>
+          <wp:anchor distT="0" distB="0" distL="114300" distR="114300" simplePos="0" relativeHeight="251702272" behindDoc="0" locked="0" layoutInCell="1" allowOverlap="1" wp14:anchorId="76B81640" wp14:editId="6F5AA8DB">
+            <wp:simplePos x="0" y="0"/>
+            <wp:positionH relativeFrom="margin">
+              <wp:posOffset>4481195</wp:posOffset>
+            </wp:positionH>
+            <wp:positionV relativeFrom="paragraph">
+              <wp:posOffset>0</wp:posOffset>
+            </wp:positionV>
+            <wp:extent cx="1409700" cy="1438910"/>
+            <wp:effectExtent l="0" t="0" r="0" b="8890"/>
+            <wp:wrapSquare wrapText="bothSides"/>
+            <wp:docPr id="2052862896" name="Imagen 1"/>
+            <wp:cNvGraphicFramePr>
+              <a:graphicFrameLocks xmlns:a="http://schemas.openxmlformats.org/drawingml/2006/main" noChangeAspect="1"/>
+            </wp:cNvGraphicFramePr>
+            <a:graphic xmlns:a="http://schemas.openxmlformats.org/drawingml/2006/main">
+              <a:graphicData uri="http://schemas.openxmlformats.org/drawingml/2006/picture">
+                <pic:pic xmlns:pic="http://schemas.openxmlformats.org/drawingml/2006/picture">
+                  <pic:nvPicPr>
+                    <pic:cNvPr id="2052862896" name=""/>
+                    <pic:cNvPicPr/>
+                  </pic:nvPicPr>
+                  <pic:blipFill>
+                    <a:blip r:embed="rId30">
+                      <a:extLst>
+                        <a:ext uri="{28A0092B-C50C-407E-A947-70E740481C1C}">
+                          <a14:useLocalDpi xmlns:a14="http://schemas.microsoft.com/office/drawing/2010/main" val="0"/>
+                        </a:ext>
+                      </a:extLst>
+                    </a:blip>
+                    <a:stretch>
+                      <a:fillRect/>
+                    </a:stretch>
+                  </pic:blipFill>
+                  <pic:spPr>
+                    <a:xfrm>
+                      <a:off x="0" y="0"/>
+                      <a:ext cx="1409700" cy="1438910"/>
+                    </a:xfrm>
+                    <a:prstGeom prst="rect">
+                      <a:avLst/>
+                    </a:prstGeom>
+                  </pic:spPr>
+                </pic:pic>
+              </a:graphicData>
+            </a:graphic>
+            <wp14:sizeRelH relativeFrom="margin">
+              <wp14:pctWidth>0</wp14:pctWidth>
+            </wp14:sizeRelH>
+            <wp14:sizeRelV relativeFrom="margin">
+              <wp14:pctHeight>0</wp14:pctHeight>
+            </wp14:sizeRelV>
+          </wp:anchor>
+        </w:drawing>
+      </w:r>
+      <w:r>
+        <w:rPr>
+          <w:b/>
+          <w:bCs/>
+          <w:lang w:val="en-US"/>
+        </w:rPr>
+        <w:t xml:space="preserve">Nombre: </w:t>
+      </w:r>
+      <w:r>
+        <w:rPr>
+          <w:b/>
+          <w:bCs/>
+          <w:lang w:val="en-US"/>
+        </w:rPr>
+        <w:t>SVEND PRESS/</w:t>
+      </w:r>
+      <w:r>
+        <w:rPr>
+          <w:lang w:val="en-US"/>
+        </w:rPr>
+        <w:t>P</w:t>
+      </w:r>
+      <w:r>
+        <w:rPr>
+          <w:b/>
+          <w:bCs/>
+          <w:lang w:val="en-US"/>
+        </w:rPr>
+        <w:t>ress Svend</w:t>
+      </w:r>
+    </w:p>
+    <w:p>
+      <w:pPr>
+        <w:spacing w:line="240" w:lineRule="auto"/>
+        <w:rPr>
+          <w:rFonts w:ascii="Ubuntu Mono" w:hAnsi="Ubuntu Mono"/>
+          <w:sz w:val="24"/>
+          <w:szCs w:val="24"/>
+        </w:rPr>
+      </w:pPr>
+      <w:r>
+        <w:rPr>
+          <w:b/>
+          <w:bCs/>
+        </w:rPr>
+        <w:t>Músculo primario</w:t>
+      </w:r>
+      <w:r>
+        <w:t>: p</w:t>
+      </w:r>
+      <w:r>
+        <w:t>echo</w:t>
+      </w:r>
+    </w:p>
+    <w:p>
+      <w:pPr>
+        <w:spacing w:line="240" w:lineRule="auto"/>
+      </w:pPr>
+      <w:r>
+        <w:rPr>
+          <w:b/>
+          <w:bCs/>
+        </w:rPr>
+        <w:t>Músculos que también trabajan</w:t>
+      </w:r>
+      <w:r>
+        <w:t xml:space="preserve">: </w:t>
+      </w:r>
+      <w:r>
+        <w:t>Tríceps, hombros</w:t>
+      </w:r>
+    </w:p>
+    <w:p>
+      <w:pPr>
+        <w:spacing w:line="240" w:lineRule="auto"/>
+      </w:pPr>
+      <w:r>
+        <w:rPr>
+          <w:b/>
+          <w:bCs/>
+        </w:rPr>
+        <w:t>Herramientas</w:t>
+      </w:r>
+      <w:r>
+        <w:t xml:space="preserve">: </w:t>
+      </w:r>
+      <w:r>
+        <w:t xml:space="preserve">Disco </w:t>
+      </w:r>
+    </w:p>
+    <w:p>
+      <w:pPr>
+        <w:spacing w:line="240" w:lineRule="auto"/>
+        <w:rPr>
+          <w:b/>
+          <w:bCs/>
+          <w:noProof/>
+        </w:rPr>
+      </w:pPr>
+      <w:r>
+        <w:rPr>
+          <w:b/>
+          <w:bCs/>
+          <w:noProof/>
+        </w:rPr>
+        <w:t>Recomendaciones:</w:t>
+      </w:r>
+    </w:p>
+    <w:p>
+      <w:pPr>
+        <w:spacing w:line="240" w:lineRule="auto"/>
+        <w:rPr>
+          <w:noProof/>
+        </w:rPr>
+      </w:pPr>
+      <w:r>
+        <w:rPr>
+          <w:noProof/>
+        </w:rPr>
+        <w:t>Comienza con un peso ligero y aumenta gradualmente.</w:t>
+      </w:r>
+    </w:p>
+    <w:p>
+      <w:pPr>
+        <w:spacing w:line="240" w:lineRule="auto"/>
+        <w:rPr>
+          <w:noProof/>
+        </w:rPr>
+      </w:pPr>
+      <w:r>
+        <w:rPr>
+          <w:noProof/>
+        </w:rPr>
+        <w:t>Mantén la espalda recta y los hombros hacia atrás durante todo el ejercicio.</w:t>
+      </w:r>
+    </w:p>
+    <w:p>
+      <w:pPr>
+        <w:spacing w:line="240" w:lineRule="auto"/>
+        <w:rPr>
+          <w:noProof/>
+        </w:rPr>
+      </w:pPr>
+      <w:r>
+        <w:rPr>
+          <w:noProof/>
+        </w:rPr>
+        <w:t>Asegúrate de apretar los discos o platos juntos mientras haces el movimiento de presión.</w:t>
+      </w:r>
+    </w:p>
+    <w:p>
+      <w:pPr>
+        <w:spacing w:line="240" w:lineRule="auto"/>
+        <w:rPr>
+          <w:noProof/>
+        </w:rPr>
+      </w:pPr>
+      <w:r>
+        <w:rPr>
+          <w:noProof/>
+        </w:rPr>
+        <w:t>Mantén una respiración constante durante todo el ejercicio.</w:t>
+      </w:r>
+    </w:p>
+    <w:p>
+      <w:pPr>
+        <w:spacing w:line="240" w:lineRule="auto"/>
+        <w:rPr>
+          <w:b/>
+          <w:bCs/>
+          <w:noProof/>
+        </w:rPr>
+      </w:pPr>
+      <w:r>
+        <w:rPr>
+          <w:b/>
+          <w:bCs/>
+          <w:noProof/>
+        </w:rPr>
+        <w:t>E</w:t>
+      </w:r>
+      <w:r>
+        <w:rPr>
+          <w:b/>
+          <w:bCs/>
+          <w:noProof/>
+        </w:rPr>
+        <w:t>rrores Frecuentes:</w:t>
+      </w:r>
+    </w:p>
+    <w:p>
+      <w:r>
+        <w:t>Realizar el ejercicio con un peso excesivo, lo que puede provocar lesiones.</w:t>
+      </w:r>
+    </w:p>
+    <w:p>
+      <w:r>
+        <w:t>No mantener una postura correcta, lo que puede causar dolor de espalda.</w:t>
+      </w:r>
+    </w:p>
+    <w:p>
+      <w:r>
+        <w:t>No apretar los discos o platos juntos mientras se realiza el movimiento, lo que puede reducir la efectividad del ejercicio.</w:t>
+      </w:r>
+    </w:p>
+    <w:p>
+      <w:r>
+        <w:t>No mantener una respiración constante, lo que puede aumentar la tensión en los músculos y provocar fatiga temprana.</w:t>
+      </w:r>
+    </w:p>
+    <w:p/>
+    <w:p/>
+    <w:p/>
+    <w:p/>
+    <w:p/>
+    <w:p/>
+    <w:p>
+      <w:pPr>
+        <w:spacing w:line="240" w:lineRule="auto"/>
+      </w:pPr>
+      <w:r>
+        <w:rPr>
+          <w:noProof/>
+        </w:rPr>
+        <w:lastRenderedPageBreak/>
+        <w:drawing>
+          <wp:anchor distT="0" distB="0" distL="114300" distR="114300" simplePos="0" relativeHeight="251703296" behindDoc="0" locked="0" layoutInCell="1" allowOverlap="1" wp14:anchorId="16FA3D9C" wp14:editId="5BD31436">
+            <wp:simplePos x="0" y="0"/>
+            <wp:positionH relativeFrom="column">
+              <wp:posOffset>4302760</wp:posOffset>
+            </wp:positionH>
+            <wp:positionV relativeFrom="paragraph">
+              <wp:posOffset>0</wp:posOffset>
+            </wp:positionV>
+            <wp:extent cx="2216150" cy="1666875"/>
+            <wp:effectExtent l="0" t="0" r="0" b="9525"/>
+            <wp:wrapSquare wrapText="bothSides"/>
+            <wp:docPr id="210600767" name="Imagen 1" descr="Una caricatura de una persona acostado en el suelo&#10;&#10;Descripción generada automáticamente con confianza baja"/>
+            <wp:cNvGraphicFramePr>
+              <a:graphicFrameLocks xmlns:a="http://schemas.openxmlformats.org/drawingml/2006/main" noChangeAspect="1"/>
+            </wp:cNvGraphicFramePr>
+            <a:graphic xmlns:a="http://schemas.openxmlformats.org/drawingml/2006/main">
+              <a:graphicData uri="http://schemas.openxmlformats.org/drawingml/2006/picture">
+                <pic:pic xmlns:pic="http://schemas.openxmlformats.org/drawingml/2006/picture">
+                  <pic:nvPicPr>
+                    <pic:cNvPr id="210600767" name="Imagen 1" descr="Una caricatura de una persona acostado en el suelo&#10;&#10;Descripción generada automáticamente con confianza baja"/>
+                    <pic:cNvPicPr/>
+                  </pic:nvPicPr>
+                  <pic:blipFill>
+                    <a:blip r:embed="rId31">
+                      <a:extLst>
+                        <a:ext uri="{28A0092B-C50C-407E-A947-70E740481C1C}">
+                          <a14:useLocalDpi xmlns:a14="http://schemas.microsoft.com/office/drawing/2010/main" val="0"/>
+                        </a:ext>
+                      </a:extLst>
+                    </a:blip>
+                    <a:stretch>
+                      <a:fillRect/>
+                    </a:stretch>
+                  </pic:blipFill>
+                  <pic:spPr>
+                    <a:xfrm>
+                      <a:off x="0" y="0"/>
+                      <a:ext cx="2216150" cy="1666875"/>
+                    </a:xfrm>
+                    <a:prstGeom prst="rect">
+                      <a:avLst/>
+                    </a:prstGeom>
+                  </pic:spPr>
+                </pic:pic>
+              </a:graphicData>
+            </a:graphic>
+            <wp14:sizeRelH relativeFrom="margin">
+              <wp14:pctWidth>0</wp14:pctWidth>
+            </wp14:sizeRelH>
+            <wp14:sizeRelV relativeFrom="margin">
+              <wp14:pctHeight>0</wp14:pctHeight>
+            </wp14:sizeRelV>
+          </wp:anchor>
+        </w:drawing>
+      </w:r>
+      <w:r>
+        <w:rPr>
+          <w:b/>
+          <w:bCs/>
+        </w:rPr>
+        <w:t xml:space="preserve">Nombre: </w:t>
+      </w:r>
+      <w:r>
+        <w:rPr>
+          <w:b/>
+          <w:bCs/>
+        </w:rPr>
+        <w:t>WEIGHTED PUSH-UP/ Flexión con peso</w:t>
+      </w:r>
+    </w:p>
+    <w:p>
+      <w:pPr>
+        <w:spacing w:line="240" w:lineRule="auto"/>
+        <w:rPr>
+          <w:rFonts w:ascii="Ubuntu Mono" w:hAnsi="Ubuntu Mono"/>
+          <w:sz w:val="24"/>
+          <w:szCs w:val="24"/>
+        </w:rPr>
+      </w:pPr>
+      <w:r>
+        <w:rPr>
+          <w:b/>
+          <w:bCs/>
+        </w:rPr>
+        <w:t>Músculo primario</w:t>
+      </w:r>
+      <w:r>
+        <w:t>: p</w:t>
+      </w:r>
+      <w:r>
+        <w:t>echo</w:t>
+      </w:r>
+      <w:r>
+        <w:rPr>
+          <w:noProof/>
+        </w:rPr>
+        <w:t xml:space="preserve"> </w:t>
+      </w:r>
+    </w:p>
+    <w:p>
+      <w:pPr>
+        <w:spacing w:line="240" w:lineRule="auto"/>
+      </w:pPr>
+      <w:r>
+        <w:rPr>
+          <w:b/>
+          <w:bCs/>
+        </w:rPr>
+        <w:t>Músculos que también trabajan</w:t>
+      </w:r>
+      <w:r>
+        <w:t xml:space="preserve">: </w:t>
+      </w:r>
+      <w:r>
+        <w:t>Tríceps, hombros</w:t>
+      </w:r>
+    </w:p>
+    <w:p>
+      <w:pPr>
+        <w:spacing w:line="240" w:lineRule="auto"/>
+      </w:pPr>
+      <w:r>
+        <w:rPr>
+          <w:b/>
+          <w:bCs/>
+        </w:rPr>
+        <w:t>Herramientas</w:t>
+      </w:r>
+      <w:r>
+        <w:t xml:space="preserve">: </w:t>
+      </w:r>
+      <w:r>
+        <w:t>Disco</w:t>
+      </w:r>
+    </w:p>
+    <w:p>
+      <w:pPr>
+        <w:spacing w:line="240" w:lineRule="auto"/>
+        <w:rPr>
+          <w:b/>
+          <w:bCs/>
+          <w:noProof/>
+        </w:rPr>
+      </w:pPr>
+      <w:r>
+        <w:rPr>
+          <w:b/>
+          <w:bCs/>
+          <w:noProof/>
+        </w:rPr>
+        <w:t>Recomendaciones:</w:t>
+      </w:r>
+    </w:p>
+    <w:p>
+      <w:pPr>
+        <w:spacing w:line="240" w:lineRule="auto"/>
+        <w:rPr>
+          <w:noProof/>
+        </w:rPr>
+      </w:pPr>
+      <w:r>
+        <w:rPr>
+          <w:noProof/>
+        </w:rPr>
+        <w:t>Coloque las manos a una distancia ligeramente más ancha que el ancho de los hombros.</w:t>
+      </w:r>
+    </w:p>
+    <w:p>
+      <w:pPr>
+        <w:spacing w:line="240" w:lineRule="auto"/>
+        <w:rPr>
+          <w:noProof/>
+        </w:rPr>
+      </w:pPr>
+      <w:r>
+        <w:rPr>
+          <w:noProof/>
+        </w:rPr>
+        <w:t>Mantenga el cuerpo recto y apretado, evitando que las caderas se hundan o suban.</w:t>
+      </w:r>
+    </w:p>
+    <w:p>
+      <w:pPr>
+        <w:spacing w:line="240" w:lineRule="auto"/>
+        <w:rPr>
+          <w:noProof/>
+        </w:rPr>
+      </w:pPr>
+      <w:r>
+        <w:rPr>
+          <w:noProof/>
+        </w:rPr>
+        <w:t>Baje el cuerpo hasta que el pecho casi toque el suelo y luego exhale y presione hacia arriba.</w:t>
+      </w:r>
+    </w:p>
+    <w:p>
+      <w:pPr>
+        <w:spacing w:line="240" w:lineRule="auto"/>
+        <w:rPr>
+          <w:noProof/>
+        </w:rPr>
+      </w:pPr>
+      <w:r>
+        <w:rPr>
+          <w:noProof/>
+        </w:rPr>
+        <w:t>Asegúrese de mantener los codos ligeramente hacia adentro para enfocar más en los pectorales.</w:t>
+      </w:r>
+    </w:p>
+    <w:p>
+      <w:pPr>
+        <w:spacing w:line="240" w:lineRule="auto"/>
+        <w:rPr>
+          <w:b/>
+          <w:bCs/>
+          <w:noProof/>
+        </w:rPr>
+      </w:pPr>
+      <w:r>
+        <w:rPr>
+          <w:b/>
+          <w:bCs/>
+          <w:noProof/>
+        </w:rPr>
+        <w:t>errores Frecuentes:</w:t>
+      </w:r>
+    </w:p>
+    <w:p>
+      <w:r>
+        <w:t>Arquear la espalda o balancear las caderas.</w:t>
+      </w:r>
+    </w:p>
+    <w:p>
+      <w:r>
+        <w:t>No bajar el cuerpo lo suficiente para obtener el rango completo de movimiento.</w:t>
+      </w:r>
+    </w:p>
+    <w:p>
+      <w:r>
+        <w:t>Extender los codos completamente en la parte superior de la flexión, lo que puede poner estrés en las articulaciones de los hombros.</w:t>
+      </w:r>
+    </w:p>
+    <w:p/>
+    <w:p/>
+    <w:p/>
+    <w:p/>
+    <w:p/>
+    <w:p/>
+    <w:p/>
+    <w:p>
+      <w:pPr>
+        <w:spacing w:line="240" w:lineRule="auto"/>
+      </w:pPr>
+      <w:r>
+        <w:rPr>
+          <w:noProof/>
+        </w:rPr>
+        <w:lastRenderedPageBreak/>
+        <w:drawing>
+          <wp:anchor distT="0" distB="0" distL="114300" distR="114300" simplePos="0" relativeHeight="251704320" behindDoc="0" locked="0" layoutInCell="1" allowOverlap="1" wp14:anchorId="06FCEFFC" wp14:editId="2B49B608">
+            <wp:simplePos x="0" y="0"/>
+            <wp:positionH relativeFrom="column">
+              <wp:posOffset>4397375</wp:posOffset>
+            </wp:positionH>
+            <wp:positionV relativeFrom="paragraph">
+              <wp:posOffset>0</wp:posOffset>
+            </wp:positionV>
+            <wp:extent cx="1826260" cy="1228725"/>
+            <wp:effectExtent l="0" t="0" r="2540" b="9525"/>
+            <wp:wrapSquare wrapText="bothSides"/>
+            <wp:docPr id="1505328161" name="Imagen 1" descr="Dibujo de una persona&#10;&#10;Descripción generada automáticamente con confianza media"/>
+            <wp:cNvGraphicFramePr>
+              <a:graphicFrameLocks xmlns:a="http://schemas.openxmlformats.org/drawingml/2006/main" noChangeAspect="1"/>
+            </wp:cNvGraphicFramePr>
+            <a:graphic xmlns:a="http://schemas.openxmlformats.org/drawingml/2006/main">
+              <a:graphicData uri="http://schemas.openxmlformats.org/drawingml/2006/picture">
+                <pic:pic xmlns:pic="http://schemas.openxmlformats.org/drawingml/2006/picture">
+                  <pic:nvPicPr>
+                    <pic:cNvPr id="1505328161" name="Imagen 1" descr="Dibujo de una persona&#10;&#10;Descripción generada automáticamente con confianza media"/>
+                    <pic:cNvPicPr/>
+                  </pic:nvPicPr>
+                  <pic:blipFill>
+                    <a:blip r:embed="rId32">
+                      <a:extLst>
+                        <a:ext uri="{28A0092B-C50C-407E-A947-70E740481C1C}">
+                          <a14:useLocalDpi xmlns:a14="http://schemas.microsoft.com/office/drawing/2010/main" val="0"/>
+                        </a:ext>
+                      </a:extLst>
+                    </a:blip>
+                    <a:stretch>
+                      <a:fillRect/>
+                    </a:stretch>
+                  </pic:blipFill>
+                  <pic:spPr>
+                    <a:xfrm>
+                      <a:off x="0" y="0"/>
+                      <a:ext cx="1826260" cy="1228725"/>
+                    </a:xfrm>
+                    <a:prstGeom prst="rect">
+                      <a:avLst/>
+                    </a:prstGeom>
+                  </pic:spPr>
+                </pic:pic>
+              </a:graphicData>
+            </a:graphic>
+            <wp14:sizeRelH relativeFrom="margin">
+              <wp14:pctWidth>0</wp14:pctWidth>
+            </wp14:sizeRelH>
+            <wp14:sizeRelV relativeFrom="margin">
+              <wp14:pctHeight>0</wp14:pctHeight>
+            </wp14:sizeRelV>
+          </wp:anchor>
+        </w:drawing>
+      </w:r>
+      <w:r>
+        <w:rPr>
+          <w:b/>
+          <w:bCs/>
+        </w:rPr>
+        <w:t xml:space="preserve">Nombre: </w:t>
+      </w:r>
+      <w:r>
+        <w:rPr>
+          <w:b/>
+          <w:bCs/>
+        </w:rPr>
+        <w:t>SINGLE ARM PUSH-UP/Flexión con u</w:t>
+      </w:r>
+      <w:r>
+        <w:rPr>
+          <w:b/>
+          <w:bCs/>
+        </w:rPr>
+        <w:t>na Mano</w:t>
+      </w:r>
+    </w:p>
+    <w:p>
+      <w:pPr>
+        <w:spacing w:line="240" w:lineRule="auto"/>
+        <w:rPr>
+          <w:rFonts w:ascii="Ubuntu Mono" w:hAnsi="Ubuntu Mono"/>
+          <w:sz w:val="24"/>
+          <w:szCs w:val="24"/>
+        </w:rPr>
+      </w:pPr>
+      <w:r>
+        <w:rPr>
+          <w:b/>
+          <w:bCs/>
+        </w:rPr>
+        <w:t>Músculo primario</w:t>
+      </w:r>
+      <w:r>
+        <w:t>: p</w:t>
+      </w:r>
+      <w:r>
+        <w:t>echo</w:t>
+      </w:r>
+      <w:r>
+        <w:rPr>
+          <w:noProof/>
+        </w:rPr>
+        <w:t xml:space="preserve"> </w:t>
+      </w:r>
+    </w:p>
+    <w:p>
+      <w:pPr>
+        <w:spacing w:line="240" w:lineRule="auto"/>
+      </w:pPr>
+      <w:r>
+        <w:rPr>
+          <w:b/>
+          <w:bCs/>
+        </w:rPr>
+        <w:t>Músculos que también trabajan</w:t>
+      </w:r>
+      <w:r>
+        <w:t xml:space="preserve">: </w:t>
+      </w:r>
+      <w:r>
+        <w:t>Tríceps, deltoides anterior y serrato</w:t>
+      </w:r>
+    </w:p>
+    <w:p>
+      <w:pPr>
+        <w:spacing w:line="240" w:lineRule="auto"/>
+      </w:pPr>
+      <w:r>
+        <w:rPr>
+          <w:b/>
+          <w:bCs/>
+        </w:rPr>
+        <w:t>Herramientas</w:t>
+      </w:r>
+      <w:r>
+        <w:t xml:space="preserve">: </w:t>
+      </w:r>
+      <w:r>
+        <w:t>Ninguna</w:t>
+      </w:r>
+    </w:p>
+    <w:p>
+      <w:pPr>
+        <w:spacing w:line="240" w:lineRule="auto"/>
+        <w:rPr>
+          <w:b/>
+          <w:bCs/>
+          <w:noProof/>
+        </w:rPr>
+      </w:pPr>
+      <w:r>
+        <w:rPr>
+          <w:b/>
+          <w:bCs/>
+          <w:noProof/>
+        </w:rPr>
+        <w:t>Recomendaciones:</w:t>
+      </w:r>
+    </w:p>
+    <w:p>
+      <w:pPr>
+        <w:spacing w:line="240" w:lineRule="auto"/>
+        <w:rPr>
+          <w:noProof/>
+        </w:rPr>
+      </w:pPr>
+      <w:r>
+        <w:rPr>
+          <w:noProof/>
+        </w:rPr>
+        <w:t>Comience por hacer flexiones de pecho regulares antes de intentar la versión de una sola mano.</w:t>
+      </w:r>
+    </w:p>
+    <w:p>
+      <w:pPr>
+        <w:spacing w:line="240" w:lineRule="auto"/>
+        <w:rPr>
+          <w:noProof/>
+        </w:rPr>
+      </w:pPr>
+      <w:r>
+        <w:rPr>
+          <w:noProof/>
+        </w:rPr>
+        <w:t>Coloque la mano libre detrás de la espalda o en la cintura para ayudar a mantener el equilibrio.</w:t>
+      </w:r>
+    </w:p>
+    <w:p>
+      <w:pPr>
+        <w:spacing w:line="240" w:lineRule="auto"/>
+        <w:rPr>
+          <w:noProof/>
+        </w:rPr>
+      </w:pPr>
+      <w:r>
+        <w:rPr>
+          <w:noProof/>
+        </w:rPr>
+        <w:t>Mantenga el cuerpo recto y apretado para evitar girar o mover la cadera.</w:t>
+      </w:r>
+    </w:p>
+    <w:p>
+      <w:pPr>
+        <w:spacing w:line="240" w:lineRule="auto"/>
+        <w:rPr>
+          <w:noProof/>
+        </w:rPr>
+      </w:pPr>
+      <w:r>
+        <w:rPr>
+          <w:noProof/>
+        </w:rPr>
+        <w:t>Asegúrese de mantener una buena técnica y rango completo de movimiento.</w:t>
+      </w:r>
+    </w:p>
+    <w:p>
+      <w:pPr>
+        <w:spacing w:line="240" w:lineRule="auto"/>
+        <w:rPr>
+          <w:b/>
+          <w:bCs/>
+          <w:noProof/>
+        </w:rPr>
+      </w:pPr>
+      <w:r>
+        <w:rPr>
+          <w:b/>
+          <w:bCs/>
+          <w:noProof/>
+        </w:rPr>
+        <w:t>errores Frecuentes:</w:t>
+      </w:r>
+    </w:p>
+    <w:p>
+      <w:r>
+        <w:t>Girar o mover la cadera durante el movimiento.</w:t>
+      </w:r>
+    </w:p>
+    <w:p>
+      <w:r>
+        <w:t>No mantener una buena técnica o rango completo de movimiento.</w:t>
+      </w:r>
+    </w:p>
+    <w:p>
+      <w:r>
+        <w:t>Descender demasiado rápido, lo que puede causar lesiones en los hombros o codo.</w:t>
+      </w:r>
+    </w:p>
+    <w:p/>
+    <w:p/>
+    <w:p/>
+    <w:p/>
+    <w:p/>
+    <w:p/>
+    <w:p/>
+    <w:p/>
+    <w:p>
+      <w:pPr>
+        <w:spacing w:line="240" w:lineRule="auto"/>
+        <w:rPr>
+          <w:lang w:val="en-US"/>
+        </w:rPr>
+      </w:pPr>
+      <w:r>
+        <w:rPr>
+          <w:noProof/>
+        </w:rPr>
+        <w:lastRenderedPageBreak/>
+        <w:drawing>
+          <wp:anchor distT="0" distB="0" distL="114300" distR="114300" simplePos="0" relativeHeight="251705344" behindDoc="0" locked="0" layoutInCell="1" allowOverlap="1" wp14:anchorId="49CE4673" wp14:editId="5DF95E0D">
+            <wp:simplePos x="0" y="0"/>
+            <wp:positionH relativeFrom="page">
+              <wp:posOffset>5323160</wp:posOffset>
+            </wp:positionH>
+            <wp:positionV relativeFrom="paragraph">
+              <wp:posOffset>339</wp:posOffset>
+            </wp:positionV>
+            <wp:extent cx="1908175" cy="1573530"/>
+            <wp:effectExtent l="0" t="0" r="0" b="7620"/>
+            <wp:wrapSquare wrapText="bothSides"/>
+            <wp:docPr id="347751017" name="Imagen 1" descr="Piernas de persona sentada en una silla&#10;&#10;Descripción generada automáticamente con confianza baja"/>
+            <wp:cNvGraphicFramePr>
+              <a:graphicFrameLocks xmlns:a="http://schemas.openxmlformats.org/drawingml/2006/main" noChangeAspect="1"/>
+            </wp:cNvGraphicFramePr>
+            <a:graphic xmlns:a="http://schemas.openxmlformats.org/drawingml/2006/main">
+              <a:graphicData uri="http://schemas.openxmlformats.org/drawingml/2006/picture">
+                <pic:pic xmlns:pic="http://schemas.openxmlformats.org/drawingml/2006/picture">
+                  <pic:nvPicPr>
+                    <pic:cNvPr id="347751017" name="Imagen 1" descr="Piernas de persona sentada en una silla&#10;&#10;Descripción generada automáticamente con confianza baja"/>
+                    <pic:cNvPicPr/>
+                  </pic:nvPicPr>
+                  <pic:blipFill>
+                    <a:blip r:embed="rId33">
+                      <a:extLst>
+                        <a:ext uri="{28A0092B-C50C-407E-A947-70E740481C1C}">
+                          <a14:useLocalDpi xmlns:a14="http://schemas.microsoft.com/office/drawing/2010/main" val="0"/>
+                        </a:ext>
+                      </a:extLst>
+                    </a:blip>
+                    <a:stretch>
+                      <a:fillRect/>
+                    </a:stretch>
+                  </pic:blipFill>
+                  <pic:spPr>
+                    <a:xfrm>
+                      <a:off x="0" y="0"/>
+                      <a:ext cx="1908175" cy="1573530"/>
+                    </a:xfrm>
+                    <a:prstGeom prst="rect">
+                      <a:avLst/>
+                    </a:prstGeom>
+                  </pic:spPr>
+                </pic:pic>
+              </a:graphicData>
+            </a:graphic>
+            <wp14:sizeRelH relativeFrom="margin">
+              <wp14:pctWidth>0</wp14:pctWidth>
+            </wp14:sizeRelH>
+            <wp14:sizeRelV relativeFrom="margin">
+              <wp14:pctHeight>0</wp14:pctHeight>
+            </wp14:sizeRelV>
+          </wp:anchor>
+        </w:drawing>
+      </w:r>
+      <w:r>
+        <w:rPr>
+          <w:b/>
+          <w:bCs/>
+          <w:lang w:val="en-US"/>
+        </w:rPr>
+        <w:t>Nombre: ONE-ARM KETTLEBELL CHEST PRESS</w:t>
+      </w:r>
+      <w:r>
+        <w:rPr>
+          <w:b/>
+          <w:bCs/>
+          <w:lang w:val="en-US"/>
+        </w:rPr>
+        <w:t>/Press de Banca con pesa rusa</w:t>
+      </w:r>
+    </w:p>
+    <w:p>
+      <w:pPr>
+        <w:spacing w:line="240" w:lineRule="auto"/>
+        <w:rPr>
+          <w:rFonts w:ascii="Ubuntu Mono" w:hAnsi="Ubuntu Mono"/>
+          <w:sz w:val="24"/>
+          <w:szCs w:val="24"/>
+        </w:rPr>
+      </w:pPr>
+      <w:r>
+        <w:rPr>
+          <w:b/>
+          <w:bCs/>
+        </w:rPr>
+        <w:t>Músculo primario</w:t>
+      </w:r>
+      <w:r>
+        <w:t>: p</w:t>
+      </w:r>
+      <w:r>
+        <w:t>echo</w:t>
+      </w:r>
+      <w:r>
+        <w:rPr>
+          <w:noProof/>
+        </w:rPr>
+        <w:t xml:space="preserve"> </w:t>
+      </w:r>
+    </w:p>
+    <w:p>
+      <w:pPr>
+        <w:spacing w:line="240" w:lineRule="auto"/>
+      </w:pPr>
+      <w:r>
+        <w:rPr>
+          <w:b/>
+          <w:bCs/>
+        </w:rPr>
+        <w:t>Músculos que también trabajan</w:t>
+      </w:r>
+      <w:r>
+        <w:t xml:space="preserve">: </w:t>
+      </w:r>
+      <w:r>
+        <w:t>Tríceps, hombros,</w:t>
+      </w:r>
+    </w:p>
+    <w:p>
+      <w:pPr>
+        <w:spacing w:line="240" w:lineRule="auto"/>
+      </w:pPr>
+      <w:r>
+        <w:rPr>
+          <w:b/>
+          <w:bCs/>
+        </w:rPr>
+        <w:t>Herramientas</w:t>
+      </w:r>
+      <w:r>
+        <w:t>: Banco Plano Pesa rusa</w:t>
+      </w:r>
+    </w:p>
+    <w:p>
+      <w:pPr>
+        <w:spacing w:line="240" w:lineRule="auto"/>
+        <w:rPr>
+          <w:b/>
+          <w:bCs/>
+          <w:noProof/>
+        </w:rPr>
+      </w:pPr>
+      <w:r>
+        <w:rPr>
+          <w:b/>
+          <w:bCs/>
+          <w:noProof/>
+        </w:rPr>
+        <w:t>Recomendaciones:</w:t>
+      </w:r>
+    </w:p>
+    <w:p>
+      <w:pPr>
+        <w:spacing w:line="240" w:lineRule="auto"/>
+        <w:rPr>
+          <w:noProof/>
+        </w:rPr>
+      </w:pPr>
+      <w:r>
+        <w:rPr>
+          <w:noProof/>
+        </w:rPr>
+        <w:t>Comienza tumbado boca arriba en un banco plano con una pesa rusa en una mano.</w:t>
+      </w:r>
+    </w:p>
+    <w:p>
+      <w:pPr>
+        <w:spacing w:line="240" w:lineRule="auto"/>
+        <w:rPr>
+          <w:noProof/>
+        </w:rPr>
+      </w:pPr>
+      <w:r>
+        <w:rPr>
+          <w:noProof/>
+        </w:rPr>
+        <w:t>Lleva la pesa rusa hacia tu pecho mientras mantienes el codo cerca del cuerpo.</w:t>
+      </w:r>
+    </w:p>
+    <w:p>
+      <w:pPr>
+        <w:spacing w:line="240" w:lineRule="auto"/>
+        <w:rPr>
+          <w:noProof/>
+        </w:rPr>
+      </w:pPr>
+      <w:r>
+        <w:rPr>
+          <w:noProof/>
+        </w:rPr>
+        <w:t>Presiona la pesa rusa hacia arriba mientras extiendes completamente el brazo y contraes los músculos del pecho.</w:t>
+      </w:r>
+    </w:p>
+    <w:p>
+      <w:pPr>
+        <w:spacing w:line="240" w:lineRule="auto"/>
+        <w:rPr>
+          <w:noProof/>
+        </w:rPr>
+      </w:pPr>
+      <w:r>
+        <w:rPr>
+          <w:noProof/>
+        </w:rPr>
+        <w:t>Baja la pesa rusa de manera controlada y repite para el número deseado de repeticiones antes de cambiar de mano.</w:t>
+      </w:r>
+    </w:p>
+    <w:p>
+      <w:pPr>
+        <w:spacing w:line="240" w:lineRule="auto"/>
+        <w:rPr>
+          <w:noProof/>
+        </w:rPr>
+      </w:pPr>
+      <w:r>
+        <w:rPr>
+          <w:noProof/>
+        </w:rPr>
+        <w:t>Asegúrate de mantener una buena postura y no arquear la espalda baja durante todo el ejercicio.</w:t>
+      </w:r>
+    </w:p>
+    <w:p>
+      <w:pPr>
+        <w:spacing w:line="240" w:lineRule="auto"/>
+        <w:rPr>
+          <w:b/>
+          <w:bCs/>
+          <w:noProof/>
+        </w:rPr>
+      </w:pPr>
+      <w:r>
+        <w:rPr>
+          <w:b/>
+          <w:bCs/>
+          <w:noProof/>
+        </w:rPr>
+        <w:t>E</w:t>
+      </w:r>
+      <w:r>
+        <w:rPr>
+          <w:b/>
+          <w:bCs/>
+          <w:noProof/>
+        </w:rPr>
+        <w:t>rrores Frecuentes:</w:t>
+      </w:r>
+    </w:p>
+    <w:p>
+      <w:r>
+        <w:t>Arquear la espalda baja durante el movimiento.</w:t>
+      </w:r>
+    </w:p>
+    <w:p>
+      <w:r>
+        <w:t>No mantener una buena postura durante todo el ejercicio.</w:t>
+      </w:r>
+    </w:p>
+    <w:p>
+      <w:r>
+        <w:t>Mover el codo demasiado lejos del cuerpo durante el movimiento.</w:t>
+      </w:r>
+    </w:p>
+    <w:p>
+      <w:r>
+        <w:t>Usar una pesa rusa demasiado pesada y sacrificar la técnica adecuada.</w:t>
+      </w:r>
+    </w:p>
+    <w:p/>
+    <w:p/>
+    <w:p/>
+    <w:p/>
+    <w:p>
+      <w:pPr>
+        <w:spacing w:line="240" w:lineRule="auto"/>
+        <w:rPr>
+          <w:lang w:val="en-US"/>
+        </w:rPr>
+      </w:pPr>
+      <w:r>
+        <w:rPr>
+          <w:noProof/>
+        </w:rPr>
+        <w:lastRenderedPageBreak/>
+        <w:drawing>
+          <wp:anchor distT="0" distB="0" distL="114300" distR="114300" simplePos="0" relativeHeight="251706368" behindDoc="0" locked="0" layoutInCell="1" allowOverlap="1" wp14:anchorId="1C9202A4" wp14:editId="6AAEBB3B">
+            <wp:simplePos x="0" y="0"/>
+            <wp:positionH relativeFrom="page">
+              <wp:align>right</wp:align>
+            </wp:positionH>
+            <wp:positionV relativeFrom="paragraph">
+              <wp:posOffset>502</wp:posOffset>
+            </wp:positionV>
+            <wp:extent cx="1812290" cy="1286510"/>
+            <wp:effectExtent l="0" t="0" r="0" b="8890"/>
+            <wp:wrapSquare wrapText="bothSides"/>
+            <wp:docPr id="1688777109" name="Imagen 1" descr="Imagen que contiene hombre, sostener, mujer, puesto&#10;&#10;Descripción generada automáticamente"/>
+            <wp:cNvGraphicFramePr>
+              <a:graphicFrameLocks xmlns:a="http://schemas.openxmlformats.org/drawingml/2006/main" noChangeAspect="1"/>
+            </wp:cNvGraphicFramePr>
+            <a:graphic xmlns:a="http://schemas.openxmlformats.org/drawingml/2006/main">
+              <a:graphicData uri="http://schemas.openxmlformats.org/drawingml/2006/picture">
+                <pic:pic xmlns:pic="http://schemas.openxmlformats.org/drawingml/2006/picture">
+                  <pic:nvPicPr>
+                    <pic:cNvPr id="1688777109" name="Imagen 1" descr="Imagen que contiene hombre, sostener, mujer, puesto&#10;&#10;Descripción generada automáticamente"/>
+                    <pic:cNvPicPr/>
+                  </pic:nvPicPr>
+                  <pic:blipFill>
+                    <a:blip r:embed="rId34">
+                      <a:extLst>
+                        <a:ext uri="{28A0092B-C50C-407E-A947-70E740481C1C}">
+                          <a14:useLocalDpi xmlns:a14="http://schemas.microsoft.com/office/drawing/2010/main" val="0"/>
+                        </a:ext>
+                      </a:extLst>
+                    </a:blip>
+                    <a:stretch>
+                      <a:fillRect/>
+                    </a:stretch>
+                  </pic:blipFill>
+                  <pic:spPr>
+                    <a:xfrm>
+                      <a:off x="0" y="0"/>
+                      <a:ext cx="1812290" cy="1286510"/>
+                    </a:xfrm>
+                    <a:prstGeom prst="rect">
+                      <a:avLst/>
+                    </a:prstGeom>
+                  </pic:spPr>
+                </pic:pic>
+              </a:graphicData>
+            </a:graphic>
+            <wp14:sizeRelH relativeFrom="margin">
+              <wp14:pctWidth>0</wp14:pctWidth>
+            </wp14:sizeRelH>
+            <wp14:sizeRelV relativeFrom="margin">
+              <wp14:pctHeight>0</wp14:pctHeight>
+            </wp14:sizeRelV>
+          </wp:anchor>
+        </w:drawing>
+      </w:r>
+      <w:r>
+        <w:rPr>
+          <w:b/>
+          <w:bCs/>
+          <w:lang w:val="en-US"/>
+        </w:rPr>
+        <w:t>Nombre: KETTLEBELL CHEST PRESS ON THE FLOOR</w:t>
+      </w:r>
+      <w:r>
+        <w:rPr>
+          <w:b/>
+          <w:bCs/>
+          <w:lang w:val="en-US"/>
+        </w:rPr>
+        <w:t>/Press de piso con pesa rusa</w:t>
+      </w:r>
+    </w:p>
+    <w:p>
+      <w:pPr>
+        <w:spacing w:line="240" w:lineRule="auto"/>
+        <w:rPr>
+          <w:rFonts w:ascii="Ubuntu Mono" w:hAnsi="Ubuntu Mono"/>
+          <w:sz w:val="24"/>
+          <w:szCs w:val="24"/>
+        </w:rPr>
+      </w:pPr>
+      <w:r>
+        <w:rPr>
+          <w:b/>
+          <w:bCs/>
+        </w:rPr>
+        <w:t>Músculo primario</w:t>
+      </w:r>
+      <w:r>
+        <w:t>: p</w:t>
+      </w:r>
+      <w:r>
+        <w:t>echo</w:t>
+      </w:r>
+      <w:r>
+        <w:rPr>
+          <w:noProof/>
+        </w:rPr>
+        <w:t xml:space="preserve"> </w:t>
+      </w:r>
+    </w:p>
+    <w:p>
+      <w:pPr>
+        <w:spacing w:line="240" w:lineRule="auto"/>
+      </w:pPr>
+      <w:r>
+        <w:rPr>
+          <w:b/>
+          <w:bCs/>
+        </w:rPr>
+        <w:t>Músculos que también trabajan</w:t>
+      </w:r>
+      <w:r>
+        <w:t xml:space="preserve">: </w:t>
+      </w:r>
+      <w:r>
+        <w:t>Tríceps, deltoides anteriores.</w:t>
+      </w:r>
+    </w:p>
+    <w:p>
+      <w:pPr>
+        <w:spacing w:line="240" w:lineRule="auto"/>
+      </w:pPr>
+      <w:r>
+        <w:rPr>
+          <w:b/>
+          <w:bCs/>
+        </w:rPr>
+        <w:t>Herramientas</w:t>
+      </w:r>
+      <w:r>
+        <w:t>: Pesa rusa</w:t>
+      </w:r>
+    </w:p>
+    <w:p>
+      <w:pPr>
+        <w:spacing w:line="240" w:lineRule="auto"/>
+        <w:rPr>
+          <w:b/>
+          <w:bCs/>
+          <w:noProof/>
+        </w:rPr>
+      </w:pPr>
+      <w:r>
+        <w:rPr>
+          <w:b/>
+          <w:bCs/>
+          <w:noProof/>
+        </w:rPr>
+        <w:t>Recomendaciones:</w:t>
+      </w:r>
+    </w:p>
+    <w:p>
+      <w:pPr>
+        <w:spacing w:line="240" w:lineRule="auto"/>
+        <w:rPr>
+          <w:noProof/>
+        </w:rPr>
+      </w:pPr>
+      <w:r>
+        <w:rPr>
+          <w:noProof/>
+        </w:rPr>
+        <w:t>Acuéstate en el suelo boca arriba con las piernas dobladas y los pies apoyados en el suelo.</w:t>
+      </w:r>
+    </w:p>
+    <w:p>
+      <w:pPr>
+        <w:spacing w:line="240" w:lineRule="auto"/>
+        <w:rPr>
+          <w:noProof/>
+        </w:rPr>
+      </w:pPr>
+      <w:r>
+        <w:rPr>
+          <w:noProof/>
+        </w:rPr>
+        <w:t>Toma la pesa rusa con ambas manos y sostenla sobre tu pecho con los codos apoyados en el suelo.</w:t>
+      </w:r>
+    </w:p>
+    <w:p>
+      <w:pPr>
+        <w:spacing w:line="240" w:lineRule="auto"/>
+        <w:rPr>
+          <w:noProof/>
+        </w:rPr>
+      </w:pPr>
+      <w:r>
+        <w:rPr>
+          <w:noProof/>
+        </w:rPr>
+        <w:t>Extiende los brazos para levantar la pesa rusa hacia arriba hasta que los brazos estén completamente extendidos.</w:t>
+      </w:r>
+    </w:p>
+    <w:p>
+      <w:pPr>
+        <w:spacing w:line="240" w:lineRule="auto"/>
+        <w:rPr>
+          <w:noProof/>
+        </w:rPr>
+      </w:pPr>
+      <w:r>
+        <w:rPr>
+          <w:noProof/>
+        </w:rPr>
+        <w:t>Luego, baja la pesa rusa de forma controlada hasta que los codos toquen el suelo.</w:t>
+      </w:r>
+    </w:p>
+    <w:p>
+      <w:pPr>
+        <w:spacing w:line="240" w:lineRule="auto"/>
+        <w:rPr>
+          <w:noProof/>
+        </w:rPr>
+      </w:pPr>
+      <w:r>
+        <w:rPr>
+          <w:noProof/>
+        </w:rPr>
+        <w:t>Asegúrate de mantener los hombros hacia abajo y hacia atrás y el núcleo comprometido para evitar arquear la espalda.</w:t>
+      </w:r>
+    </w:p>
+    <w:p>
+      <w:pPr>
+        <w:spacing w:line="240" w:lineRule="auto"/>
+        <w:rPr>
+          <w:b/>
+          <w:bCs/>
+          <w:noProof/>
+        </w:rPr>
+      </w:pPr>
+      <w:r>
+        <w:rPr>
+          <w:b/>
+          <w:bCs/>
+          <w:noProof/>
+        </w:rPr>
+        <w:t>E</w:t>
+      </w:r>
+      <w:r>
+        <w:rPr>
+          <w:b/>
+          <w:bCs/>
+          <w:noProof/>
+        </w:rPr>
+        <w:t>rrores Frecuentes:</w:t>
+      </w:r>
+    </w:p>
+    <w:p>
+      <w:r>
+        <w:t>Arquear la espalda y perder la estabilidad durante el ejercicio.</w:t>
+      </w:r>
+    </w:p>
+    <w:p>
+      <w:r>
+        <w:t>Bajar la pesa rusa demasiado rápido, lo que puede causar lesiones en los codos o hombros.</w:t>
+      </w:r>
+    </w:p>
+    <w:p>
+      <w:r>
+        <w:t>No mantener los codos apoyados en el suelo al levantar la pesa rusa.</w:t>
+      </w:r>
+    </w:p>
+    <w:p/>
+    <w:p/>
+    <w:p/>
+    <w:p/>
+    <w:p/>
+    <w:p/>
+    <w:p>
+      <w:pPr>
+        <w:spacing w:line="240" w:lineRule="auto"/>
+      </w:pPr>
+      <w:r>
+        <w:rPr>
+          <w:b/>
+          <w:bCs/>
+          <w:noProof/>
+        </w:rPr>
+        <w:lastRenderedPageBreak/>
+        <w:drawing>
+          <wp:anchor distT="0" distB="0" distL="114300" distR="114300" simplePos="0" relativeHeight="251707392" behindDoc="0" locked="0" layoutInCell="1" allowOverlap="1" wp14:anchorId="48AFB045" wp14:editId="55BD299E">
+            <wp:simplePos x="0" y="0"/>
+            <wp:positionH relativeFrom="column">
+              <wp:posOffset>4219841</wp:posOffset>
+            </wp:positionH>
+            <wp:positionV relativeFrom="paragraph">
+              <wp:posOffset>177</wp:posOffset>
+            </wp:positionV>
+            <wp:extent cx="2031365" cy="1647825"/>
+            <wp:effectExtent l="0" t="0" r="6985" b="9525"/>
+            <wp:wrapSquare wrapText="bothSides"/>
+            <wp:docPr id="1667128012" name="Imagen 1" descr="Imagen que contiene Diagrama&#10;&#10;Descripción generada automáticamente"/>
+            <wp:cNvGraphicFramePr>
+              <a:graphicFrameLocks xmlns:a="http://schemas.openxmlformats.org/drawingml/2006/main" noChangeAspect="1"/>
+            </wp:cNvGraphicFramePr>
+            <a:graphic xmlns:a="http://schemas.openxmlformats.org/drawingml/2006/main">
+              <a:graphicData uri="http://schemas.openxmlformats.org/drawingml/2006/picture">
+                <pic:pic xmlns:pic="http://schemas.openxmlformats.org/drawingml/2006/picture">
+                  <pic:nvPicPr>
+                    <pic:cNvPr id="1667128012" name="Imagen 1" descr="Imagen que contiene Diagrama&#10;&#10;Descripción generada automáticamente"/>
+                    <pic:cNvPicPr/>
+                  </pic:nvPicPr>
+                  <pic:blipFill>
+                    <a:blip r:embed="rId35">
+                      <a:extLst>
+                        <a:ext uri="{28A0092B-C50C-407E-A947-70E740481C1C}">
+                          <a14:useLocalDpi xmlns:a14="http://schemas.microsoft.com/office/drawing/2010/main" val="0"/>
+                        </a:ext>
+                      </a:extLst>
+                    </a:blip>
+                    <a:stretch>
+                      <a:fillRect/>
+                    </a:stretch>
+                  </pic:blipFill>
+                  <pic:spPr>
+                    <a:xfrm>
+                      <a:off x="0" y="0"/>
+                      <a:ext cx="2031365" cy="1647825"/>
+                    </a:xfrm>
+                    <a:prstGeom prst="rect">
+                      <a:avLst/>
+                    </a:prstGeom>
+                  </pic:spPr>
+                </pic:pic>
+              </a:graphicData>
+            </a:graphic>
+            <wp14:sizeRelH relativeFrom="margin">
+              <wp14:pctWidth>0</wp14:pctWidth>
+            </wp14:sizeRelH>
+            <wp14:sizeRelV relativeFrom="margin">
+              <wp14:pctHeight>0</wp14:pctHeight>
+            </wp14:sizeRelV>
+          </wp:anchor>
+        </w:drawing>
+      </w:r>
+      <w:r>
+        <w:rPr>
+          <w:b/>
+          <w:bCs/>
+        </w:rPr>
+        <w:t xml:space="preserve">Nombre: </w:t>
+      </w:r>
+      <w:r>
+        <w:rPr>
+          <w:b/>
+          <w:bCs/>
+        </w:rPr>
+        <w:t xml:space="preserve">WIDE GRIP BENCH PRESS </w:t>
+      </w:r>
+      <w:r>
+        <w:rPr>
+          <w:b/>
+          <w:bCs/>
+        </w:rPr>
+        <w:t>/</w:t>
+      </w:r>
+      <w:r>
+        <w:rPr>
+          <w:b/>
+          <w:bCs/>
+        </w:rPr>
+        <w:t>Press De Banca De Agarre Ancho</w:t>
+      </w:r>
+      <w:r>
+        <w:rPr>
+          <w:noProof/>
+        </w:rPr>
+        <w:t xml:space="preserve"> </w:t>
+      </w:r>
+    </w:p>
+    <w:p>
+      <w:pPr>
+        <w:spacing w:line="240" w:lineRule="auto"/>
+        <w:rPr>
+          <w:rFonts w:ascii="Ubuntu Mono" w:hAnsi="Ubuntu Mono"/>
+          <w:sz w:val="24"/>
+          <w:szCs w:val="24"/>
+        </w:rPr>
+      </w:pPr>
+      <w:r>
+        <w:rPr>
+          <w:b/>
+          <w:bCs/>
+        </w:rPr>
+        <w:t>Músculo primario</w:t>
+      </w:r>
+      <w:r>
+        <w:t>: p</w:t>
+      </w:r>
+      <w:r>
+        <w:t>echo</w:t>
+      </w:r>
+    </w:p>
+    <w:p>
+      <w:pPr>
+        <w:spacing w:line="240" w:lineRule="auto"/>
+      </w:pPr>
+      <w:r>
+        <w:rPr>
+          <w:b/>
+          <w:bCs/>
+        </w:rPr>
+        <w:t>Músculos que también trabajan</w:t>
+      </w:r>
+      <w:r>
+        <w:t xml:space="preserve">: </w:t>
+      </w:r>
+      <w:r>
+        <w:t xml:space="preserve">Tríceps, hombros </w:t>
+      </w:r>
+    </w:p>
+    <w:p>
+      <w:pPr>
+        <w:spacing w:line="240" w:lineRule="auto"/>
+      </w:pPr>
+      <w:r>
+        <w:rPr>
+          <w:b/>
+          <w:bCs/>
+        </w:rPr>
+        <w:t>Herramientas</w:t>
+      </w:r>
+      <w:r>
+        <w:t xml:space="preserve">: </w:t>
+      </w:r>
+      <w:r>
+        <w:t>Banco Plano barra/Mancuernas</w:t>
+      </w:r>
+    </w:p>
+    <w:p>
+      <w:pPr>
+        <w:spacing w:line="240" w:lineRule="auto"/>
+        <w:rPr>
+          <w:b/>
+          <w:bCs/>
+          <w:noProof/>
+        </w:rPr>
+      </w:pPr>
+      <w:r>
+        <w:rPr>
+          <w:b/>
+          <w:bCs/>
+          <w:noProof/>
+        </w:rPr>
+        <w:t>Recomendaciones:</w:t>
+      </w:r>
+    </w:p>
+    <w:p>
+      <w:pPr>
+        <w:spacing w:line="240" w:lineRule="auto"/>
+        <w:rPr>
+          <w:noProof/>
+        </w:rPr>
+      </w:pPr>
+      <w:r>
+        <w:rPr>
+          <w:noProof/>
+        </w:rPr>
+        <w:t>Asegúrate de tener un agarre ancho y estable en la barra o mancuernas.</w:t>
+      </w:r>
+    </w:p>
+    <w:p>
+      <w:pPr>
+        <w:spacing w:line="240" w:lineRule="auto"/>
+        <w:rPr>
+          <w:noProof/>
+        </w:rPr>
+      </w:pPr>
+      <w:r>
+        <w:rPr>
+          <w:noProof/>
+        </w:rPr>
+        <w:t>Mantén los codos ligeramente flexionados durante todo el ejercicio para evitar lesiones en las articulaciones.</w:t>
+      </w:r>
+    </w:p>
+    <w:p>
+      <w:pPr>
+        <w:spacing w:line="240" w:lineRule="auto"/>
+        <w:rPr>
+          <w:noProof/>
+        </w:rPr>
+      </w:pPr>
+      <w:r>
+        <w:rPr>
+          <w:noProof/>
+        </w:rPr>
+        <w:t>Controla la barra o mancuernas en todo momento y baja lentamente hacia el pecho.</w:t>
+      </w:r>
+    </w:p>
+    <w:p>
+      <w:pPr>
+        <w:spacing w:line="240" w:lineRule="auto"/>
+        <w:rPr>
+          <w:noProof/>
+        </w:rPr>
+      </w:pPr>
+      <w:r>
+        <w:rPr>
+          <w:noProof/>
+        </w:rPr>
+        <w:t>Utiliza un banco plano para realizar este ejercicio de manera adecuada.</w:t>
+      </w:r>
+    </w:p>
+    <w:p>
+      <w:pPr>
+        <w:spacing w:line="240" w:lineRule="auto"/>
+        <w:rPr>
+          <w:b/>
+          <w:bCs/>
+          <w:noProof/>
+        </w:rPr>
+      </w:pPr>
+      <w:r>
+        <w:rPr>
+          <w:b/>
+          <w:bCs/>
+          <w:noProof/>
+        </w:rPr>
+        <w:t>E</w:t>
+      </w:r>
+      <w:r>
+        <w:rPr>
+          <w:b/>
+          <w:bCs/>
+          <w:noProof/>
+        </w:rPr>
+        <w:t>rrores Frecuentes:</w:t>
+      </w:r>
+    </w:p>
+    <w:p>
+      <w:r>
+        <w:t>No utilizar un agarre ancho adecuado.</w:t>
+      </w:r>
+    </w:p>
+    <w:p>
+      <w:r>
+        <w:t>Flexionar los codos en exceso durante el ejercicio.</w:t>
+      </w:r>
+    </w:p>
+    <w:p>
+      <w:r>
+        <w:t>No bajar la barra o mancuernas de manera controlada.</w:t>
+      </w:r>
+    </w:p>
+    <w:p>
+      <w:r>
+        <w:t>No utilizar un banco plano para el ejercicio.</w:t>
+      </w:r>
+    </w:p>
+    <w:p/>
+    <w:p/>
+    <w:p/>
+    <w:p/>
+    <w:p/>
+    <w:p/>
+    <w:p/>
+    <w:p>
+      <w:pPr>
+        <w:spacing w:line="240" w:lineRule="auto"/>
+      </w:pPr>
+      <w:r>
+        <w:rPr>
+          <w:noProof/>
+        </w:rPr>
+        <w:lastRenderedPageBreak/>
+        <w:drawing>
+          <wp:anchor distT="0" distB="0" distL="114300" distR="114300" simplePos="0" relativeHeight="251708416" behindDoc="0" locked="0" layoutInCell="1" allowOverlap="1" wp14:anchorId="11EED851" wp14:editId="50997DF1">
+            <wp:simplePos x="0" y="0"/>
+            <wp:positionH relativeFrom="column">
+              <wp:posOffset>4894078</wp:posOffset>
+            </wp:positionH>
+            <wp:positionV relativeFrom="paragraph">
+              <wp:posOffset>13423</wp:posOffset>
+            </wp:positionV>
+            <wp:extent cx="1433195" cy="1144270"/>
+            <wp:effectExtent l="0" t="0" r="0" b="0"/>
+            <wp:wrapSquare wrapText="bothSides"/>
+            <wp:docPr id="110464727" name="Imagen 1" descr="Imagen que contiene hombre, foto, posando, joven&#10;&#10;Descripción generada automáticamente"/>
+            <wp:cNvGraphicFramePr>
+              <a:graphicFrameLocks xmlns:a="http://schemas.openxmlformats.org/drawingml/2006/main" noChangeAspect="1"/>
+            </wp:cNvGraphicFramePr>
+            <a:graphic xmlns:a="http://schemas.openxmlformats.org/drawingml/2006/main">
+              <a:graphicData uri="http://schemas.openxmlformats.org/drawingml/2006/picture">
+                <pic:pic xmlns:pic="http://schemas.openxmlformats.org/drawingml/2006/picture">
+                  <pic:nvPicPr>
+                    <pic:cNvPr id="110464727" name="Imagen 1" descr="Imagen que contiene hombre, foto, posando, joven&#10;&#10;Descripción generada automáticamente"/>
+                    <pic:cNvPicPr/>
+                  </pic:nvPicPr>
+                  <pic:blipFill>
+                    <a:blip r:embed="rId36" cstate="print">
+                      <a:extLst>
+                        <a:ext uri="{28A0092B-C50C-407E-A947-70E740481C1C}">
+                          <a14:useLocalDpi xmlns:a14="http://schemas.microsoft.com/office/drawing/2010/main" val="0"/>
+                        </a:ext>
+                      </a:extLst>
+                    </a:blip>
+                    <a:stretch>
+                      <a:fillRect/>
+                    </a:stretch>
+                  </pic:blipFill>
+                  <pic:spPr>
+                    <a:xfrm>
+                      <a:off x="0" y="0"/>
+                      <a:ext cx="1433195" cy="1144270"/>
+                    </a:xfrm>
+                    <a:prstGeom prst="rect">
+                      <a:avLst/>
+                    </a:prstGeom>
+                  </pic:spPr>
+                </pic:pic>
+              </a:graphicData>
+            </a:graphic>
+            <wp14:sizeRelH relativeFrom="margin">
+              <wp14:pctWidth>0</wp14:pctWidth>
+            </wp14:sizeRelH>
+            <wp14:sizeRelV relativeFrom="margin">
+              <wp14:pctHeight>0</wp14:pctHeight>
+            </wp14:sizeRelV>
+          </wp:anchor>
+        </w:drawing>
+      </w:r>
+      <w:r>
+        <w:rPr>
+          <w:b/>
+          <w:bCs/>
+        </w:rPr>
+        <w:t xml:space="preserve">Nombre: </w:t>
+      </w:r>
+      <w:r>
+        <w:rPr>
+          <w:b/>
+          <w:bCs/>
+        </w:rPr>
+        <w:t>DECLINE BARBELL BENCH PRESS/Press de Banca Declinado con Barra</w:t>
+      </w:r>
+    </w:p>
+    <w:p>
+      <w:pPr>
+        <w:spacing w:line="240" w:lineRule="auto"/>
+        <w:rPr>
+          <w:rFonts w:ascii="Ubuntu Mono" w:hAnsi="Ubuntu Mono"/>
+          <w:sz w:val="24"/>
+          <w:szCs w:val="24"/>
+        </w:rPr>
+      </w:pPr>
+      <w:r>
+        <w:rPr>
+          <w:b/>
+          <w:bCs/>
+        </w:rPr>
+        <w:t>Músculo primario</w:t>
+      </w:r>
+      <w:r>
+        <w:t>: p</w:t>
+      </w:r>
+      <w:r>
+        <w:t>echo</w:t>
+      </w:r>
+      <w:r>
+        <w:rPr>
+          <w:noProof/>
+        </w:rPr>
+        <w:t xml:space="preserve"> </w:t>
+      </w:r>
+    </w:p>
+    <w:p>
+      <w:pPr>
+        <w:spacing w:line="240" w:lineRule="auto"/>
+      </w:pPr>
+      <w:r>
+        <w:rPr>
+          <w:b/>
+          <w:bCs/>
+        </w:rPr>
+        <w:t>Músculos que también trabajan</w:t>
+      </w:r>
+      <w:r>
+        <w:t xml:space="preserve">: </w:t>
+      </w:r>
+      <w:r>
+        <w:t>Tríceps, hombros</w:t>
+      </w:r>
+    </w:p>
+    <w:p>
+      <w:pPr>
+        <w:spacing w:line="240" w:lineRule="auto"/>
+      </w:pPr>
+      <w:r>
+        <w:rPr>
+          <w:b/>
+          <w:bCs/>
+        </w:rPr>
+        <w:t>Herramientas</w:t>
+      </w:r>
+      <w:r>
+        <w:t xml:space="preserve">: </w:t>
+      </w:r>
+      <w:r>
+        <w:t>banco declinado Barra</w:t>
+      </w:r>
+    </w:p>
+    <w:p>
+      <w:pPr>
+        <w:spacing w:line="240" w:lineRule="auto"/>
+        <w:rPr>
+          <w:b/>
+          <w:bCs/>
+          <w:noProof/>
+        </w:rPr>
+      </w:pPr>
+      <w:r>
+        <w:rPr>
+          <w:b/>
+          <w:bCs/>
+          <w:noProof/>
+        </w:rPr>
+        <w:t>Recomendaciones:</w:t>
+      </w:r>
+    </w:p>
+    <w:p>
+      <w:pPr>
+        <w:spacing w:line="240" w:lineRule="auto"/>
+        <w:rPr>
+          <w:noProof/>
+        </w:rPr>
+      </w:pPr>
+      <w:r>
+        <w:rPr>
+          <w:noProof/>
+        </w:rPr>
+        <w:t>Coloca los pies de manera firme y estable en el suelo y asegúrate de que el banco esté bien fijado para evitar lesiones.</w:t>
+      </w:r>
+    </w:p>
+    <w:p>
+      <w:pPr>
+        <w:spacing w:line="240" w:lineRule="auto"/>
+        <w:rPr>
+          <w:noProof/>
+        </w:rPr>
+      </w:pPr>
+      <w:r>
+        <w:rPr>
+          <w:noProof/>
+        </w:rPr>
+        <w:t>Usa una barra adecuada a tu fuerza y nivel de entrenamiento, con un peso que puedas controlar y levantar con la técnica correcta.</w:t>
+      </w:r>
+    </w:p>
+    <w:p>
+      <w:pPr>
+        <w:spacing w:line="240" w:lineRule="auto"/>
+        <w:rPr>
+          <w:noProof/>
+        </w:rPr>
+      </w:pPr>
+      <w:r>
+        <w:rPr>
+          <w:noProof/>
+        </w:rPr>
+        <w:t>Desciende la barra lentamente hacia el pecho, evitando golpes bruscos o demasiado impacto.</w:t>
+      </w:r>
+    </w:p>
+    <w:p>
+      <w:pPr>
+        <w:spacing w:line="240" w:lineRule="auto"/>
+        <w:rPr>
+          <w:noProof/>
+        </w:rPr>
+      </w:pPr>
+      <w:r>
+        <w:rPr>
+          <w:noProof/>
+        </w:rPr>
+        <w:t>Mantén los codos cerca del cuerpo y la espalda recta para evitar lesiones de hombro o espalda.</w:t>
+      </w:r>
+    </w:p>
+    <w:p>
+      <w:pPr>
+        <w:spacing w:line="240" w:lineRule="auto"/>
+        <w:rPr>
+          <w:noProof/>
+        </w:rPr>
+      </w:pPr>
+      <w:r>
+        <w:rPr>
+          <w:noProof/>
+        </w:rPr>
+        <w:t>Respira de manera adecuada, inspirando al bajar la barra y espirando al subirla.</w:t>
+      </w:r>
+    </w:p>
+    <w:p>
+      <w:pPr>
+        <w:spacing w:line="240" w:lineRule="auto"/>
+        <w:rPr>
+          <w:b/>
+          <w:bCs/>
+          <w:noProof/>
+        </w:rPr>
+      </w:pPr>
+      <w:r>
+        <w:rPr>
+          <w:b/>
+          <w:bCs/>
+          <w:noProof/>
+        </w:rPr>
+        <w:t>E</w:t>
+      </w:r>
+      <w:r>
+        <w:rPr>
+          <w:b/>
+          <w:bCs/>
+          <w:noProof/>
+        </w:rPr>
+        <w:t>rrores Frecuentes:</w:t>
+      </w:r>
+    </w:p>
+    <w:p>
+      <w:r>
+        <w:t>Usar demasiado peso y no controlar la técnica adecuada, lo que puede resultar en lesiones.</w:t>
+      </w:r>
+    </w:p>
+    <w:p>
+      <w:r>
+        <w:t>No fijar adecuadamente el banco o la barra, lo que puede causar inestabilidad y riesgo de lesiones.</w:t>
+      </w:r>
+    </w:p>
+    <w:p>
+      <w:r>
+        <w:t>No mantener los codos cerca del cuerpo o la espalda recta, lo que puede causar lesiones en los hombros o la espalda.</w:t>
+      </w:r>
+    </w:p>
+    <w:p>
+      <w:r>
+        <w:t>Descender la barra demasiado rápido, lo que puede causar impacto y lesiones en el pecho.</w:t>
+      </w:r>
+    </w:p>
+    <w:p>
+      <w:r>
+        <w:t>No respirar adecuadamente durante el ejercicio, lo que puede reducir la eficacia del entrenamiento.</w:t>
+      </w:r>
+    </w:p>
+    <w:p/>
+    <w:p/>
+    <w:p/>
+    <w:p>
+      <w:pPr>
+        <w:spacing w:line="240" w:lineRule="auto"/>
+      </w:pPr>
+      <w:r>
+        <w:rPr>
+          <w:noProof/>
+        </w:rPr>
+        <w:lastRenderedPageBreak/>
+        <w:drawing>
+          <wp:anchor distT="0" distB="0" distL="114300" distR="114300" simplePos="0" relativeHeight="251709440" behindDoc="0" locked="0" layoutInCell="1" allowOverlap="1" wp14:anchorId="1D34244C" wp14:editId="28AC6425">
+            <wp:simplePos x="0" y="0"/>
+            <wp:positionH relativeFrom="column">
+              <wp:posOffset>4504690</wp:posOffset>
+            </wp:positionH>
+            <wp:positionV relativeFrom="paragraph">
+              <wp:posOffset>3175</wp:posOffset>
+            </wp:positionV>
+            <wp:extent cx="1844040" cy="1264920"/>
+            <wp:effectExtent l="0" t="0" r="3810" b="0"/>
+            <wp:wrapSquare wrapText="bothSides"/>
+            <wp:docPr id="757132706" name="Imagen 1" descr="Imagen que contiene dibujo, hombre&#10;&#10;Descripción generada automáticamente"/>
+            <wp:cNvGraphicFramePr>
+              <a:graphicFrameLocks xmlns:a="http://schemas.openxmlformats.org/drawingml/2006/main" noChangeAspect="1"/>
+            </wp:cNvGraphicFramePr>
+            <a:graphic xmlns:a="http://schemas.openxmlformats.org/drawingml/2006/main">
+              <a:graphicData uri="http://schemas.openxmlformats.org/drawingml/2006/picture">
+                <pic:pic xmlns:pic="http://schemas.openxmlformats.org/drawingml/2006/picture">
+                  <pic:nvPicPr>
+                    <pic:cNvPr id="757132706" name="Imagen 1" descr="Imagen que contiene dibujo, hombre&#10;&#10;Descripción generada automáticamente"/>
+                    <pic:cNvPicPr/>
+                  </pic:nvPicPr>
+                  <pic:blipFill>
+                    <a:blip r:embed="rId37">
+                      <a:extLst>
+                        <a:ext uri="{28A0092B-C50C-407E-A947-70E740481C1C}">
+                          <a14:useLocalDpi xmlns:a14="http://schemas.microsoft.com/office/drawing/2010/main" val="0"/>
+                        </a:ext>
+                      </a:extLst>
+                    </a:blip>
+                    <a:stretch>
+                      <a:fillRect/>
+                    </a:stretch>
+                  </pic:blipFill>
+                  <pic:spPr>
+                    <a:xfrm>
+                      <a:off x="0" y="0"/>
+                      <a:ext cx="1844040" cy="1264920"/>
+                    </a:xfrm>
+                    <a:prstGeom prst="rect">
+                      <a:avLst/>
+                    </a:prstGeom>
+                  </pic:spPr>
+                </pic:pic>
+              </a:graphicData>
+            </a:graphic>
+            <wp14:sizeRelH relativeFrom="margin">
+              <wp14:pctWidth>0</wp14:pctWidth>
+            </wp14:sizeRelH>
+            <wp14:sizeRelV relativeFrom="margin">
+              <wp14:pctHeight>0</wp14:pctHeight>
+            </wp14:sizeRelV>
+          </wp:anchor>
+        </w:drawing>
+      </w:r>
+      <w:r>
+        <w:rPr>
+          <w:b/>
+          <w:bCs/>
+        </w:rPr>
+        <w:t xml:space="preserve">Nombre: </w:t>
+      </w:r>
+      <w:r>
+        <w:rPr>
+          <w:b/>
+          <w:bCs/>
+        </w:rPr>
+        <w:t>PUSH-UP</w:t>
+      </w:r>
+      <w:r>
+        <w:rPr>
+          <w:b/>
+          <w:bCs/>
+        </w:rPr>
+        <w:t>/Flexiones</w:t>
+      </w:r>
+    </w:p>
+    <w:p>
+      <w:pPr>
+        <w:spacing w:line="240" w:lineRule="auto"/>
+        <w:rPr>
+          <w:rFonts w:ascii="Ubuntu Mono" w:hAnsi="Ubuntu Mono"/>
+          <w:sz w:val="24"/>
+          <w:szCs w:val="24"/>
+        </w:rPr>
+      </w:pPr>
+      <w:r>
+        <w:rPr>
+          <w:b/>
+          <w:bCs/>
+        </w:rPr>
+        <w:t>Músculo primario</w:t>
+      </w:r>
+      <w:r>
+        <w:t>: p</w:t>
+      </w:r>
+      <w:r>
+        <w:t>echo</w:t>
+      </w:r>
+    </w:p>
+    <w:p>
+      <w:pPr>
+        <w:spacing w:line="240" w:lineRule="auto"/>
+      </w:pPr>
+      <w:r>
+        <w:rPr>
+          <w:b/>
+          <w:bCs/>
+        </w:rPr>
+        <w:t>Músculos que también trabajan</w:t>
+      </w:r>
+      <w:r>
+        <w:t xml:space="preserve">: </w:t>
+      </w:r>
+      <w:r>
+        <w:t>Tríceps, deltoides anterior), serrato, abdominales</w:t>
+      </w:r>
+    </w:p>
+    <w:p>
+      <w:pPr>
+        <w:spacing w:line="240" w:lineRule="auto"/>
+      </w:pPr>
+      <w:r>
+        <w:rPr>
+          <w:b/>
+          <w:bCs/>
+        </w:rPr>
+        <w:t>Herramientas</w:t>
+      </w:r>
+      <w:r>
+        <w:t xml:space="preserve">: </w:t>
+      </w:r>
+      <w:r>
+        <w:t>Ninguna</w:t>
+      </w:r>
+    </w:p>
+    <w:p>
+      <w:pPr>
+        <w:spacing w:line="240" w:lineRule="auto"/>
+        <w:rPr>
+          <w:b/>
+          <w:bCs/>
+          <w:noProof/>
+        </w:rPr>
+      </w:pPr>
+      <w:r>
+        <w:rPr>
+          <w:b/>
+          <w:bCs/>
+          <w:noProof/>
+        </w:rPr>
+        <w:t>Recomendaciones:</w:t>
+      </w:r>
+    </w:p>
+    <w:p>
+      <w:pPr>
+        <w:spacing w:line="240" w:lineRule="auto"/>
+        <w:rPr>
+          <w:noProof/>
+        </w:rPr>
+      </w:pPr>
+      <w:r>
+        <w:rPr>
+          <w:noProof/>
+        </w:rPr>
+        <w:t>Comience en posición de tabla con las manos separadas a la distancia de los hombros y los pies juntos.</w:t>
+      </w:r>
+      <w:r>
+        <w:rPr>
+          <w:noProof/>
+        </w:rPr>
+        <w:t xml:space="preserve"> </w:t>
+      </w:r>
+      <w:r>
+        <w:rPr>
+          <w:noProof/>
+        </w:rPr>
+        <w:t>Mantenga el cuerpo en línea recta desde la cabeza hasta los talones.</w:t>
+      </w:r>
+    </w:p>
+    <w:p>
+      <w:pPr>
+        <w:spacing w:line="240" w:lineRule="auto"/>
+        <w:rPr>
+          <w:noProof/>
+        </w:rPr>
+      </w:pPr>
+      <w:r>
+        <w:rPr>
+          <w:noProof/>
+        </w:rPr>
+        <w:t>Descienda lentamente el cuerpo hacia el suelo doblando los codos hasta que los brazos formen un ángulo de 90 grados.</w:t>
+      </w:r>
+    </w:p>
+    <w:p>
+      <w:pPr>
+        <w:spacing w:line="240" w:lineRule="auto"/>
+        <w:rPr>
+          <w:noProof/>
+        </w:rPr>
+      </w:pPr>
+      <w:r>
+        <w:rPr>
+          <w:noProof/>
+        </w:rPr>
+        <w:t>Mantenga los codos pegados al cuerpo y no deje que se desplacen hacia afuera.</w:t>
+      </w:r>
+    </w:p>
+    <w:p>
+      <w:pPr>
+        <w:spacing w:line="240" w:lineRule="auto"/>
+        <w:rPr>
+          <w:noProof/>
+        </w:rPr>
+      </w:pPr>
+      <w:r>
+        <w:rPr>
+          <w:noProof/>
+        </w:rPr>
+        <w:t>Empuje el cuerpo hacia arriba de vuelta a la posición inicial sin bloquear los codos en la parte superior.</w:t>
+      </w:r>
+    </w:p>
+    <w:p>
+      <w:pPr>
+        <w:spacing w:line="240" w:lineRule="auto"/>
+        <w:rPr>
+          <w:noProof/>
+        </w:rPr>
+      </w:pPr>
+      <w:r>
+        <w:rPr>
+          <w:noProof/>
+        </w:rPr>
+        <w:t>Asegúrese de respirar adecuadamente, inhale mientras desciende y exhale mientras se empuja hacia arriba.</w:t>
+      </w:r>
+    </w:p>
+    <w:p>
+      <w:pPr>
+        <w:spacing w:line="240" w:lineRule="auto"/>
+        <w:rPr>
+          <w:b/>
+          <w:bCs/>
+          <w:noProof/>
+        </w:rPr>
+      </w:pPr>
+      <w:r>
+        <w:rPr>
+          <w:b/>
+          <w:bCs/>
+          <w:noProof/>
+        </w:rPr>
+        <w:t>E</w:t>
+      </w:r>
+      <w:r>
+        <w:rPr>
+          <w:b/>
+          <w:bCs/>
+          <w:noProof/>
+        </w:rPr>
+        <w:t>rrores Frecuentes:</w:t>
+      </w:r>
+    </w:p>
+    <w:p>
+      <w:r>
+        <w:t>Permitir que la parte inferior de la espalda se hunda o se arquee, lo que puede provocar lesiones en la espalda.</w:t>
+      </w:r>
+    </w:p>
+    <w:p>
+      <w:r>
+        <w:t>Levantar la cabeza o la pelvis, lo que puede desequilibrar el cuerpo.</w:t>
+      </w:r>
+    </w:p>
+    <w:p>
+      <w:r>
+        <w:t>Bloquear los codos en la parte superior del movimiento, lo que puede causar lesiones en los codos y los hombros.</w:t>
+      </w:r>
+    </w:p>
+    <w:p>
+      <w:r>
+        <w:t>No bajar el cuerpo lo suficiente, lo que reduce la efectividad del ejercicio.</w:t>
+      </w:r>
+    </w:p>
+    <w:p>
+      <w:r>
+        <w:t>Permitir que los codos se desplacen hacia afuera, lo que puede causar tensión en los hombros y el codo.</w:t>
+      </w:r>
+    </w:p>
+    <w:p>
+      <w:pPr>
+        <w:spacing w:line="240" w:lineRule="auto"/>
+        <w:rPr>
+          <w:b/>
+          <w:bCs/>
+        </w:rPr>
+      </w:pPr>
+      <w:r>
+        <w:rPr>
+          <w:b/>
+          <w:bCs/>
+        </w:rPr>
+        <w:lastRenderedPageBreak/>
+        <w:t>Nombre:</w:t>
+      </w:r>
+      <w:r>
+        <w:rPr>
+          <w:b/>
+          <w:bCs/>
+        </w:rPr>
+        <w:t xml:space="preserve"> </w:t>
+      </w:r>
+      <w:r>
+        <w:rPr>
+          <w:b/>
+          <w:bCs/>
+        </w:rPr>
+        <w:t xml:space="preserve"> </w:t>
+      </w:r>
+      <w:r>
+        <w:rPr>
+          <w:b/>
+          <w:bCs/>
+        </w:rPr>
+        <w:t>HAMMER PRESS</w:t>
+      </w:r>
+      <w:r>
+        <w:rPr>
+          <w:b/>
+          <w:bCs/>
+        </w:rPr>
+        <w:t xml:space="preserve"> </w:t>
+      </w:r>
+      <w:hyperlink r:id="rId38" w:history="1">
         <w:r>
           <w:rPr>
             <w:rStyle w:val="Hipervnculo"/>
+            <w:b/>
+            <w:bCs/>
           </w:rPr>
-          <w:t>https://fitnessprogramer.com/exercise-primary-muscle/chest/page/4/</w:t>
+          <w:t>https://fitnessprogramer.com/exercise-primary-muscle/chest/page/11/</w:t>
         </w:r>
       </w:hyperlink>
     </w:p>
-    <w:p/>
-    <w:p>
-      <w:pPr>
-        <w:spacing w:line="240" w:lineRule="auto"/>
-      </w:pPr>
-      <w:r>
-        <w:rPr>
-          <w:b/>
-          <w:bCs/>
-        </w:rPr>
-        <w:t xml:space="preserve">Nombre: </w:t>
-      </w:r>
+    <w:p>
+      <w:pPr>
+        <w:spacing w:line="240" w:lineRule="auto"/>
+      </w:pPr>
     </w:p>
     <w:p>
       <w:pPr>
@@ -5964,7 +8896,22 @@
           <w:bCs/>
           <w:noProof/>
         </w:rPr>
-        <w:t>Herrores Frecuentes:</w:t>
+        <w:t>E</w:t>
+      </w:r>
+      <w:r>
+        <w:rPr>
+          <w:b/>
+          <w:bCs/>
+          <w:noProof/>
+        </w:rPr>
+        <w:t>rrores Frecuentes:</w:t>
+      </w:r>
+    </w:p>
+    <w:p/>
+    <w:p/>
+    <w:p>
+      <w:r>
+        <w:t>___________________________________________________________________</w:t>
       </w:r>
     </w:p>
     <w:p/>
@@ -6074,125 +9021,15 @@
           <w:bCs/>
           <w:noProof/>
         </w:rPr>
-        <w:t>errores Frecuentes:</w:t>
-      </w:r>
-    </w:p>
-    <w:p/>
-    <w:p/>
-    <w:p>
-      <w:r>
-        <w:t>___________________________________________________________________</w:t>
-      </w:r>
-    </w:p>
-    <w:p/>
-    <w:p>
-      <w:pPr>
-        <w:spacing w:line="240" w:lineRule="auto"/>
-      </w:pPr>
-      <w:r>
-        <w:rPr>
-          <w:b/>
-          <w:bCs/>
-        </w:rPr>
-        <w:lastRenderedPageBreak/>
-        <w:t xml:space="preserve">Nombre: </w:t>
-      </w:r>
-    </w:p>
-    <w:p>
-      <w:pPr>
-        <w:spacing w:line="240" w:lineRule="auto"/>
-        <w:rPr>
-          <w:rFonts w:ascii="Ubuntu Mono" w:hAnsi="Ubuntu Mono"/>
-          <w:sz w:val="24"/>
-          <w:szCs w:val="24"/>
-        </w:rPr>
-      </w:pPr>
-      <w:r>
-        <w:rPr>
-          <w:b/>
-          <w:bCs/>
-        </w:rPr>
-        <w:t>Músculo primario</w:t>
-      </w:r>
-      <w:r>
-        <w:t>: p</w:t>
-      </w:r>
-      <w:r>
-        <w:t>echo</w:t>
-      </w:r>
-    </w:p>
-    <w:p>
-      <w:pPr>
-        <w:spacing w:line="240" w:lineRule="auto"/>
-      </w:pPr>
-      <w:r>
-        <w:rPr>
-          <w:b/>
-          <w:bCs/>
-        </w:rPr>
-        <w:t>Músculos que también trabajan</w:t>
-      </w:r>
-      <w:r>
-        <w:t xml:space="preserve">: </w:t>
-      </w:r>
-    </w:p>
-    <w:p>
-      <w:pPr>
-        <w:spacing w:line="240" w:lineRule="auto"/>
-      </w:pPr>
-      <w:r>
-        <w:rPr>
-          <w:b/>
-          <w:bCs/>
-        </w:rPr>
-        <w:t>Herramientas</w:t>
-      </w:r>
-      <w:r>
-        <w:t xml:space="preserve">: </w:t>
-      </w:r>
-    </w:p>
-    <w:p>
-      <w:pPr>
-        <w:spacing w:line="240" w:lineRule="auto"/>
-        <w:rPr>
-          <w:b/>
-          <w:bCs/>
-          <w:noProof/>
-        </w:rPr>
-      </w:pPr>
-      <w:r>
-        <w:rPr>
-          <w:b/>
-          <w:bCs/>
-          <w:noProof/>
-        </w:rPr>
-        <w:t>Recomendaciones:</w:t>
-      </w:r>
-    </w:p>
-    <w:p>
-      <w:pPr>
-        <w:spacing w:line="240" w:lineRule="auto"/>
-        <w:rPr>
-          <w:noProof/>
-        </w:rPr>
-      </w:pPr>
-    </w:p>
-    <w:p>
-      <w:pPr>
-        <w:spacing w:line="240" w:lineRule="auto"/>
-        <w:rPr>
-          <w:b/>
-          <w:bCs/>
-          <w:noProof/>
-        </w:rPr>
-      </w:pPr>
-      <w:r>
-        <w:rPr>
-          <w:b/>
-          <w:bCs/>
-          <w:noProof/>
-        </w:rPr>
-        <w:t>errores Frecuentes:</w:t>
+        <w:t>E</w:t>
+      </w:r>
+      <w:r>
+        <w:rPr>
+          <w:b/>
+          <w:bCs/>
+          <w:noProof/>
+        </w:rPr>
+        <w:t>rrores Frecuentes:</w:t>
       </w:r>
     </w:p>
     <w:p/>
@@ -6207,7 +9044,7 @@
 </file>
 
 <file path=word/endnotes.xml><?xml version="1.0" encoding="utf-8"?>
-<w:endnotes xmlns:wpc="http://schemas.microsoft.com/office/word/2010/wordprocessingCanvas" xmlns:cx="http://schemas.microsoft.com/office/drawing/2014/chartex" xmlns:cx1="http://schemas.microsoft.com/office/drawing/2015/9/8/chartex" xmlns:cx2="http://schemas.microsoft.com/office/drawing/2015/10/21/chartex" xmlns:cx3="http://schemas.microsoft.com/office/drawing/2016/5/9/chartex" xmlns:cx4="http://schemas.microsoft.com/office/drawing/2016/5/10/chartex" xmlns:cx5="http://schemas.microsoft.com/office/drawing/2016/5/11/chartex" xmlns:cx6="http://schemas.microsoft.com/office/drawing/2016/5/12/chartex" xmlns:cx7="http://schemas.microsoft.com/office/drawing/2016/5/13/chartex" xmlns:cx8="http://schemas.microsoft.com/office/drawing/2016/5/14/chartex" xmlns:mc="http://schemas.openxmlformats.org/markup-compatibility/2006" xmlns:aink="http://schemas.microsoft.com/office/drawing/2016/ink" xmlns:am3d="http://schemas.microsoft.com/office/drawing/2017/model3d" xmlns:o="urn:schemas-microsoft-com:office:office" xmlns:oel="http://schemas.microsoft.com/office/2019/extlst" xmlns:r="http://schemas.openxmlformats.org/officeDocument/2006/relationships" xmlns:m="http://schemas.openxmlformats.org/officeDocument/2006/math" xmlns:v="urn:schemas-microsoft-com:vml" xmlns:wp14="http://schemas.microsoft.com/office/word/2010/wordprocessingDrawing" xmlns:wp="http://schemas.openxmlformats.org/drawingml/2006/wordprocessingDrawing" xmlns:w10="urn:schemas-microsoft-com:office:word" xmlns:w="http://schemas.openxmlformats.org/wordprocessingml/2006/main" xmlns:w14="http://schemas.microsoft.com/office/word/2010/wordml" xmlns:w15="http://schemas.microsoft.com/office/word/2012/wordml" xmlns:w16cex="http://schemas.microsoft.com/office/word/2018/wordml/cex" xmlns:w16cid="http://schemas.microsoft.com/office/word/2016/wordml/cid" xmlns:w16="http://schemas.microsoft.com/office/word/2018/wordml" xmlns:w16sdtdh="http://schemas.microsoft.com/office/word/2020/wordml/sdtdatahash" xmlns:w16se="http://schemas.microsoft.com/office/word/2015/wordml/symex" xmlns:wpg="http://schemas.microsoft.com/office/word/2010/wordprocessingGroup" xmlns:wpi="http://schemas.microsoft.com/office/word/2010/wordprocessingInk" xmlns:wne="http://schemas.microsoft.com/office/word/2006/wordml" xmlns:wps="http://schemas.microsoft.com/office/word/2010/wordprocessingShape" mc:Ignorable="w14 w15 w16se w16cid w16 w16cex w16sdtdh wp14">
+<w:endnotes xmlns:wpc="http://schemas.microsoft.com/office/word/2010/wordprocessingCanvas" xmlns:cx="http://schemas.microsoft.com/office/drawing/2014/chartex" xmlns:cx1="http://schemas.microsoft.com/office/drawing/2015/9/8/chartex" xmlns:cx2="http://schemas.microsoft.com/office/drawing/2015/10/21/chartex" xmlns:cx3="http://schemas.microsoft.com/office/drawing/2016/5/9/chartex" xmlns:cx4="http://schemas.microsoft.com/office/drawing/2016/5/10/chartex" xmlns:cx5="http://schemas.microsoft.com/office/drawing/2016/5/11/chartex" xmlns:cx6="http://schemas.microsoft.com/office/drawing/2016/5/12/chartex" xmlns:cx7="http://schemas.microsoft.com/office/drawing/2016/5/13/chartex" xmlns:cx8="http://schemas.microsoft.com/office/drawing/2016/5/14/chartex" xmlns:mc="http://schemas.openxmlformats.org/markup-compatibility/2006" xmlns:aink="http://schemas.microsoft.com/office/drawing/2016/ink" xmlns:am3d="http://schemas.microsoft.com/office/drawing/2017/model3d" xmlns:o="urn:schemas-microsoft-com:office:office" xmlns:oel="http://schemas.microsoft.com/office/2019/extlst" xmlns:r="http://schemas.openxmlformats.org/officeDocument/2006/relationships" xmlns:m="http://schemas.openxmlformats.org/officeDocument/2006/math" xmlns:v="urn:schemas-microsoft-com:vml" xmlns:wp14="http://schemas.microsoft.com/office/word/2010/wordprocessingDrawing" xmlns:wp="http://schemas.openxmlformats.org/drawingml/2006/wordprocessingDrawing" xmlns:w10="urn:schemas-microsoft-com:office:word" xmlns:w="http://schemas.openxmlformats.org/wordprocessingml/2006/main" xmlns:w14="http://schemas.microsoft.com/office/word/2010/wordml" xmlns:w15="http://schemas.microsoft.com/office/word/2012/wordml" xmlns:w16cex="http://schemas.microsoft.com/office/word/2018/wordml/cex" xmlns:w16cid="http://schemas.microsoft.com/office/word/2016/wordml/cid" xmlns:w16="http://schemas.microsoft.com/office/word/2018/wordml" xmlns:w16du="http://schemas.microsoft.com/office/word/2023/wordml/word16du" xmlns:w16sdtdh="http://schemas.microsoft.com/office/word/2020/wordml/sdtdatahash" xmlns:w16se="http://schemas.microsoft.com/office/word/2015/wordml/symex" xmlns:wpg="http://schemas.microsoft.com/office/word/2010/wordprocessingGroup" xmlns:wpi="http://schemas.microsoft.com/office/word/2010/wordprocessingInk" xmlns:wne="http://schemas.microsoft.com/office/word/2006/wordml" xmlns:wps="http://schemas.microsoft.com/office/word/2010/wordprocessingShape" mc:Ignorable="w14 w15 w16se w16cid w16 w16cex w16sdtdh wp14">
   <w:endnote w:type="separator" w:id="-1">
     <w:p>
       <w:pPr>
@@ -6232,7 +9069,7 @@
 </file>
 
 <file path=word/footnotes.xml><?xml version="1.0" encoding="utf-8"?>
-<w:footnotes xmlns:wpc="http://schemas.microsoft.com/office/word/2010/wordprocessingCanvas" xmlns:cx="http://schemas.microsoft.com/office/drawing/2014/chartex" xmlns:cx1="http://schemas.microsoft.com/office/drawing/2015/9/8/chartex" xmlns:cx2="http://schemas.microsoft.com/office/drawing/2015/10/21/chartex" xmlns:cx3="http://schemas.microsoft.com/office/drawing/2016/5/9/chartex" xmlns:cx4="http://schemas.microsoft.com/office/drawing/2016/5/10/chartex" xmlns:cx5="http://schemas.microsoft.com/office/drawing/2016/5/11/chartex" xmlns:cx6="http://schemas.microsoft.com/office/drawing/2016/5/12/chartex" xmlns:cx7="http://schemas.microsoft.com/office/drawing/2016/5/13/chartex" xmlns:cx8="http://schemas.microsoft.com/office/drawing/2016/5/14/chartex" xmlns:mc="http://schemas.openxmlformats.org/markup-compatibility/2006" xmlns:aink="http://schemas.microsoft.com/office/drawing/2016/ink" xmlns:am3d="http://schemas.microsoft.com/office/drawing/2017/model3d" xmlns:o="urn:schemas-microsoft-com:office:office" xmlns:oel="http://schemas.microsoft.com/office/2019/extlst" xmlns:r="http://schemas.openxmlformats.org/officeDocument/2006/relationships" xmlns:m="http://schemas.openxmlformats.org/officeDocument/2006/math" xmlns:v="urn:schemas-microsoft-com:vml" xmlns:wp14="http://schemas.microsoft.com/office/word/2010/wordprocessingDrawing" xmlns:wp="http://schemas.openxmlformats.org/drawingml/2006/wordprocessingDrawing" xmlns:w10="urn:schemas-microsoft-com:office:word" xmlns:w="http://schemas.openxmlformats.org/wordprocessingml/2006/main" xmlns:w14="http://schemas.microsoft.com/office/word/2010/wordml" xmlns:w15="http://schemas.microsoft.com/office/word/2012/wordml" xmlns:w16cex="http://schemas.microsoft.com/office/word/2018/wordml/cex" xmlns:w16cid="http://schemas.microsoft.com/office/word/2016/wordml/cid" xmlns:w16="http://schemas.microsoft.com/office/word/2018/wordml" xmlns:w16sdtdh="http://schemas.microsoft.com/office/word/2020/wordml/sdtdatahash" xmlns:w16se="http://schemas.microsoft.com/office/word/2015/wordml/symex" xmlns:wpg="http://schemas.microsoft.com/office/word/2010/wordprocessingGroup" xmlns:wpi="http://schemas.microsoft.com/office/word/2010/wordprocessingInk" xmlns:wne="http://schemas.microsoft.com/office/word/2006/wordml" xmlns:wps="http://schemas.microsoft.com/office/word/2010/wordprocessingShape" mc:Ignorable="w14 w15 w16se w16cid w16 w16cex w16sdtdh wp14">
+<w:footnotes xmlns:wpc="http://schemas.microsoft.com/office/word/2010/wordprocessingCanvas" xmlns:cx="http://schemas.microsoft.com/office/drawing/2014/chartex" xmlns:cx1="http://schemas.microsoft.com/office/drawing/2015/9/8/chartex" xmlns:cx2="http://schemas.microsoft.com/office/drawing/2015/10/21/chartex" xmlns:cx3="http://schemas.microsoft.com/office/drawing/2016/5/9/chartex" xmlns:cx4="http://schemas.microsoft.com/office/drawing/2016/5/10/chartex" xmlns:cx5="http://schemas.microsoft.com/office/drawing/2016/5/11/chartex" xmlns:cx6="http://schemas.microsoft.com/office/drawing/2016/5/12/chartex" xmlns:cx7="http://schemas.microsoft.com/office/drawing/2016/5/13/chartex" xmlns:cx8="http://schemas.microsoft.com/office/drawing/2016/5/14/chartex" xmlns:mc="http://schemas.openxmlformats.org/markup-compatibility/2006" xmlns:aink="http://schemas.microsoft.com/office/drawing/2016/ink" xmlns:am3d="http://schemas.microsoft.com/office/drawing/2017/model3d" xmlns:o="urn:schemas-microsoft-com:office:office" xmlns:oel="http://schemas.microsoft.com/office/2019/extlst" xmlns:r="http://schemas.openxmlformats.org/officeDocument/2006/relationships" xmlns:m="http://schemas.openxmlformats.org/officeDocument/2006/math" xmlns:v="urn:schemas-microsoft-com:vml" xmlns:wp14="http://schemas.microsoft.com/office/word/2010/wordprocessingDrawing" xmlns:wp="http://schemas.openxmlformats.org/drawingml/2006/wordprocessingDrawing" xmlns:w10="urn:schemas-microsoft-com:office:word" xmlns:w="http://schemas.openxmlformats.org/wordprocessingml/2006/main" xmlns:w14="http://schemas.microsoft.com/office/word/2010/wordml" xmlns:w15="http://schemas.microsoft.com/office/word/2012/wordml" xmlns:w16cex="http://schemas.microsoft.com/office/word/2018/wordml/cex" xmlns:w16cid="http://schemas.microsoft.com/office/word/2016/wordml/cid" xmlns:w16="http://schemas.microsoft.com/office/word/2018/wordml" xmlns:w16du="http://schemas.microsoft.com/office/word/2023/wordml/word16du" xmlns:w16sdtdh="http://schemas.microsoft.com/office/word/2020/wordml/sdtdatahash" xmlns:w16se="http://schemas.microsoft.com/office/word/2015/wordml/symex" xmlns:wpg="http://schemas.microsoft.com/office/word/2010/wordprocessingGroup" xmlns:wpi="http://schemas.microsoft.com/office/word/2010/wordprocessingInk" xmlns:wne="http://schemas.microsoft.com/office/word/2006/wordml" xmlns:wps="http://schemas.microsoft.com/office/word/2010/wordprocessingShape" mc:Ignorable="w14 w15 w16se w16cid w16 w16cex w16sdtdh wp14">
   <w:footnote w:type="separator" w:id="-1">
     <w:p>
       <w:pPr>
@@ -6257,7 +9094,7 @@
 </file>
 
 <file path=word/numbering.xml><?xml version="1.0" encoding="utf-8"?>
-<w:numbering xmlns:wpc="http://schemas.microsoft.com/office/word/2010/wordprocessingCanvas" xmlns:cx="http://schemas.microsoft.com/office/drawing/2014/chartex" xmlns:cx1="http://schemas.microsoft.com/office/drawing/2015/9/8/chartex" xmlns:cx2="http://schemas.microsoft.com/office/drawing/2015/10/21/chartex" xmlns:cx3="http://schemas.microsoft.com/office/drawing/2016/5/9/chartex" xmlns:cx4="http://schemas.microsoft.com/office/drawing/2016/5/10/chartex" xmlns:cx5="http://schemas.microsoft.com/office/drawing/2016/5/11/chartex" xmlns:cx6="http://schemas.microsoft.com/office/drawing/2016/5/12/chartex" xmlns:cx7="http://schemas.microsoft.com/office/drawing/2016/5/13/chartex" xmlns:cx8="http://schemas.microsoft.com/office/drawing/2016/5/14/chartex" xmlns:mc="http://schemas.openxmlformats.org/markup-compatibility/2006" xmlns:aink="http://schemas.microsoft.com/office/drawing/2016/ink" xmlns:am3d="http://schemas.microsoft.com/office/drawing/2017/model3d" xmlns:o="urn:schemas-microsoft-com:office:office" xmlns:oel="http://schemas.microsoft.com/office/2019/extlst" xmlns:r="http://schemas.openxmlformats.org/officeDocument/2006/relationships" xmlns:m="http://schemas.openxmlformats.org/officeDocument/2006/math" xmlns:v="urn:schemas-microsoft-com:vml" xmlns:wp14="http://schemas.microsoft.com/office/word/2010/wordprocessingDrawing" xmlns:wp="http://schemas.openxmlformats.org/drawingml/2006/wordprocessingDrawing" xmlns:w10="urn:schemas-microsoft-com:office:word" xmlns:w="http://schemas.openxmlformats.org/wordprocessingml/2006/main" xmlns:w14="http://schemas.microsoft.com/office/word/2010/wordml" xmlns:w15="http://schemas.microsoft.com/office/word/2012/wordml" xmlns:w16cex="http://schemas.microsoft.com/office/word/2018/wordml/cex" xmlns:w16cid="http://schemas.microsoft.com/office/word/2016/wordml/cid" xmlns:w16="http://schemas.microsoft.com/office/word/2018/wordml" xmlns:w16sdtdh="http://schemas.microsoft.com/office/word/2020/wordml/sdtdatahash" xmlns:w16se="http://schemas.microsoft.com/office/word/2015/wordml/symex" xmlns:wpg="http://schemas.microsoft.com/office/word/2010/wordprocessingGroup" xmlns:wpi="http://schemas.microsoft.com/office/word/2010/wordprocessingInk" xmlns:wne="http://schemas.microsoft.com/office/word/2006/wordml" xmlns:wps="http://schemas.microsoft.com/office/word/2010/wordprocessingShape" mc:Ignorable="w14 w15 w16se w16cid w16 w16cex w16sdtdh wp14">
+<w:numbering xmlns:wpc="http://schemas.microsoft.com/office/word/2010/wordprocessingCanvas" xmlns:cx="http://schemas.microsoft.com/office/drawing/2014/chartex" xmlns:cx1="http://schemas.microsoft.com/office/drawing/2015/9/8/chartex" xmlns:cx2="http://schemas.microsoft.com/office/drawing/2015/10/21/chartex" xmlns:cx3="http://schemas.microsoft.com/office/drawing/2016/5/9/chartex" xmlns:cx4="http://schemas.microsoft.com/office/drawing/2016/5/10/chartex" xmlns:cx5="http://schemas.microsoft.com/office/drawing/2016/5/11/chartex" xmlns:cx6="http://schemas.microsoft.com/office/drawing/2016/5/12/chartex" xmlns:cx7="http://schemas.microsoft.com/office/drawing/2016/5/13/chartex" xmlns:cx8="http://schemas.microsoft.com/office/drawing/2016/5/14/chartex" xmlns:mc="http://schemas.openxmlformats.org/markup-compatibility/2006" xmlns:aink="http://schemas.microsoft.com/office/drawing/2016/ink" xmlns:am3d="http://schemas.microsoft.com/office/drawing/2017/model3d" xmlns:o="urn:schemas-microsoft-com:office:office" xmlns:oel="http://schemas.microsoft.com/office/2019/extlst" xmlns:r="http://schemas.openxmlformats.org/officeDocument/2006/relationships" xmlns:m="http://schemas.openxmlformats.org/officeDocument/2006/math" xmlns:v="urn:schemas-microsoft-com:vml" xmlns:wp14="http://schemas.microsoft.com/office/word/2010/wordprocessingDrawing" xmlns:wp="http://schemas.openxmlformats.org/drawingml/2006/wordprocessingDrawing" xmlns:w10="urn:schemas-microsoft-com:office:word" xmlns:w="http://schemas.openxmlformats.org/wordprocessingml/2006/main" xmlns:w14="http://schemas.microsoft.com/office/word/2010/wordml" xmlns:w15="http://schemas.microsoft.com/office/word/2012/wordml" xmlns:w16cex="http://schemas.microsoft.com/office/word/2018/wordml/cex" xmlns:w16cid="http://schemas.microsoft.com/office/word/2016/wordml/cid" xmlns:w16="http://schemas.microsoft.com/office/word/2018/wordml" xmlns:w16du="http://schemas.microsoft.com/office/word/2023/wordml/word16du" xmlns:w16sdtdh="http://schemas.microsoft.com/office/word/2020/wordml/sdtdatahash" xmlns:w16se="http://schemas.microsoft.com/office/word/2015/wordml/symex" xmlns:wpg="http://schemas.microsoft.com/office/word/2010/wordprocessingGroup" xmlns:wpi="http://schemas.microsoft.com/office/word/2010/wordprocessingInk" xmlns:wne="http://schemas.microsoft.com/office/word/2006/wordml" xmlns:wps="http://schemas.microsoft.com/office/word/2010/wordprocessingShape" mc:Ignorable="w14 w15 w16se w16cid w16 w16cex w16sdtdh wp14">
   <w:abstractNum w:abstractNumId="0" w15:restartNumberingAfterBreak="0">
     <w:nsid w:val="57B57A66"/>
     <w:multiLevelType w:val="multilevel"/>
@@ -6811,7 +9648,7 @@
   <w:style w:type="paragraph" w:default="1" w:styleId="Normal">
     <w:name w:val="Normal"/>
     <w:qFormat/>
-    <w:rsid w:val="00AC3E87"/>
+    <w:rsid w:val="008B0356"/>
   </w:style>
   <w:style w:type="character" w:default="1" w:styleId="Fuentedeprrafopredeter">
     <w:name w:val="Default Paragraph Font"/>

</xml_diff>

<commit_message>
EVO-129 Ejercicios y SE cambio
Inicio para que el sistema experto pueda cambiar su etiqueta y preparacion para cambiar la etiqueta con un boton para modificar los ejercicios en tiempo
</commit_message>
<xml_diff>
--- a/Documentos/EJERCICIOS DEFINITIVOS/pecho/pecho.docx
+++ b/Documentos/EJERCICIOS DEFINITIVOS/pecho/pecho.docx
@@ -1,6 +1,6 @@
 
 <file path=word/document.xml><?xml version="1.0" encoding="utf-8"?>
-<w:document xmlns:wpc="http://schemas.microsoft.com/office/word/2010/wordprocessingCanvas" xmlns:cx="http://schemas.microsoft.com/office/drawing/2014/chartex" xmlns:cx1="http://schemas.microsoft.com/office/drawing/2015/9/8/chartex" xmlns:cx2="http://schemas.microsoft.com/office/drawing/2015/10/21/chartex" xmlns:cx3="http://schemas.microsoft.com/office/drawing/2016/5/9/chartex" xmlns:cx4="http://schemas.microsoft.com/office/drawing/2016/5/10/chartex" xmlns:cx5="http://schemas.microsoft.com/office/drawing/2016/5/11/chartex" xmlns:cx6="http://schemas.microsoft.com/office/drawing/2016/5/12/chartex" xmlns:cx7="http://schemas.microsoft.com/office/drawing/2016/5/13/chartex" xmlns:cx8="http://schemas.microsoft.com/office/drawing/2016/5/14/chartex" xmlns:mc="http://schemas.openxmlformats.org/markup-compatibility/2006" xmlns:aink="http://schemas.microsoft.com/office/drawing/2016/ink" xmlns:am3d="http://schemas.microsoft.com/office/drawing/2017/model3d" xmlns:o="urn:schemas-microsoft-com:office:office" xmlns:oel="http://schemas.microsoft.com/office/2019/extlst" xmlns:r="http://schemas.openxmlformats.org/officeDocument/2006/relationships" xmlns:m="http://schemas.openxmlformats.org/officeDocument/2006/math" xmlns:v="urn:schemas-microsoft-com:vml" xmlns:wp14="http://schemas.microsoft.com/office/word/2010/wordprocessingDrawing" xmlns:wp="http://schemas.openxmlformats.org/drawingml/2006/wordprocessingDrawing" xmlns:w10="urn:schemas-microsoft-com:office:word" xmlns:w="http://schemas.openxmlformats.org/wordprocessingml/2006/main" xmlns:w14="http://schemas.microsoft.com/office/word/2010/wordml" xmlns:w15="http://schemas.microsoft.com/office/word/2012/wordml" xmlns:w16cex="http://schemas.microsoft.com/office/word/2018/wordml/cex" xmlns:w16cid="http://schemas.microsoft.com/office/word/2016/wordml/cid" xmlns:w16="http://schemas.microsoft.com/office/word/2018/wordml" xmlns:w16du="http://schemas.microsoft.com/office/word/2023/wordml/word16du" xmlns:w16sdtdh="http://schemas.microsoft.com/office/word/2020/wordml/sdtdatahash" xmlns:w16se="http://schemas.microsoft.com/office/word/2015/wordml/symex" xmlns:wpg="http://schemas.microsoft.com/office/word/2010/wordprocessingGroup" xmlns:wpi="http://schemas.microsoft.com/office/word/2010/wordprocessingInk" xmlns:wne="http://schemas.microsoft.com/office/word/2006/wordml" xmlns:wps="http://schemas.microsoft.com/office/word/2010/wordprocessingShape" mc:Ignorable="w14 w15 w16se w16cid w16 w16cex w16sdtdh wp14">
+<w:document xmlns:wpc="http://schemas.microsoft.com/office/word/2010/wordprocessingCanvas" xmlns:cx="http://schemas.microsoft.com/office/drawing/2014/chartex" xmlns:cx1="http://schemas.microsoft.com/office/drawing/2015/9/8/chartex" xmlns:cx2="http://schemas.microsoft.com/office/drawing/2015/10/21/chartex" xmlns:cx3="http://schemas.microsoft.com/office/drawing/2016/5/9/chartex" xmlns:cx4="http://schemas.microsoft.com/office/drawing/2016/5/10/chartex" xmlns:cx5="http://schemas.microsoft.com/office/drawing/2016/5/11/chartex" xmlns:cx6="http://schemas.microsoft.com/office/drawing/2016/5/12/chartex" xmlns:cx7="http://schemas.microsoft.com/office/drawing/2016/5/13/chartex" xmlns:cx8="http://schemas.microsoft.com/office/drawing/2016/5/14/chartex" xmlns:mc="http://schemas.openxmlformats.org/markup-compatibility/2006" xmlns:aink="http://schemas.microsoft.com/office/drawing/2016/ink" xmlns:am3d="http://schemas.microsoft.com/office/drawing/2017/model3d" xmlns:o="urn:schemas-microsoft-com:office:office" xmlns:oel="http://schemas.microsoft.com/office/2019/extlst" xmlns:r="http://schemas.openxmlformats.org/officeDocument/2006/relationships" xmlns:m="http://schemas.openxmlformats.org/officeDocument/2006/math" xmlns:v="urn:schemas-microsoft-com:vml" xmlns:wp14="http://schemas.microsoft.com/office/word/2010/wordprocessingDrawing" xmlns:wp="http://schemas.openxmlformats.org/drawingml/2006/wordprocessingDrawing" xmlns:w10="urn:schemas-microsoft-com:office:word" xmlns:w="http://schemas.openxmlformats.org/wordprocessingml/2006/main" xmlns:w14="http://schemas.microsoft.com/office/word/2010/wordml" xmlns:w15="http://schemas.microsoft.com/office/word/2012/wordml" xmlns:w16cex="http://schemas.microsoft.com/office/word/2018/wordml/cex" xmlns:w16cid="http://schemas.microsoft.com/office/word/2016/wordml/cid" xmlns:w16="http://schemas.microsoft.com/office/word/2018/wordml" xmlns:w16sdtdh="http://schemas.microsoft.com/office/word/2020/wordml/sdtdatahash" xmlns:w16se="http://schemas.microsoft.com/office/word/2015/wordml/symex" xmlns:wpg="http://schemas.microsoft.com/office/word/2010/wordprocessingGroup" xmlns:wpi="http://schemas.microsoft.com/office/word/2010/wordprocessingInk" xmlns:wne="http://schemas.microsoft.com/office/word/2006/wordml" xmlns:wps="http://schemas.microsoft.com/office/word/2010/wordprocessingShape" mc:Ignorable="w14 w15 w16se w16cid w16 w16cex w16sdtdh wp14">
   <w:body>
     <w:p>
       <w:pPr>
@@ -72,13 +72,23 @@
           </wp:anchor>
         </w:drawing>
       </w:r>
+      <w:proofErr w:type="spellStart"/>
       <w:r>
         <w:rPr>
           <w:b/>
           <w:bCs/>
           <w:lang w:val="en-US"/>
         </w:rPr>
-        <w:t xml:space="preserve">Nombre: </w:t>
+        <w:t>Nombre</w:t>
+      </w:r>
+      <w:proofErr w:type="spellEnd"/>
+      <w:r>
+        <w:rPr>
+          <w:b/>
+          <w:bCs/>
+          <w:lang w:val="en-US"/>
+        </w:rPr>
+        <w:t xml:space="preserve">: </w:t>
       </w:r>
       <w:r>
         <w:rPr>
@@ -750,7 +760,23 @@
           <w:b/>
           <w:bCs/>
         </w:rPr>
-        <w:t xml:space="preserve">DUMBBELL PULLOVER/PullOver con </w:t>
+        <w:t>DUMBBELL PULLOVER/</w:t>
+      </w:r>
+      <w:proofErr w:type="spellStart"/>
+      <w:r>
+        <w:rPr>
+          <w:b/>
+          <w:bCs/>
+        </w:rPr>
+        <w:t>PullOver</w:t>
+      </w:r>
+      <w:proofErr w:type="spellEnd"/>
+      <w:r>
+        <w:rPr>
+          <w:b/>
+          <w:bCs/>
+        </w:rPr>
+        <w:t xml:space="preserve"> con </w:t>
       </w:r>
       <w:r>
         <w:rPr>
@@ -1418,21 +1444,49 @@
           <w:lang w:val="en-US"/>
         </w:rPr>
       </w:pPr>
+      <w:proofErr w:type="spellStart"/>
       <w:r>
         <w:rPr>
           <w:b/>
           <w:bCs/>
           <w:lang w:val="en-US"/>
         </w:rPr>
-        <w:t xml:space="preserve">Nombre: </w:t>
-      </w:r>
+        <w:t>Nombre</w:t>
+      </w:r>
+      <w:proofErr w:type="spellEnd"/>
       <w:r>
         <w:rPr>
           <w:b/>
           <w:bCs/>
           <w:lang w:val="en-US"/>
         </w:rPr>
-        <w:t>HIGH CABLE CROSSOVER/ Cruces con Polea HIGH</w:t>
+        <w:t xml:space="preserve">: </w:t>
+      </w:r>
+      <w:r>
+        <w:rPr>
+          <w:b/>
+          <w:bCs/>
+          <w:lang w:val="en-US"/>
+        </w:rPr>
+        <w:t xml:space="preserve">HIGH CABLE CROSSOVER/ Cruces con </w:t>
+      </w:r>
+      <w:proofErr w:type="spellStart"/>
+      <w:r>
+        <w:rPr>
+          <w:b/>
+          <w:bCs/>
+          <w:lang w:val="en-US"/>
+        </w:rPr>
+        <w:t>Polea</w:t>
+      </w:r>
+      <w:proofErr w:type="spellEnd"/>
+      <w:r>
+        <w:rPr>
+          <w:b/>
+          <w:bCs/>
+          <w:lang w:val="en-US"/>
+        </w:rPr>
+        <w:t xml:space="preserve"> HIGH</w:t>
       </w:r>
     </w:p>
     <w:p>
@@ -2909,8 +2963,13 @@
       <w:r>
         <w:t xml:space="preserve">: </w:t>
       </w:r>
-      <w:r>
-        <w:t>Deltoide anterior</w:t>
+      <w:proofErr w:type="spellStart"/>
+      <w:r>
+        <w:t>Deltoide</w:t>
+      </w:r>
+      <w:proofErr w:type="spellEnd"/>
+      <w:r>
+        <w:t xml:space="preserve"> anterior</w:t>
       </w:r>
       <w:r>
         <w:t xml:space="preserve"> </w:t>
@@ -2937,8 +2996,13 @@
         <w:t xml:space="preserve">Máquina </w:t>
       </w:r>
       <w:r>
-        <w:t>de gym</w:t>
-      </w:r>
+        <w:t xml:space="preserve">de </w:t>
+      </w:r>
+      <w:proofErr w:type="spellStart"/>
+      <w:r>
+        <w:t>gym</w:t>
+      </w:r>
+      <w:proofErr w:type="spellEnd"/>
     </w:p>
     <w:p>
       <w:pPr>
@@ -3151,7 +3215,23 @@
           <w:b/>
           <w:bCs/>
         </w:rPr>
-        <w:t>INCLINE DUMBBELL FLY/Aperturar con</w:t>
+        <w:t>INCLINE DUMBBELL FLY/</w:t>
+      </w:r>
+      <w:proofErr w:type="spellStart"/>
+      <w:r>
+        <w:rPr>
+          <w:b/>
+          <w:bCs/>
+        </w:rPr>
+        <w:t>Aperturar</w:t>
+      </w:r>
+      <w:proofErr w:type="spellEnd"/>
+      <w:r>
+        <w:rPr>
+          <w:b/>
+          <w:bCs/>
+        </w:rPr>
+        <w:t xml:space="preserve"> con</w:t>
       </w:r>
       <w:r>
         <w:rPr>
@@ -4054,8 +4134,17 @@
           <w:b/>
           <w:bCs/>
         </w:rPr>
-        <w:t>/ Máquina de Flys</w:t>
-      </w:r>
+        <w:t xml:space="preserve">/ Máquina de </w:t>
+      </w:r>
+      <w:proofErr w:type="spellStart"/>
+      <w:r>
+        <w:rPr>
+          <w:b/>
+          <w:bCs/>
+        </w:rPr>
+        <w:t>Flys</w:t>
+      </w:r>
+      <w:proofErr w:type="spellEnd"/>
     </w:p>
     <w:p>
       <w:pPr>
@@ -4397,8 +4486,13 @@
       <w:r>
         <w:t xml:space="preserve">: </w:t>
       </w:r>
-      <w:r>
-        <w:t>Triceps y hombros</w:t>
+      <w:proofErr w:type="spellStart"/>
+      <w:r>
+        <w:t>Triceps</w:t>
+      </w:r>
+      <w:proofErr w:type="spellEnd"/>
+      <w:r>
+        <w:t xml:space="preserve"> y hombros</w:t>
       </w:r>
     </w:p>
     <w:p>
@@ -4939,8 +5033,13 @@
       <w:r>
         <w:t xml:space="preserve">: </w:t>
       </w:r>
-      <w:r>
-        <w:t>Triceps y Hombro</w:t>
+      <w:proofErr w:type="spellStart"/>
+      <w:r>
+        <w:t>Triceps</w:t>
+      </w:r>
+      <w:proofErr w:type="spellEnd"/>
+      <w:r>
+        <w:t xml:space="preserve"> y Hombro</w:t>
       </w:r>
     </w:p>
     <w:p>
@@ -5499,8 +5598,13 @@
       <w:r>
         <w:t xml:space="preserve">: </w:t>
       </w:r>
-      <w:r>
-        <w:t>Triceps Hombros</w:t>
+      <w:proofErr w:type="spellStart"/>
+      <w:r>
+        <w:t>Triceps</w:t>
+      </w:r>
+      <w:proofErr w:type="spellEnd"/>
+      <w:r>
+        <w:t xml:space="preserve"> Hombros</w:t>
       </w:r>
     </w:p>
     <w:p>
@@ -5777,8 +5881,13 @@
       <w:r>
         <w:t xml:space="preserve">: </w:t>
       </w:r>
-      <w:r>
-        <w:t>Triceps Hombros</w:t>
+      <w:proofErr w:type="spellStart"/>
+      <w:r>
+        <w:t>Triceps</w:t>
+      </w:r>
+      <w:proofErr w:type="spellEnd"/>
+      <w:r>
+        <w:t xml:space="preserve"> Hombros</w:t>
       </w:r>
     </w:p>
     <w:p>
@@ -6496,9 +6605,6 @@
     <w:p>
       <w:pPr>
         <w:spacing w:line="240" w:lineRule="auto"/>
-        <w:rPr>
-          <w:lang w:val="en-US"/>
-        </w:rPr>
       </w:pPr>
       <w:r>
         <w:rPr>
@@ -6565,7 +6671,6 @@
         <w:rPr>
           <w:b/>
           <w:bCs/>
-          <w:lang w:val="en-US"/>
         </w:rPr>
         <w:t xml:space="preserve">Nombre: </w:t>
       </w:r>
@@ -6573,24 +6678,28 @@
         <w:rPr>
           <w:b/>
           <w:bCs/>
-          <w:lang w:val="en-US"/>
         </w:rPr>
         <w:t>SVEND PRESS/</w:t>
       </w:r>
       <w:r>
-        <w:rPr>
-          <w:lang w:val="en-US"/>
-        </w:rPr>
         <w:t>P</w:t>
       </w:r>
       <w:r>
         <w:rPr>
           <w:b/>
           <w:bCs/>
-          <w:lang w:val="en-US"/>
-        </w:rPr>
-        <w:t>ress Svend</w:t>
-      </w:r>
+        </w:rPr>
+        <w:t xml:space="preserve">ress </w:t>
+      </w:r>
+      <w:proofErr w:type="spellStart"/>
+      <w:r>
+        <w:rPr>
+          <w:b/>
+          <w:bCs/>
+        </w:rPr>
+        <w:t>Svend</w:t>
+      </w:r>
+      <w:proofErr w:type="spellEnd"/>
     </w:p>
     <w:p>
       <w:pPr>
@@ -7371,22 +7480,60 @@
           </wp:anchor>
         </w:drawing>
       </w:r>
+      <w:proofErr w:type="spellStart"/>
       <w:r>
         <w:rPr>
           <w:b/>
           <w:bCs/>
           <w:lang w:val="en-US"/>
         </w:rPr>
-        <w:t>Nombre: ONE-ARM KETTLEBELL CHEST PRESS</w:t>
-      </w:r>
+        <w:t>Nombre</w:t>
+      </w:r>
+      <w:proofErr w:type="spellEnd"/>
       <w:r>
         <w:rPr>
           <w:b/>
           <w:bCs/>
           <w:lang w:val="en-US"/>
         </w:rPr>
-        <w:t>/Press de Banca con pesa rusa</w:t>
-      </w:r>
+        <w:t>: ONE-ARM KETTLEBELL CHEST PRESS</w:t>
+      </w:r>
+      <w:r>
+        <w:rPr>
+          <w:b/>
+          <w:bCs/>
+          <w:lang w:val="en-US"/>
+        </w:rPr>
+        <w:t xml:space="preserve">/Press de Banca con </w:t>
+      </w:r>
+      <w:proofErr w:type="spellStart"/>
+      <w:r>
+        <w:rPr>
+          <w:b/>
+          <w:bCs/>
+          <w:lang w:val="en-US"/>
+        </w:rPr>
+        <w:t>pesa</w:t>
+      </w:r>
+      <w:proofErr w:type="spellEnd"/>
+      <w:r>
+        <w:rPr>
+          <w:b/>
+          <w:bCs/>
+          <w:lang w:val="en-US"/>
+        </w:rPr>
+        <w:t xml:space="preserve"> </w:t>
+      </w:r>
+      <w:proofErr w:type="spellStart"/>
+      <w:r>
+        <w:rPr>
+          <w:b/>
+          <w:bCs/>
+          <w:lang w:val="en-US"/>
+        </w:rPr>
+        <w:t>rusa</w:t>
+      </w:r>
+      <w:proofErr w:type="spellEnd"/>
     </w:p>
     <w:p>
       <w:pPr>
@@ -7656,22 +7803,78 @@
           </wp:anchor>
         </w:drawing>
       </w:r>
+      <w:proofErr w:type="spellStart"/>
       <w:r>
         <w:rPr>
           <w:b/>
           <w:bCs/>
           <w:lang w:val="en-US"/>
         </w:rPr>
-        <w:t>Nombre: KETTLEBELL CHEST PRESS ON THE FLOOR</w:t>
-      </w:r>
+        <w:t>Nombre</w:t>
+      </w:r>
+      <w:proofErr w:type="spellEnd"/>
       <w:r>
         <w:rPr>
           <w:b/>
           <w:bCs/>
           <w:lang w:val="en-US"/>
         </w:rPr>
-        <w:t>/Press de piso con pesa rusa</w:t>
-      </w:r>
+        <w:t>: KETTLEBELL CHEST PRESS ON THE FLOOR</w:t>
+      </w:r>
+      <w:r>
+        <w:rPr>
+          <w:b/>
+          <w:bCs/>
+          <w:lang w:val="en-US"/>
+        </w:rPr>
+        <w:t xml:space="preserve">/Press de </w:t>
+      </w:r>
+      <w:proofErr w:type="spellStart"/>
+      <w:r>
+        <w:rPr>
+          <w:b/>
+          <w:bCs/>
+          <w:lang w:val="en-US"/>
+        </w:rPr>
+        <w:t>piso</w:t>
+      </w:r>
+      <w:proofErr w:type="spellEnd"/>
+      <w:r>
+        <w:rPr>
+          <w:b/>
+          <w:bCs/>
+          <w:lang w:val="en-US"/>
+        </w:rPr>
+        <w:t xml:space="preserve"> con </w:t>
+      </w:r>
+      <w:proofErr w:type="spellStart"/>
+      <w:r>
+        <w:rPr>
+          <w:b/>
+          <w:bCs/>
+          <w:lang w:val="en-US"/>
+        </w:rPr>
+        <w:t>pesa</w:t>
+      </w:r>
+      <w:proofErr w:type="spellEnd"/>
+      <w:r>
+        <w:rPr>
+          <w:b/>
+          <w:bCs/>
+          <w:lang w:val="en-US"/>
+        </w:rPr>
+        <w:t xml:space="preserve"> </w:t>
+      </w:r>
+      <w:proofErr w:type="spellStart"/>
+      <w:r>
+        <w:rPr>
+          <w:b/>
+          <w:bCs/>
+          <w:lang w:val="en-US"/>
+        </w:rPr>
+        <w:t>rusa</w:t>
+      </w:r>
+      <w:proofErr w:type="spellEnd"/>
     </w:p>
     <w:p>
       <w:pPr>
@@ -8751,11 +8954,68 @@
         </w:rPr>
       </w:pPr>
       <w:r>
-        <w:rPr>
-          <w:b/>
-          <w:bCs/>
-        </w:rPr>
         <w:lastRenderedPageBreak/>
+        <w:drawing>
+          <wp:anchor distT="0" distB="0" distL="114300" distR="114300" simplePos="0" relativeHeight="251710464" behindDoc="0" locked="0" layoutInCell="1" allowOverlap="1" wp14:anchorId="15F86E6A" wp14:editId="07037A50">
+            <wp:simplePos x="0" y="0"/>
+            <wp:positionH relativeFrom="column">
+              <wp:posOffset>4723765</wp:posOffset>
+            </wp:positionH>
+            <wp:positionV relativeFrom="paragraph">
+              <wp:posOffset>3175</wp:posOffset>
+            </wp:positionV>
+            <wp:extent cx="1557655" cy="1367790"/>
+            <wp:effectExtent l="0" t="0" r="4445" b="3810"/>
+            <wp:wrapSquare wrapText="bothSides"/>
+            <wp:docPr id="1170454570" name="Imagen 1" descr="Imagen que contiene persona, hombre, puesto, traje&#10;&#10;Descripción generada automáticamente"/>
+            <wp:cNvGraphicFramePr>
+              <a:graphicFrameLocks xmlns:a="http://schemas.openxmlformats.org/drawingml/2006/main" noChangeAspect="1"/>
+            </wp:cNvGraphicFramePr>
+            <a:graphic xmlns:a="http://schemas.openxmlformats.org/drawingml/2006/main">
+              <a:graphicData uri="http://schemas.openxmlformats.org/drawingml/2006/picture">
+                <pic:pic xmlns:pic="http://schemas.openxmlformats.org/drawingml/2006/picture">
+                  <pic:nvPicPr>
+                    <pic:cNvPr id="1170454570" name="Imagen 1" descr="Imagen que contiene persona, hombre, puesto, traje&#10;&#10;Descripción generada automáticamente"/>
+                    <pic:cNvPicPr/>
+                  </pic:nvPicPr>
+                  <pic:blipFill>
+                    <a:blip r:embed="rId38">
+                      <a:extLst>
+                        <a:ext uri="{28A0092B-C50C-407E-A947-70E740481C1C}">
+                          <a14:useLocalDpi xmlns:a14="http://schemas.microsoft.com/office/drawing/2010/main" val="0"/>
+                        </a:ext>
+                      </a:extLst>
+                    </a:blip>
+                    <a:stretch>
+                      <a:fillRect/>
+                    </a:stretch>
+                  </pic:blipFill>
+                  <pic:spPr>
+                    <a:xfrm>
+                      <a:off x="0" y="0"/>
+                      <a:ext cx="1557655" cy="1367790"/>
+                    </a:xfrm>
+                    <a:prstGeom prst="rect">
+                      <a:avLst/>
+                    </a:prstGeom>
+                  </pic:spPr>
+                </pic:pic>
+              </a:graphicData>
+            </a:graphic>
+            <wp14:sizeRelH relativeFrom="margin">
+              <wp14:pctWidth>0</wp14:pctWidth>
+            </wp14:sizeRelH>
+            <wp14:sizeRelV relativeFrom="margin">
+              <wp14:pctHeight>0</wp14:pctHeight>
+            </wp14:sizeRelV>
+          </wp:anchor>
+        </w:drawing>
+      </w:r>
+      <w:r>
+        <w:rPr>
+          <w:b/>
+          <w:bCs/>
+        </w:rPr>
         <w:t>Nombre:</w:t>
       </w:r>
       <w:r>
@@ -8779,28 +9039,2607 @@
         </w:rPr>
         <w:t>HAMMER PRESS</w:t>
       </w:r>
-      <w:r>
-        <w:rPr>
-          <w:b/>
-          <w:bCs/>
+    </w:p>
+    <w:p>
+      <w:pPr>
+        <w:spacing w:line="240" w:lineRule="auto"/>
+        <w:rPr>
+          <w:rFonts w:ascii="Ubuntu Mono" w:hAnsi="Ubuntu Mono"/>
+          <w:sz w:val="24"/>
+          <w:szCs w:val="24"/>
+        </w:rPr>
+      </w:pPr>
+      <w:r>
+        <w:rPr>
+          <w:b/>
+          <w:bCs/>
+        </w:rPr>
+        <w:t>Músculo primario</w:t>
+      </w:r>
+      <w:r>
+        <w:t>: p</w:t>
+      </w:r>
+      <w:r>
+        <w:t>echo</w:t>
+      </w:r>
+    </w:p>
+    <w:p>
+      <w:pPr>
+        <w:spacing w:line="240" w:lineRule="auto"/>
+      </w:pPr>
+      <w:r>
+        <w:rPr>
+          <w:b/>
+          <w:bCs/>
+        </w:rPr>
+        <w:t>Músculos que también trabajan</w:t>
+      </w:r>
+      <w:r>
+        <w:t xml:space="preserve">: </w:t>
+      </w:r>
+      <w:r>
+        <w:t>Tríceps, deltoides anterior</w:t>
+      </w:r>
+    </w:p>
+    <w:p>
+      <w:pPr>
+        <w:spacing w:line="240" w:lineRule="auto"/>
+      </w:pPr>
+      <w:r>
+        <w:rPr>
+          <w:b/>
+          <w:bCs/>
+        </w:rPr>
+        <w:t>Herramientas</w:t>
+      </w:r>
+      <w:r>
+        <w:t xml:space="preserve">: </w:t>
+      </w:r>
+      <w:r>
+        <w:t>Banco Plano. Mancuernas</w:t>
+      </w:r>
+    </w:p>
+    <w:p>
+      <w:pPr>
+        <w:spacing w:line="240" w:lineRule="auto"/>
+        <w:rPr>
+          <w:b/>
+          <w:bCs/>
+          <w:noProof/>
+        </w:rPr>
+      </w:pPr>
+      <w:r>
+        <w:rPr>
+          <w:b/>
+          <w:bCs/>
+          <w:noProof/>
+        </w:rPr>
+        <w:t>Recomendaciones:</w:t>
+      </w:r>
+    </w:p>
+    <w:p>
+      <w:pPr>
+        <w:spacing w:line="240" w:lineRule="auto"/>
+        <w:rPr>
+          <w:noProof/>
+        </w:rPr>
+      </w:pPr>
+      <w:r>
+        <w:rPr>
+          <w:noProof/>
+        </w:rPr>
+        <w:t>Si eres principiante, es importante que aprendas primero la técnica correcta antes de añadir peso. Comienza con un peso ligero y asegúrate de tener un buen control y estabilidad durante todo el movimiento.</w:t>
+      </w:r>
+    </w:p>
+    <w:p>
+      <w:pPr>
+        <w:spacing w:line="240" w:lineRule="auto"/>
+        <w:rPr>
+          <w:noProof/>
+        </w:rPr>
+      </w:pPr>
+      <w:r>
+        <w:rPr>
+          <w:noProof/>
+        </w:rPr>
+        <w:t>Asegúrate de mantener una postura adecuada durante todo el ejercicio, con los hombros hacia abajo y atrás, y los abdominales y glúteos contraídos.</w:t>
+      </w:r>
+    </w:p>
+    <w:p>
+      <w:pPr>
+        <w:spacing w:line="240" w:lineRule="auto"/>
+        <w:rPr>
+          <w:noProof/>
+        </w:rPr>
+      </w:pPr>
+      <w:r>
+        <w:rPr>
+          <w:noProof/>
+        </w:rPr>
+        <w:t>Realiza el movimiento de forma suave y controlada, evitando impulsos y cambios bruscos de dirección.</w:t>
+      </w:r>
+    </w:p>
+    <w:p>
+      <w:pPr>
+        <w:spacing w:line="240" w:lineRule="auto"/>
+        <w:rPr>
+          <w:noProof/>
+        </w:rPr>
+      </w:pPr>
+      <w:r>
+        <w:rPr>
+          <w:noProof/>
+        </w:rPr>
+        <w:t>Si tienes problemas en las muñecas, puedes utilizar guantes con soporte para la muñeca o utilizar una barra en lugar de mancuernas.</w:t>
+      </w:r>
+    </w:p>
+    <w:p>
+      <w:pPr>
+        <w:spacing w:line="240" w:lineRule="auto"/>
+        <w:rPr>
+          <w:b/>
+          <w:bCs/>
+          <w:noProof/>
+        </w:rPr>
+      </w:pPr>
+      <w:r>
+        <w:rPr>
+          <w:b/>
+          <w:bCs/>
+          <w:noProof/>
+        </w:rPr>
+        <w:t>E</w:t>
+      </w:r>
+      <w:r>
+        <w:rPr>
+          <w:b/>
+          <w:bCs/>
+          <w:noProof/>
+        </w:rPr>
+        <w:t>rrores Frecuentes:</w:t>
+      </w:r>
+    </w:p>
+    <w:p>
+      <w:r>
+        <w:t>Arquear la espalda o levantar los glúteos durante el movimiento.</w:t>
+      </w:r>
+    </w:p>
+    <w:p>
+      <w:r>
+        <w:t>Realizar el ejercicio demasiado rápido o sin un buen control del peso.</w:t>
+      </w:r>
+    </w:p>
+    <w:p>
+      <w:r>
+        <w:t>No utilizar un rango completo de movimiento, es decir, no bajar las mancuernas lo suficiente hacia los lados del pecho.</w:t>
+      </w:r>
+    </w:p>
+    <w:p>
+      <w:r>
+        <w:t>Utilizar un peso demasiado pesado, lo que puede aumentar el riesgo de lesiones o hacer que pierdas la técnica adecuada.</w:t>
+      </w:r>
+    </w:p>
+    <w:p/>
+    <w:p/>
+    <w:p/>
+    <w:p>
+      <w:pPr>
+        <w:spacing w:line="240" w:lineRule="auto"/>
+        <w:rPr>
+          <w:lang w:val="en-US"/>
+        </w:rPr>
+      </w:pPr>
+      <w:r>
+        <w:rPr>
+          <w:b/>
+          <w:bCs/>
+          <w:lang w:val="en-US"/>
+        </w:rPr>
+        <w:lastRenderedPageBreak/>
+        <w:drawing>
+          <wp:anchor distT="0" distB="0" distL="114300" distR="114300" simplePos="0" relativeHeight="251711488" behindDoc="0" locked="0" layoutInCell="1" allowOverlap="1" wp14:anchorId="73633FC3" wp14:editId="3FC4297E">
+            <wp:simplePos x="0" y="0"/>
+            <wp:positionH relativeFrom="page">
+              <wp:align>right</wp:align>
+            </wp:positionH>
+            <wp:positionV relativeFrom="paragraph">
+              <wp:posOffset>3250</wp:posOffset>
+            </wp:positionV>
+            <wp:extent cx="2146353" cy="1371600"/>
+            <wp:effectExtent l="0" t="0" r="6350" b="0"/>
+            <wp:wrapSquare wrapText="bothSides"/>
+            <wp:docPr id="497116458" name="Imagen 1" descr="Imagen que contiene deporte, hombre, aire, sostener&#10;&#10;Descripción generada automáticamente"/>
+            <wp:cNvGraphicFramePr>
+              <a:graphicFrameLocks xmlns:a="http://schemas.openxmlformats.org/drawingml/2006/main" noChangeAspect="1"/>
+            </wp:cNvGraphicFramePr>
+            <a:graphic xmlns:a="http://schemas.openxmlformats.org/drawingml/2006/main">
+              <a:graphicData uri="http://schemas.openxmlformats.org/drawingml/2006/picture">
+                <pic:pic xmlns:pic="http://schemas.openxmlformats.org/drawingml/2006/picture">
+                  <pic:nvPicPr>
+                    <pic:cNvPr id="497116458" name="Imagen 1" descr="Imagen que contiene deporte, hombre, aire, sostener&#10;&#10;Descripción generada automáticamente"/>
+                    <pic:cNvPicPr/>
+                  </pic:nvPicPr>
+                  <pic:blipFill>
+                    <a:blip r:embed="rId39">
+                      <a:extLst>
+                        <a:ext uri="{28A0092B-C50C-407E-A947-70E740481C1C}">
+                          <a14:useLocalDpi xmlns:a14="http://schemas.microsoft.com/office/drawing/2010/main" val="0"/>
+                        </a:ext>
+                      </a:extLst>
+                    </a:blip>
+                    <a:stretch>
+                      <a:fillRect/>
+                    </a:stretch>
+                  </pic:blipFill>
+                  <pic:spPr>
+                    <a:xfrm>
+                      <a:off x="0" y="0"/>
+                      <a:ext cx="2146353" cy="1371600"/>
+                    </a:xfrm>
+                    <a:prstGeom prst="rect">
+                      <a:avLst/>
+                    </a:prstGeom>
+                  </pic:spPr>
+                </pic:pic>
+              </a:graphicData>
+            </a:graphic>
+            <wp14:sizeRelH relativeFrom="margin">
+              <wp14:pctWidth>0</wp14:pctWidth>
+            </wp14:sizeRelH>
+            <wp14:sizeRelV relativeFrom="margin">
+              <wp14:pctHeight>0</wp14:pctHeight>
+            </wp14:sizeRelV>
+          </wp:anchor>
+        </w:drawing>
+      </w:r>
+      <w:proofErr w:type="spellStart"/>
+      <w:r>
+        <w:rPr>
+          <w:b/>
+          <w:bCs/>
+          <w:lang w:val="en-US"/>
+        </w:rPr>
+        <w:t>Nombre</w:t>
+      </w:r>
+      <w:proofErr w:type="spellEnd"/>
+      <w:r>
+        <w:rPr>
+          <w:b/>
+          <w:bCs/>
+          <w:lang w:val="en-US"/>
+        </w:rPr>
+        <w:t>: BARBELL FLOOR PRESS</w:t>
+      </w:r>
+      <w:r>
+        <w:rPr>
+          <w:b/>
+          <w:bCs/>
+          <w:lang w:val="en-US"/>
+        </w:rPr>
+        <w:t xml:space="preserve">/Press de </w:t>
+      </w:r>
+      <w:proofErr w:type="spellStart"/>
+      <w:r>
+        <w:rPr>
+          <w:b/>
+          <w:bCs/>
+          <w:lang w:val="en-US"/>
+        </w:rPr>
+        <w:t>Suelo</w:t>
+      </w:r>
+      <w:proofErr w:type="spellEnd"/>
+      <w:r>
+        <w:rPr>
+          <w:b/>
+          <w:bCs/>
+          <w:lang w:val="en-US"/>
+        </w:rPr>
+        <w:t xml:space="preserve"> con </w:t>
+      </w:r>
+      <w:proofErr w:type="gramStart"/>
+      <w:r>
+        <w:rPr>
+          <w:b/>
+          <w:bCs/>
+          <w:lang w:val="en-US"/>
+        </w:rPr>
+        <w:t>Bar</w:t>
+      </w:r>
+      <w:r>
+        <w:rPr>
+          <w:b/>
+          <w:bCs/>
+          <w:lang w:val="en-US"/>
+        </w:rPr>
+        <w:t>ra</w:t>
+      </w:r>
+      <w:proofErr w:type="gramEnd"/>
+      <w:r>
+        <w:rPr>
+          <w:noProof/>
         </w:rPr>
         <w:t xml:space="preserve"> </w:t>
       </w:r>
-      <w:hyperlink r:id="rId38" w:history="1">
-        <w:r>
-          <w:rPr>
-            <w:rStyle w:val="Hipervnculo"/>
-            <w:b/>
-            <w:bCs/>
-          </w:rPr>
-          <w:t>https://fitnessprogramer.com/exercise-primary-muscle/chest/page/11/</w:t>
-        </w:r>
-      </w:hyperlink>
-    </w:p>
-    <w:p>
-      <w:pPr>
-        <w:spacing w:line="240" w:lineRule="auto"/>
-      </w:pPr>
+    </w:p>
+    <w:p>
+      <w:pPr>
+        <w:spacing w:line="240" w:lineRule="auto"/>
+        <w:rPr>
+          <w:rFonts w:ascii="Ubuntu Mono" w:hAnsi="Ubuntu Mono"/>
+          <w:sz w:val="24"/>
+          <w:szCs w:val="24"/>
+        </w:rPr>
+      </w:pPr>
+      <w:r>
+        <w:rPr>
+          <w:b/>
+          <w:bCs/>
+        </w:rPr>
+        <w:t>Músculo primario</w:t>
+      </w:r>
+      <w:r>
+        <w:t>: p</w:t>
+      </w:r>
+      <w:r>
+        <w:t>echo</w:t>
+      </w:r>
+    </w:p>
+    <w:p>
+      <w:pPr>
+        <w:spacing w:line="240" w:lineRule="auto"/>
+      </w:pPr>
+      <w:r>
+        <w:rPr>
+          <w:b/>
+          <w:bCs/>
+        </w:rPr>
+        <w:t>Músculos que también trabajan</w:t>
+      </w:r>
+      <w:r>
+        <w:t xml:space="preserve">: </w:t>
+      </w:r>
+      <w:r>
+        <w:t>tríceps, deltoides anterior.</w:t>
+      </w:r>
+    </w:p>
+    <w:p>
+      <w:pPr>
+        <w:spacing w:line="240" w:lineRule="auto"/>
+      </w:pPr>
+      <w:r>
+        <w:rPr>
+          <w:b/>
+          <w:bCs/>
+        </w:rPr>
+        <w:t>Herramientas</w:t>
+      </w:r>
+      <w:r>
+        <w:t xml:space="preserve">: </w:t>
+      </w:r>
+      <w:r>
+        <w:t>Barra</w:t>
+      </w:r>
+    </w:p>
+    <w:p>
+      <w:pPr>
+        <w:spacing w:line="240" w:lineRule="auto"/>
+        <w:rPr>
+          <w:b/>
+          <w:bCs/>
+          <w:noProof/>
+        </w:rPr>
+      </w:pPr>
+      <w:r>
+        <w:rPr>
+          <w:b/>
+          <w:bCs/>
+          <w:noProof/>
+        </w:rPr>
+        <w:t>Recomendaciones:</w:t>
+      </w:r>
+    </w:p>
+    <w:p>
+      <w:pPr>
+        <w:spacing w:line="240" w:lineRule="auto"/>
+        <w:rPr>
+          <w:noProof/>
+        </w:rPr>
+      </w:pPr>
+      <w:r>
+        <w:rPr>
+          <w:noProof/>
+        </w:rPr>
+        <w:t>Coloca la barra sobre el suelo y acuéstate debajo de ella, con las piernas dobladas y los pies apoyados en el suelo.</w:t>
+      </w:r>
+    </w:p>
+    <w:p>
+      <w:pPr>
+        <w:spacing w:line="240" w:lineRule="auto"/>
+        <w:rPr>
+          <w:noProof/>
+        </w:rPr>
+      </w:pPr>
+      <w:r>
+        <w:rPr>
+          <w:noProof/>
+        </w:rPr>
+        <w:t>Agarra la barra con un agarre de pronación (las palmas de las manos mirando hacia el frente) a la anchura de los hombros.</w:t>
+      </w:r>
+    </w:p>
+    <w:p>
+      <w:pPr>
+        <w:spacing w:line="240" w:lineRule="auto"/>
+        <w:rPr>
+          <w:noProof/>
+        </w:rPr>
+      </w:pPr>
+      <w:r>
+        <w:rPr>
+          <w:noProof/>
+        </w:rPr>
+        <w:t>Empuja la barra hacia arriba con los brazos rectos y luego baja la barra controladamente hasta que los codos toquen el suelo.</w:t>
+      </w:r>
+    </w:p>
+    <w:p>
+      <w:pPr>
+        <w:spacing w:line="240" w:lineRule="auto"/>
+        <w:rPr>
+          <w:noProof/>
+        </w:rPr>
+      </w:pPr>
+      <w:r>
+        <w:rPr>
+          <w:noProof/>
+        </w:rPr>
+        <w:t>Mantén los codos cerca del cuerpo para reducir la tensión en los hombros.</w:t>
+      </w:r>
+    </w:p>
+    <w:p>
+      <w:pPr>
+        <w:spacing w:line="240" w:lineRule="auto"/>
+        <w:rPr>
+          <w:noProof/>
+        </w:rPr>
+      </w:pPr>
+      <w:r>
+        <w:rPr>
+          <w:noProof/>
+        </w:rPr>
+        <w:t>Realiza el ejercicio de forma lenta y controlada para evitar lesiones y maximizar el trabajo muscular.</w:t>
+      </w:r>
+    </w:p>
+    <w:p>
+      <w:pPr>
+        <w:spacing w:line="240" w:lineRule="auto"/>
+        <w:rPr>
+          <w:noProof/>
+        </w:rPr>
+      </w:pPr>
+      <w:r>
+        <w:rPr>
+          <w:noProof/>
+        </w:rPr>
+        <w:t>Usa una cantidad de peso adecuada para tu nivel de fuerza y evita cargar demasiado peso, lo que puede aumentar el riesgo de lesiones.</w:t>
+      </w:r>
+    </w:p>
+    <w:p>
+      <w:pPr>
+        <w:spacing w:line="240" w:lineRule="auto"/>
+        <w:rPr>
+          <w:b/>
+          <w:bCs/>
+          <w:noProof/>
+        </w:rPr>
+      </w:pPr>
+      <w:r>
+        <w:rPr>
+          <w:b/>
+          <w:bCs/>
+          <w:noProof/>
+        </w:rPr>
+        <w:t>E</w:t>
+      </w:r>
+      <w:r>
+        <w:rPr>
+          <w:b/>
+          <w:bCs/>
+          <w:noProof/>
+        </w:rPr>
+        <w:t>rrores Frecuentes:</w:t>
+      </w:r>
+    </w:p>
+    <w:p>
+      <w:r>
+        <w:t>Arquear la espalda y levantar los glúteos del suelo durante el ejercicio.</w:t>
+      </w:r>
+    </w:p>
+    <w:p>
+      <w:r>
+        <w:t>Agarrar la barra demasiado ancha o estrecha.</w:t>
+      </w:r>
+    </w:p>
+    <w:p>
+      <w:r>
+        <w:t>Bajar la barra demasiado rápido y perder el control.</w:t>
+      </w:r>
+    </w:p>
+    <w:p>
+      <w:r>
+        <w:t>Usar demasiado peso y no ser capaz de controlar la barra durante todo el ejercicio.</w:t>
+      </w:r>
+    </w:p>
+    <w:p/>
+    <w:p/>
+    <w:p/>
+    <w:p>
+      <w:pPr>
+        <w:spacing w:line="240" w:lineRule="auto"/>
+        <w:rPr>
+          <w:lang w:val="en-US"/>
+        </w:rPr>
+      </w:pPr>
+      <w:r>
+        <w:lastRenderedPageBreak/>
+        <w:drawing>
+          <wp:anchor distT="0" distB="0" distL="114300" distR="114300" simplePos="0" relativeHeight="251712512" behindDoc="0" locked="0" layoutInCell="1" allowOverlap="1" wp14:anchorId="3629D42D" wp14:editId="4704F5E1">
+            <wp:simplePos x="0" y="0"/>
+            <wp:positionH relativeFrom="column">
+              <wp:posOffset>4627880</wp:posOffset>
+            </wp:positionH>
+            <wp:positionV relativeFrom="paragraph">
+              <wp:posOffset>3175</wp:posOffset>
+            </wp:positionV>
+            <wp:extent cx="1920875" cy="1324610"/>
+            <wp:effectExtent l="0" t="0" r="3175" b="8890"/>
+            <wp:wrapSquare wrapText="bothSides"/>
+            <wp:docPr id="2026020064" name="Imagen 1" descr="Imagen que contiene mujer, posando, joven, hombre&#10;&#10;Descripción generada automáticamente"/>
+            <wp:cNvGraphicFramePr>
+              <a:graphicFrameLocks xmlns:a="http://schemas.openxmlformats.org/drawingml/2006/main" noChangeAspect="1"/>
+            </wp:cNvGraphicFramePr>
+            <a:graphic xmlns:a="http://schemas.openxmlformats.org/drawingml/2006/main">
+              <a:graphicData uri="http://schemas.openxmlformats.org/drawingml/2006/picture">
+                <pic:pic xmlns:pic="http://schemas.openxmlformats.org/drawingml/2006/picture">
+                  <pic:nvPicPr>
+                    <pic:cNvPr id="2026020064" name="Imagen 1" descr="Imagen que contiene mujer, posando, joven, hombre&#10;&#10;Descripción generada automáticamente"/>
+                    <pic:cNvPicPr/>
+                  </pic:nvPicPr>
+                  <pic:blipFill>
+                    <a:blip r:embed="rId40">
+                      <a:extLst>
+                        <a:ext uri="{28A0092B-C50C-407E-A947-70E740481C1C}">
+                          <a14:useLocalDpi xmlns:a14="http://schemas.microsoft.com/office/drawing/2010/main" val="0"/>
+                        </a:ext>
+                      </a:extLst>
+                    </a:blip>
+                    <a:stretch>
+                      <a:fillRect/>
+                    </a:stretch>
+                  </pic:blipFill>
+                  <pic:spPr>
+                    <a:xfrm>
+                      <a:off x="0" y="0"/>
+                      <a:ext cx="1920875" cy="1324610"/>
+                    </a:xfrm>
+                    <a:prstGeom prst="rect">
+                      <a:avLst/>
+                    </a:prstGeom>
+                  </pic:spPr>
+                </pic:pic>
+              </a:graphicData>
+            </a:graphic>
+            <wp14:sizeRelH relativeFrom="margin">
+              <wp14:pctWidth>0</wp14:pctWidth>
+            </wp14:sizeRelH>
+            <wp14:sizeRelV relativeFrom="margin">
+              <wp14:pctHeight>0</wp14:pctHeight>
+            </wp14:sizeRelV>
+          </wp:anchor>
+        </w:drawing>
+      </w:r>
+      <w:proofErr w:type="spellStart"/>
+      <w:r>
+        <w:rPr>
+          <w:b/>
+          <w:bCs/>
+          <w:lang w:val="en-US"/>
+        </w:rPr>
+        <w:t>Nombre</w:t>
+      </w:r>
+      <w:proofErr w:type="spellEnd"/>
+      <w:r>
+        <w:rPr>
+          <w:b/>
+          <w:bCs/>
+          <w:lang w:val="en-US"/>
+        </w:rPr>
+        <w:t xml:space="preserve">: </w:t>
+      </w:r>
+      <w:r>
+        <w:rPr>
+          <w:b/>
+          <w:bCs/>
+          <w:lang w:val="en-US"/>
+        </w:rPr>
+        <w:t>WIDE-GRIP REVERSE BENCH PRESS</w:t>
+      </w:r>
+      <w:r>
+        <w:rPr>
+          <w:b/>
+          <w:bCs/>
+          <w:lang w:val="en-US"/>
+        </w:rPr>
+        <w:t xml:space="preserve">/Press de Banco </w:t>
+      </w:r>
+      <w:proofErr w:type="spellStart"/>
+      <w:r>
+        <w:rPr>
+          <w:b/>
+          <w:bCs/>
+          <w:lang w:val="en-US"/>
+        </w:rPr>
+        <w:t>Inverso</w:t>
+      </w:r>
+      <w:proofErr w:type="spellEnd"/>
+    </w:p>
+    <w:p>
+      <w:pPr>
+        <w:spacing w:line="240" w:lineRule="auto"/>
+        <w:rPr>
+          <w:rFonts w:ascii="Ubuntu Mono" w:hAnsi="Ubuntu Mono"/>
+          <w:sz w:val="24"/>
+          <w:szCs w:val="24"/>
+        </w:rPr>
+      </w:pPr>
+      <w:r>
+        <w:rPr>
+          <w:b/>
+          <w:bCs/>
+        </w:rPr>
+        <w:t>Músculo primario</w:t>
+      </w:r>
+      <w:r>
+        <w:t>: p</w:t>
+      </w:r>
+      <w:r>
+        <w:t>echo</w:t>
+      </w:r>
+      <w:r>
+        <w:rPr>
+          <w:noProof/>
+        </w:rPr>
+        <w:t xml:space="preserve"> </w:t>
+      </w:r>
+    </w:p>
+    <w:p>
+      <w:pPr>
+        <w:spacing w:line="240" w:lineRule="auto"/>
+      </w:pPr>
+      <w:r>
+        <w:rPr>
+          <w:b/>
+          <w:bCs/>
+        </w:rPr>
+        <w:t>Músculos que también trabajan</w:t>
+      </w:r>
+      <w:r>
+        <w:t xml:space="preserve">: </w:t>
+      </w:r>
+      <w:proofErr w:type="spellStart"/>
+      <w:r>
+        <w:t>Triceps</w:t>
+      </w:r>
+      <w:proofErr w:type="spellEnd"/>
+      <w:r>
+        <w:t xml:space="preserve">, </w:t>
+      </w:r>
+      <w:proofErr w:type="spellStart"/>
+      <w:r>
+        <w:t>Biceps</w:t>
+      </w:r>
+      <w:proofErr w:type="spellEnd"/>
+      <w:r>
+        <w:t>, Hombros</w:t>
+      </w:r>
+    </w:p>
+    <w:p>
+      <w:pPr>
+        <w:spacing w:line="240" w:lineRule="auto"/>
+      </w:pPr>
+      <w:r>
+        <w:rPr>
+          <w:b/>
+          <w:bCs/>
+        </w:rPr>
+        <w:t>Herramientas</w:t>
+      </w:r>
+      <w:r>
+        <w:t xml:space="preserve">: </w:t>
+      </w:r>
+      <w:r>
+        <w:t>Banco. Barra</w:t>
+      </w:r>
+      <w:r>
+        <w:rPr>
+          <w:noProof/>
+        </w:rPr>
+        <w:t xml:space="preserve"> </w:t>
+      </w:r>
+    </w:p>
+    <w:p>
+      <w:pPr>
+        <w:spacing w:line="240" w:lineRule="auto"/>
+        <w:rPr>
+          <w:b/>
+          <w:bCs/>
+          <w:noProof/>
+        </w:rPr>
+      </w:pPr>
+      <w:r>
+        <w:rPr>
+          <w:b/>
+          <w:bCs/>
+          <w:noProof/>
+        </w:rPr>
+        <w:t>Recomendaciones:</w:t>
+      </w:r>
+    </w:p>
+    <w:p>
+      <w:pPr>
+        <w:spacing w:line="240" w:lineRule="auto"/>
+        <w:rPr>
+          <w:noProof/>
+        </w:rPr>
+      </w:pPr>
+      <w:r>
+        <w:rPr>
+          <w:noProof/>
+        </w:rPr>
+        <w:t>Ajusta la barra a una altura que te permita bajarla cómodamente hasta el pecho.</w:t>
+      </w:r>
+    </w:p>
+    <w:p>
+      <w:pPr>
+        <w:spacing w:line="240" w:lineRule="auto"/>
+        <w:rPr>
+          <w:noProof/>
+        </w:rPr>
+      </w:pPr>
+      <w:r>
+        <w:rPr>
+          <w:noProof/>
+        </w:rPr>
+        <w:t>Acuéstate en el banco con los pies planos en el suelo y agarra la barra con las manos en posición inversa.</w:t>
+      </w:r>
+    </w:p>
+    <w:p>
+      <w:pPr>
+        <w:spacing w:line="240" w:lineRule="auto"/>
+        <w:rPr>
+          <w:noProof/>
+        </w:rPr>
+      </w:pPr>
+      <w:r>
+        <w:rPr>
+          <w:noProof/>
+        </w:rPr>
+        <w:t>Levanta la barra de los soportes y baja lentamente hasta que toque el pecho.</w:t>
+      </w:r>
+    </w:p>
+    <w:p>
+      <w:pPr>
+        <w:spacing w:line="240" w:lineRule="auto"/>
+        <w:rPr>
+          <w:noProof/>
+        </w:rPr>
+      </w:pPr>
+      <w:r>
+        <w:rPr>
+          <w:noProof/>
+        </w:rPr>
+        <w:t>Empuja la barra hacia arriba, manteniendo los codos cerca del cuerpo.</w:t>
+      </w:r>
+    </w:p>
+    <w:p>
+      <w:pPr>
+        <w:spacing w:line="240" w:lineRule="auto"/>
+        <w:rPr>
+          <w:noProof/>
+        </w:rPr>
+      </w:pPr>
+      <w:r>
+        <w:rPr>
+          <w:noProof/>
+        </w:rPr>
+        <w:t>Exhala en la fase de elevación y inhala en la fase de descenso.</w:t>
+      </w:r>
+    </w:p>
+    <w:p>
+      <w:pPr>
+        <w:spacing w:line="240" w:lineRule="auto"/>
+        <w:rPr>
+          <w:noProof/>
+        </w:rPr>
+      </w:pPr>
+      <w:r>
+        <w:rPr>
+          <w:noProof/>
+        </w:rPr>
+        <w:t>Realiza el ejercicio con un peso que te permita completar correctamente cada repetición.</w:t>
+      </w:r>
+    </w:p>
+    <w:p>
+      <w:pPr>
+        <w:spacing w:line="240" w:lineRule="auto"/>
+        <w:rPr>
+          <w:b/>
+          <w:bCs/>
+          <w:noProof/>
+        </w:rPr>
+      </w:pPr>
+      <w:r>
+        <w:rPr>
+          <w:b/>
+          <w:bCs/>
+          <w:noProof/>
+        </w:rPr>
+        <w:t>E</w:t>
+      </w:r>
+      <w:r>
+        <w:rPr>
+          <w:b/>
+          <w:bCs/>
+          <w:noProof/>
+        </w:rPr>
+        <w:t>rrores Frecuentes:</w:t>
+      </w:r>
+    </w:p>
+    <w:p>
+      <w:r>
+        <w:t>Colocar las manos demasiado juntas en la barra, lo que puede provocar lesiones en los hombros.</w:t>
+      </w:r>
+    </w:p>
+    <w:p>
+      <w:r>
+        <w:t>No bajar la barra lo suficiente, lo que limita la efectividad del ejercicio.</w:t>
+      </w:r>
+    </w:p>
+    <w:p>
+      <w:r>
+        <w:t>Arquear la espalda o levantar las caderas durante el ejercicio, lo que puede provocar lesiones en la espalda.</w:t>
+      </w:r>
+    </w:p>
+    <w:p>
+      <w:r>
+        <w:t>Usar un peso demasiado pesado que te impida realizar correctamente el movimiento.</w:t>
+      </w:r>
+    </w:p>
+    <w:p/>
+    <w:p/>
+    <w:p/>
+    <w:p/>
+    <w:p>
+      <w:pPr>
+        <w:spacing w:line="240" w:lineRule="auto"/>
+      </w:pPr>
+      <w:r>
+        <w:lastRenderedPageBreak/>
+        <w:drawing>
+          <wp:anchor distT="0" distB="0" distL="114300" distR="114300" simplePos="0" relativeHeight="251713536" behindDoc="0" locked="0" layoutInCell="1" allowOverlap="1" wp14:anchorId="15D3C014" wp14:editId="457D4E16">
+            <wp:simplePos x="0" y="0"/>
+            <wp:positionH relativeFrom="column">
+              <wp:posOffset>4681161</wp:posOffset>
+            </wp:positionH>
+            <wp:positionV relativeFrom="paragraph">
+              <wp:posOffset>59</wp:posOffset>
+            </wp:positionV>
+            <wp:extent cx="1817370" cy="1623695"/>
+            <wp:effectExtent l="0" t="0" r="0" b="0"/>
+            <wp:wrapSquare wrapText="bothSides"/>
+            <wp:docPr id="1497451651" name="Imagen 1" descr="Imagen que contiene persona, hombre, foto, posando&#10;&#10;Descripción generada automáticamente"/>
+            <wp:cNvGraphicFramePr>
+              <a:graphicFrameLocks xmlns:a="http://schemas.openxmlformats.org/drawingml/2006/main" noChangeAspect="1"/>
+            </wp:cNvGraphicFramePr>
+            <a:graphic xmlns:a="http://schemas.openxmlformats.org/drawingml/2006/main">
+              <a:graphicData uri="http://schemas.openxmlformats.org/drawingml/2006/picture">
+                <pic:pic xmlns:pic="http://schemas.openxmlformats.org/drawingml/2006/picture">
+                  <pic:nvPicPr>
+                    <pic:cNvPr id="1497451651" name="Imagen 1" descr="Imagen que contiene persona, hombre, foto, posando&#10;&#10;Descripción generada automáticamente"/>
+                    <pic:cNvPicPr/>
+                  </pic:nvPicPr>
+                  <pic:blipFill>
+                    <a:blip r:embed="rId41">
+                      <a:extLst>
+                        <a:ext uri="{28A0092B-C50C-407E-A947-70E740481C1C}">
+                          <a14:useLocalDpi xmlns:a14="http://schemas.microsoft.com/office/drawing/2010/main" val="0"/>
+                        </a:ext>
+                      </a:extLst>
+                    </a:blip>
+                    <a:stretch>
+                      <a:fillRect/>
+                    </a:stretch>
+                  </pic:blipFill>
+                  <pic:spPr>
+                    <a:xfrm>
+                      <a:off x="0" y="0"/>
+                      <a:ext cx="1817370" cy="1623695"/>
+                    </a:xfrm>
+                    <a:prstGeom prst="rect">
+                      <a:avLst/>
+                    </a:prstGeom>
+                  </pic:spPr>
+                </pic:pic>
+              </a:graphicData>
+            </a:graphic>
+            <wp14:sizeRelH relativeFrom="margin">
+              <wp14:pctWidth>0</wp14:pctWidth>
+            </wp14:sizeRelH>
+            <wp14:sizeRelV relativeFrom="margin">
+              <wp14:pctHeight>0</wp14:pctHeight>
+            </wp14:sizeRelV>
+          </wp:anchor>
+        </w:drawing>
+      </w:r>
+      <w:r>
+        <w:rPr>
+          <w:b/>
+          <w:bCs/>
+        </w:rPr>
+        <w:t xml:space="preserve">Nombre: </w:t>
+      </w:r>
+      <w:r>
+        <w:rPr>
+          <w:b/>
+          <w:bCs/>
+        </w:rPr>
+        <w:t>TRX CHEST PRESS</w:t>
+      </w:r>
+      <w:r>
+        <w:rPr>
+          <w:b/>
+          <w:bCs/>
+        </w:rPr>
+        <w:t xml:space="preserve">/Press de Pecho </w:t>
+      </w:r>
+      <w:r>
+        <w:rPr>
+          <w:b/>
+          <w:bCs/>
+        </w:rPr>
+        <w:t>TRX</w:t>
+      </w:r>
+    </w:p>
+    <w:p>
+      <w:pPr>
+        <w:spacing w:line="240" w:lineRule="auto"/>
+        <w:rPr>
+          <w:rFonts w:ascii="Ubuntu Mono" w:hAnsi="Ubuntu Mono"/>
+          <w:sz w:val="24"/>
+          <w:szCs w:val="24"/>
+        </w:rPr>
+      </w:pPr>
+      <w:r>
+        <w:rPr>
+          <w:b/>
+          <w:bCs/>
+        </w:rPr>
+        <w:t>Músculo primario</w:t>
+      </w:r>
+      <w:r>
+        <w:t>: p</w:t>
+      </w:r>
+      <w:r>
+        <w:t>echo</w:t>
+      </w:r>
+      <w:r>
+        <w:rPr>
+          <w:noProof/>
+        </w:rPr>
+        <w:t xml:space="preserve"> </w:t>
+      </w:r>
+    </w:p>
+    <w:p>
+      <w:pPr>
+        <w:spacing w:line="240" w:lineRule="auto"/>
+      </w:pPr>
+      <w:r>
+        <w:rPr>
+          <w:b/>
+          <w:bCs/>
+        </w:rPr>
+        <w:t>Músculos que también trabajan</w:t>
+      </w:r>
+      <w:r>
+        <w:t xml:space="preserve">: </w:t>
+      </w:r>
+      <w:r>
+        <w:t>Tríceps, hombros, y abdominales.</w:t>
+      </w:r>
+    </w:p>
+    <w:p>
+      <w:pPr>
+        <w:spacing w:line="240" w:lineRule="auto"/>
+      </w:pPr>
+      <w:r>
+        <w:rPr>
+          <w:b/>
+          <w:bCs/>
+        </w:rPr>
+        <w:t>Herramientas</w:t>
+      </w:r>
+      <w:r>
+        <w:t xml:space="preserve">: </w:t>
+      </w:r>
+      <w:r>
+        <w:t>Ligas cerrada o Liga Abierta</w:t>
+      </w:r>
+    </w:p>
+    <w:p>
+      <w:pPr>
+        <w:spacing w:line="240" w:lineRule="auto"/>
+        <w:rPr>
+          <w:b/>
+          <w:bCs/>
+          <w:noProof/>
+        </w:rPr>
+      </w:pPr>
+      <w:r>
+        <w:rPr>
+          <w:b/>
+          <w:bCs/>
+          <w:noProof/>
+        </w:rPr>
+        <w:t>Recomendaciones:</w:t>
+      </w:r>
+    </w:p>
+    <w:p>
+      <w:pPr>
+        <w:spacing w:line="240" w:lineRule="auto"/>
+        <w:rPr>
+          <w:noProof/>
+        </w:rPr>
+      </w:pPr>
+      <w:r>
+        <w:rPr>
+          <w:noProof/>
+        </w:rPr>
+        <w:t>Ajusta las correas del TRX para que estén a la altura adecuada y que las manijas estén a la altura del pecho.</w:t>
+      </w:r>
+    </w:p>
+    <w:p>
+      <w:pPr>
+        <w:spacing w:line="240" w:lineRule="auto"/>
+        <w:rPr>
+          <w:noProof/>
+        </w:rPr>
+      </w:pPr>
+      <w:r>
+        <w:rPr>
+          <w:noProof/>
+        </w:rPr>
+        <w:t>Comienza en una posición de plancha, con las manos en las manijas y el cuerpo en línea recta desde los talones hasta la cabeza.</w:t>
+      </w:r>
+    </w:p>
+    <w:p>
+      <w:pPr>
+        <w:spacing w:line="240" w:lineRule="auto"/>
+        <w:rPr>
+          <w:noProof/>
+        </w:rPr>
+      </w:pPr>
+      <w:r>
+        <w:rPr>
+          <w:noProof/>
+        </w:rPr>
+        <w:t>Baja el cuerpo hacia el TRX doblando los codos y manteniendo los codos cerca del torso.</w:t>
+      </w:r>
+    </w:p>
+    <w:p>
+      <w:pPr>
+        <w:spacing w:line="240" w:lineRule="auto"/>
+        <w:rPr>
+          <w:noProof/>
+        </w:rPr>
+      </w:pPr>
+      <w:r>
+        <w:rPr>
+          <w:noProof/>
+        </w:rPr>
+        <w:t>Mantén el núcleo apretado y los glúteos apretados para mantener una posición estable del cuerpo.</w:t>
+      </w:r>
+    </w:p>
+    <w:p>
+      <w:pPr>
+        <w:spacing w:line="240" w:lineRule="auto"/>
+        <w:rPr>
+          <w:noProof/>
+        </w:rPr>
+      </w:pPr>
+      <w:r>
+        <w:rPr>
+          <w:noProof/>
+        </w:rPr>
+        <w:t>Empuja hacia arriba para volver a la posición inicial, extendiendo los brazos.</w:t>
+      </w:r>
+    </w:p>
+    <w:p>
+      <w:pPr>
+        <w:spacing w:line="240" w:lineRule="auto"/>
+        <w:rPr>
+          <w:b/>
+          <w:bCs/>
+          <w:noProof/>
+        </w:rPr>
+      </w:pPr>
+      <w:r>
+        <w:rPr>
+          <w:b/>
+          <w:bCs/>
+          <w:noProof/>
+        </w:rPr>
+        <w:t>E</w:t>
+      </w:r>
+      <w:r>
+        <w:rPr>
+          <w:b/>
+          <w:bCs/>
+          <w:noProof/>
+        </w:rPr>
+        <w:t>rrores Frecuentes:</w:t>
+      </w:r>
+    </w:p>
+    <w:p>
+      <w:r>
+        <w:t>Permitir que las caderas se hundan o suban demasiado durante el movimiento.</w:t>
+      </w:r>
+    </w:p>
+    <w:p>
+      <w:r>
+        <w:t>No mantener los codos cerca del torso durante el movimiento.</w:t>
+      </w:r>
+    </w:p>
+    <w:p>
+      <w:r>
+        <w:t>No mantener el núcleo y los glúteos apretados durante todo el ejercicio.</w:t>
+      </w:r>
+    </w:p>
+    <w:p/>
+    <w:p/>
+    <w:p/>
+    <w:p/>
+    <w:p/>
+    <w:p/>
+    <w:p>
+      <w:pPr>
+        <w:spacing w:line="240" w:lineRule="auto"/>
+      </w:pPr>
+      <w:r>
+        <w:lastRenderedPageBreak/>
+        <w:drawing>
+          <wp:anchor distT="0" distB="0" distL="114300" distR="114300" simplePos="0" relativeHeight="251714560" behindDoc="0" locked="0" layoutInCell="1" allowOverlap="1" wp14:anchorId="048A099F" wp14:editId="65BF9808">
+            <wp:simplePos x="0" y="0"/>
+            <wp:positionH relativeFrom="column">
+              <wp:posOffset>4818380</wp:posOffset>
+            </wp:positionH>
+            <wp:positionV relativeFrom="paragraph">
+              <wp:posOffset>3175</wp:posOffset>
+            </wp:positionV>
+            <wp:extent cx="1742440" cy="1573530"/>
+            <wp:effectExtent l="0" t="0" r="0" b="7620"/>
+            <wp:wrapSquare wrapText="bothSides"/>
+            <wp:docPr id="1297603897" name="Imagen 1"/>
+            <wp:cNvGraphicFramePr>
+              <a:graphicFrameLocks xmlns:a="http://schemas.openxmlformats.org/drawingml/2006/main" noChangeAspect="1"/>
+            </wp:cNvGraphicFramePr>
+            <a:graphic xmlns:a="http://schemas.openxmlformats.org/drawingml/2006/main">
+              <a:graphicData uri="http://schemas.openxmlformats.org/drawingml/2006/picture">
+                <pic:pic xmlns:pic="http://schemas.openxmlformats.org/drawingml/2006/picture">
+                  <pic:nvPicPr>
+                    <pic:cNvPr id="1297603897" name=""/>
+                    <pic:cNvPicPr/>
+                  </pic:nvPicPr>
+                  <pic:blipFill>
+                    <a:blip r:embed="rId42">
+                      <a:extLst>
+                        <a:ext uri="{28A0092B-C50C-407E-A947-70E740481C1C}">
+                          <a14:useLocalDpi xmlns:a14="http://schemas.microsoft.com/office/drawing/2010/main" val="0"/>
+                        </a:ext>
+                      </a:extLst>
+                    </a:blip>
+                    <a:stretch>
+                      <a:fillRect/>
+                    </a:stretch>
+                  </pic:blipFill>
+                  <pic:spPr>
+                    <a:xfrm>
+                      <a:off x="0" y="0"/>
+                      <a:ext cx="1742440" cy="1573530"/>
+                    </a:xfrm>
+                    <a:prstGeom prst="rect">
+                      <a:avLst/>
+                    </a:prstGeom>
+                  </pic:spPr>
+                </pic:pic>
+              </a:graphicData>
+            </a:graphic>
+            <wp14:sizeRelH relativeFrom="margin">
+              <wp14:pctWidth>0</wp14:pctWidth>
+            </wp14:sizeRelH>
+            <wp14:sizeRelV relativeFrom="margin">
+              <wp14:pctHeight>0</wp14:pctHeight>
+            </wp14:sizeRelV>
+          </wp:anchor>
+        </w:drawing>
+      </w:r>
+      <w:r>
+        <w:rPr>
+          <w:b/>
+          <w:bCs/>
+        </w:rPr>
+        <w:t xml:space="preserve">Nombre: </w:t>
+      </w:r>
+      <w:r>
+        <w:rPr>
+          <w:b/>
+          <w:bCs/>
+        </w:rPr>
+        <w:t>TRX CHEST FLY</w:t>
+      </w:r>
+      <w:r>
+        <w:rPr>
+          <w:b/>
+          <w:bCs/>
+        </w:rPr>
+        <w:t>/ Aperturas TRX</w:t>
+      </w:r>
+    </w:p>
+    <w:p>
+      <w:pPr>
+        <w:spacing w:line="240" w:lineRule="auto"/>
+        <w:rPr>
+          <w:rFonts w:ascii="Ubuntu Mono" w:hAnsi="Ubuntu Mono"/>
+          <w:sz w:val="24"/>
+          <w:szCs w:val="24"/>
+        </w:rPr>
+      </w:pPr>
+      <w:r>
+        <w:rPr>
+          <w:b/>
+          <w:bCs/>
+        </w:rPr>
+        <w:t>Músculo primario</w:t>
+      </w:r>
+      <w:r>
+        <w:t>: p</w:t>
+      </w:r>
+      <w:r>
+        <w:t>echo</w:t>
+      </w:r>
+      <w:r>
+        <w:rPr>
+          <w:noProof/>
+        </w:rPr>
+        <w:t xml:space="preserve"> </w:t>
+      </w:r>
+    </w:p>
+    <w:p>
+      <w:pPr>
+        <w:spacing w:line="240" w:lineRule="auto"/>
+      </w:pPr>
+      <w:r>
+        <w:rPr>
+          <w:b/>
+          <w:bCs/>
+        </w:rPr>
+        <w:t>Músculos que también trabajan</w:t>
+      </w:r>
+      <w:r>
+        <w:t xml:space="preserve">: </w:t>
+      </w:r>
+      <w:r>
+        <w:t>Deltoides anterior, tríceps</w:t>
+      </w:r>
+      <w:r>
+        <w:t>, Abdomen</w:t>
+      </w:r>
+    </w:p>
+    <w:p>
+      <w:pPr>
+        <w:spacing w:line="240" w:lineRule="auto"/>
+      </w:pPr>
+      <w:r>
+        <w:rPr>
+          <w:b/>
+          <w:bCs/>
+        </w:rPr>
+        <w:t>Herramientas</w:t>
+      </w:r>
+      <w:r>
+        <w:t xml:space="preserve">: </w:t>
+      </w:r>
+      <w:r>
+        <w:t xml:space="preserve">Banda de resistencia </w:t>
+      </w:r>
+    </w:p>
+    <w:p>
+      <w:pPr>
+        <w:spacing w:line="240" w:lineRule="auto"/>
+        <w:rPr>
+          <w:b/>
+          <w:bCs/>
+          <w:noProof/>
+        </w:rPr>
+      </w:pPr>
+      <w:r>
+        <w:rPr>
+          <w:b/>
+          <w:bCs/>
+          <w:noProof/>
+        </w:rPr>
+        <w:t>Recomendaciones:</w:t>
+      </w:r>
+    </w:p>
+    <w:p>
+      <w:pPr>
+        <w:spacing w:line="240" w:lineRule="auto"/>
+        <w:rPr>
+          <w:noProof/>
+        </w:rPr>
+      </w:pPr>
+      <w:r>
+        <w:rPr>
+          <w:noProof/>
+        </w:rPr>
+        <w:t>Ajusta el TRX a la altura adecuada para el ejercicio, generalmente a nivel de la cadera o ligeramente por debajo.</w:t>
+      </w:r>
+    </w:p>
+    <w:p>
+      <w:pPr>
+        <w:spacing w:line="240" w:lineRule="auto"/>
+        <w:rPr>
+          <w:noProof/>
+        </w:rPr>
+      </w:pPr>
+      <w:r>
+        <w:rPr>
+          <w:noProof/>
+        </w:rPr>
+        <w:t>Comienza en una posición de plancha inclinada, con los brazos estirados y las manos en línea con los hombros.</w:t>
+      </w:r>
+    </w:p>
+    <w:p>
+      <w:pPr>
+        <w:spacing w:line="240" w:lineRule="auto"/>
+        <w:rPr>
+          <w:noProof/>
+        </w:rPr>
+      </w:pPr>
+      <w:r>
+        <w:rPr>
+          <w:noProof/>
+        </w:rPr>
+        <w:t>Abre los brazos hacia los lados mientras desciendes lentamente hacia el suelo, manteniendo los codos ligeramente flexionados y controlando el movimiento.</w:t>
+      </w:r>
+    </w:p>
+    <w:p>
+      <w:pPr>
+        <w:spacing w:line="240" w:lineRule="auto"/>
+        <w:rPr>
+          <w:noProof/>
+        </w:rPr>
+      </w:pPr>
+      <w:r>
+        <w:rPr>
+          <w:noProof/>
+        </w:rPr>
+        <w:t>Vuelve a la posición inicial con un movimiento suave y controlado, juntando los brazos frente a ti.</w:t>
+      </w:r>
+    </w:p>
+    <w:p>
+      <w:pPr>
+        <w:spacing w:line="240" w:lineRule="auto"/>
+        <w:rPr>
+          <w:noProof/>
+        </w:rPr>
+      </w:pPr>
+      <w:r>
+        <w:rPr>
+          <w:noProof/>
+        </w:rPr>
+        <w:t>Mantén el cuerpo en línea recta durante todo el ejercicio, sin dejar que la cadera o el abdomen cedan hacia el suelo.</w:t>
+      </w:r>
+    </w:p>
+    <w:p>
+      <w:pPr>
+        <w:spacing w:line="240" w:lineRule="auto"/>
+        <w:rPr>
+          <w:noProof/>
+        </w:rPr>
+      </w:pPr>
+      <w:r>
+        <w:rPr>
+          <w:noProof/>
+        </w:rPr>
+        <w:t>Ajusta la intensidad del ejercicio cambiando el ángulo del cuerpo con respecto al suelo, acercándote más al TRX para aumentar la dificultad o alejándote para reducirla.</w:t>
+      </w:r>
+    </w:p>
+    <w:p>
+      <w:pPr>
+        <w:spacing w:line="240" w:lineRule="auto"/>
+        <w:rPr>
+          <w:b/>
+          <w:bCs/>
+          <w:noProof/>
+        </w:rPr>
+      </w:pPr>
+      <w:r>
+        <w:rPr>
+          <w:b/>
+          <w:bCs/>
+          <w:noProof/>
+        </w:rPr>
+        <w:t>E</w:t>
+      </w:r>
+      <w:r>
+        <w:rPr>
+          <w:b/>
+          <w:bCs/>
+          <w:noProof/>
+        </w:rPr>
+        <w:t>rrores Frecuentes:</w:t>
+      </w:r>
+    </w:p>
+    <w:p>
+      <w:r>
+        <w:t>No mantener una posición adecuada del cuerpo, lo que puede aumentar el riesgo de lesiones en los hombros y la espalda.</w:t>
+      </w:r>
+    </w:p>
+    <w:p>
+      <w:r>
+        <w:t>Realizar el movimiento con demasiada rapidez o fuerza, lo que puede disminuir la efectividad del ejercicio y aumentar el riesgo de lesiones.</w:t>
+      </w:r>
+    </w:p>
+    <w:p>
+      <w:r>
+        <w:t>No controlar el movimiento de los brazos, lo que puede llevar a una pérdida de estabilidad y una mayor dificultad para realizar el ejercicio.</w:t>
+      </w:r>
+    </w:p>
+    <w:p/>
+    <w:p>
+      <w:pPr>
+        <w:spacing w:line="240" w:lineRule="auto"/>
+      </w:pPr>
+      <w:r>
+        <w:rPr>
+          <w:b/>
+          <w:bCs/>
+        </w:rPr>
+        <w:lastRenderedPageBreak/>
+        <w:drawing>
+          <wp:anchor distT="0" distB="0" distL="114300" distR="114300" simplePos="0" relativeHeight="251715584" behindDoc="0" locked="0" layoutInCell="1" allowOverlap="1" wp14:anchorId="2680B85B" wp14:editId="41E1BB9E">
+            <wp:simplePos x="0" y="0"/>
+            <wp:positionH relativeFrom="page">
+              <wp:align>right</wp:align>
+            </wp:positionH>
+            <wp:positionV relativeFrom="paragraph">
+              <wp:posOffset>383</wp:posOffset>
+            </wp:positionV>
+            <wp:extent cx="2254250" cy="1307465"/>
+            <wp:effectExtent l="0" t="0" r="0" b="6985"/>
+            <wp:wrapSquare wrapText="bothSides"/>
+            <wp:docPr id="1586630602" name="Imagen 1"/>
+            <wp:cNvGraphicFramePr>
+              <a:graphicFrameLocks xmlns:a="http://schemas.openxmlformats.org/drawingml/2006/main" noChangeAspect="1"/>
+            </wp:cNvGraphicFramePr>
+            <a:graphic xmlns:a="http://schemas.openxmlformats.org/drawingml/2006/main">
+              <a:graphicData uri="http://schemas.openxmlformats.org/drawingml/2006/picture">
+                <pic:pic xmlns:pic="http://schemas.openxmlformats.org/drawingml/2006/picture">
+                  <pic:nvPicPr>
+                    <pic:cNvPr id="1586630602" name=""/>
+                    <pic:cNvPicPr/>
+                  </pic:nvPicPr>
+                  <pic:blipFill>
+                    <a:blip r:embed="rId43">
+                      <a:extLst>
+                        <a:ext uri="{28A0092B-C50C-407E-A947-70E740481C1C}">
+                          <a14:useLocalDpi xmlns:a14="http://schemas.microsoft.com/office/drawing/2010/main" val="0"/>
+                        </a:ext>
+                      </a:extLst>
+                    </a:blip>
+                    <a:stretch>
+                      <a:fillRect/>
+                    </a:stretch>
+                  </pic:blipFill>
+                  <pic:spPr>
+                    <a:xfrm>
+                      <a:off x="0" y="0"/>
+                      <a:ext cx="2254250" cy="1307465"/>
+                    </a:xfrm>
+                    <a:prstGeom prst="rect">
+                      <a:avLst/>
+                    </a:prstGeom>
+                  </pic:spPr>
+                </pic:pic>
+              </a:graphicData>
+            </a:graphic>
+            <wp14:sizeRelH relativeFrom="margin">
+              <wp14:pctWidth>0</wp14:pctWidth>
+            </wp14:sizeRelH>
+            <wp14:sizeRelV relativeFrom="margin">
+              <wp14:pctHeight>0</wp14:pctHeight>
+            </wp14:sizeRelV>
+          </wp:anchor>
+        </w:drawing>
+      </w:r>
+      <w:r>
+        <w:rPr>
+          <w:b/>
+          <w:bCs/>
+        </w:rPr>
+        <w:t xml:space="preserve">Nombre: </w:t>
+      </w:r>
+      <w:r>
+        <w:rPr>
+          <w:b/>
+          <w:bCs/>
+        </w:rPr>
+        <w:t>ARCHER PUSH-UP</w:t>
+      </w:r>
+      <w:r>
+        <w:rPr>
+          <w:b/>
+          <w:bCs/>
+        </w:rPr>
+        <w:t xml:space="preserve">/Flexiones de </w:t>
+      </w:r>
+      <w:r>
+        <w:rPr>
+          <w:b/>
+          <w:bCs/>
+        </w:rPr>
+        <w:t>Arco</w:t>
+      </w:r>
+      <w:r>
+        <w:rPr>
+          <w:noProof/>
+        </w:rPr>
+        <w:t xml:space="preserve"> </w:t>
+      </w:r>
+    </w:p>
+    <w:p>
+      <w:pPr>
+        <w:spacing w:line="240" w:lineRule="auto"/>
+        <w:rPr>
+          <w:rFonts w:ascii="Ubuntu Mono" w:hAnsi="Ubuntu Mono"/>
+          <w:sz w:val="24"/>
+          <w:szCs w:val="24"/>
+        </w:rPr>
+      </w:pPr>
+      <w:r>
+        <w:rPr>
+          <w:b/>
+          <w:bCs/>
+        </w:rPr>
+        <w:t>Músculo primario</w:t>
+      </w:r>
+      <w:r>
+        <w:t>: p</w:t>
+      </w:r>
+      <w:r>
+        <w:t>echo</w:t>
+      </w:r>
+    </w:p>
+    <w:p>
+      <w:pPr>
+        <w:spacing w:line="240" w:lineRule="auto"/>
+      </w:pPr>
+      <w:r>
+        <w:rPr>
+          <w:b/>
+          <w:bCs/>
+        </w:rPr>
+        <w:t>Músculos que también trabajan</w:t>
+      </w:r>
+      <w:r>
+        <w:t xml:space="preserve">: </w:t>
+      </w:r>
+      <w:r>
+        <w:t xml:space="preserve">Tríceps, hombros, </w:t>
+      </w:r>
+      <w:proofErr w:type="spellStart"/>
+      <w:r>
+        <w:t>core</w:t>
+      </w:r>
+      <w:proofErr w:type="spellEnd"/>
+      <w:r>
+        <w:t xml:space="preserve"> y glúteos.</w:t>
+      </w:r>
+    </w:p>
+    <w:p>
+      <w:pPr>
+        <w:spacing w:line="240" w:lineRule="auto"/>
+      </w:pPr>
+      <w:r>
+        <w:rPr>
+          <w:b/>
+          <w:bCs/>
+        </w:rPr>
+        <w:t>Herramientas</w:t>
+      </w:r>
+      <w:r>
+        <w:t xml:space="preserve">: </w:t>
+      </w:r>
+      <w:r>
+        <w:t>Ninguna</w:t>
+      </w:r>
+    </w:p>
+    <w:p>
+      <w:pPr>
+        <w:spacing w:line="240" w:lineRule="auto"/>
+        <w:rPr>
+          <w:b/>
+          <w:bCs/>
+          <w:noProof/>
+        </w:rPr>
+      </w:pPr>
+      <w:r>
+        <w:rPr>
+          <w:b/>
+          <w:bCs/>
+          <w:noProof/>
+        </w:rPr>
+        <w:t>Recomendaciones:</w:t>
+      </w:r>
+    </w:p>
+    <w:p>
+      <w:pPr>
+        <w:spacing w:line="240" w:lineRule="auto"/>
+        <w:rPr>
+          <w:noProof/>
+        </w:rPr>
+      </w:pPr>
+      <w:r>
+        <w:rPr>
+          <w:noProof/>
+        </w:rPr>
+        <w:t>Colócate en posición de plancha alta, con los brazos extendidos, las manos apoyadas en el suelo y los pies juntos.</w:t>
+      </w:r>
+    </w:p>
+    <w:p>
+      <w:pPr>
+        <w:spacing w:line="240" w:lineRule="auto"/>
+        <w:rPr>
+          <w:noProof/>
+        </w:rPr>
+      </w:pPr>
+      <w:r>
+        <w:rPr>
+          <w:noProof/>
+        </w:rPr>
+        <w:t>Separa los pies para conseguir una base de apoyo más amplia.</w:t>
+      </w:r>
+    </w:p>
+    <w:p>
+      <w:pPr>
+        <w:spacing w:line="240" w:lineRule="auto"/>
+        <w:rPr>
+          <w:noProof/>
+        </w:rPr>
+      </w:pPr>
+      <w:r>
+        <w:rPr>
+          <w:noProof/>
+        </w:rPr>
+        <w:t>Contrae los glúteos y los abdominales para mantener una buena postura y estabilidad en el cuerpo.</w:t>
+      </w:r>
+    </w:p>
+    <w:p>
+      <w:pPr>
+        <w:spacing w:line="240" w:lineRule="auto"/>
+        <w:rPr>
+          <w:noProof/>
+        </w:rPr>
+      </w:pPr>
+      <w:r>
+        <w:rPr>
+          <w:noProof/>
+        </w:rPr>
+        <w:t>Lleva una mano hacia el centro del cuerpo mientras bajas el cuerpo hacia el suelo con la otra mano. La mano que baja debe colocarse en el suelo al lado del pecho.</w:t>
+      </w:r>
+    </w:p>
+    <w:p>
+      <w:pPr>
+        <w:spacing w:line="240" w:lineRule="auto"/>
+        <w:rPr>
+          <w:noProof/>
+        </w:rPr>
+      </w:pPr>
+      <w:r>
+        <w:rPr>
+          <w:noProof/>
+        </w:rPr>
+        <w:t>Mantén la otra mano en posición de plancha alta.</w:t>
+      </w:r>
+    </w:p>
+    <w:p>
+      <w:pPr>
+        <w:spacing w:line="240" w:lineRule="auto"/>
+        <w:rPr>
+          <w:noProof/>
+        </w:rPr>
+      </w:pPr>
+      <w:r>
+        <w:rPr>
+          <w:noProof/>
+        </w:rPr>
+        <w:t>Empuja hacia arriba con la mano que está en el suelo para volver a la posición inicial.</w:t>
+      </w:r>
+    </w:p>
+    <w:p>
+      <w:pPr>
+        <w:spacing w:line="240" w:lineRule="auto"/>
+        <w:rPr>
+          <w:noProof/>
+        </w:rPr>
+      </w:pPr>
+      <w:r>
+        <w:rPr>
+          <w:noProof/>
+        </w:rPr>
+        <w:t>Alterna la posición de las manos y repite el movimiento.</w:t>
+      </w:r>
+    </w:p>
+    <w:p>
+      <w:pPr>
+        <w:spacing w:line="240" w:lineRule="auto"/>
+        <w:rPr>
+          <w:b/>
+          <w:bCs/>
+          <w:noProof/>
+        </w:rPr>
+      </w:pPr>
+      <w:r>
+        <w:rPr>
+          <w:b/>
+          <w:bCs/>
+          <w:noProof/>
+        </w:rPr>
+        <w:t>E</w:t>
+      </w:r>
+      <w:r>
+        <w:rPr>
+          <w:b/>
+          <w:bCs/>
+          <w:noProof/>
+        </w:rPr>
+        <w:t>rrores Frecuentes:</w:t>
+      </w:r>
+    </w:p>
+    <w:p>
+      <w:pPr>
+        <w:spacing w:line="240" w:lineRule="auto"/>
+        <w:rPr>
+          <w:noProof/>
+        </w:rPr>
+      </w:pPr>
+      <w:r>
+        <w:rPr>
+          <w:noProof/>
+        </w:rPr>
+        <w:t>Arquear la espalda o encorvarla hacia abajo.</w:t>
+      </w:r>
+    </w:p>
+    <w:p>
+      <w:pPr>
+        <w:spacing w:line="240" w:lineRule="auto"/>
+        <w:rPr>
+          <w:noProof/>
+        </w:rPr>
+      </w:pPr>
+      <w:r>
+        <w:rPr>
+          <w:noProof/>
+        </w:rPr>
+        <w:t>Bajar la cabeza hacia el suelo o subirla demasiado.</w:t>
+      </w:r>
+    </w:p>
+    <w:p>
+      <w:pPr>
+        <w:spacing w:line="240" w:lineRule="auto"/>
+        <w:rPr>
+          <w:noProof/>
+        </w:rPr>
+      </w:pPr>
+      <w:r>
+        <w:rPr>
+          <w:noProof/>
+        </w:rPr>
+        <w:t>Extender demasiado los codos.</w:t>
+      </w:r>
+    </w:p>
+    <w:p>
+      <w:pPr>
+        <w:spacing w:line="240" w:lineRule="auto"/>
+        <w:rPr>
+          <w:noProof/>
+        </w:rPr>
+      </w:pPr>
+      <w:r>
+        <w:rPr>
+          <w:noProof/>
+        </w:rPr>
+        <w:t>Realizar el movimiento de manera apresurada o con un ritmo inadecuado.</w:t>
+      </w:r>
+    </w:p>
+    <w:p>
+      <w:pPr>
+        <w:spacing w:line="240" w:lineRule="auto"/>
+        <w:rPr>
+          <w:noProof/>
+        </w:rPr>
+      </w:pPr>
+    </w:p>
+    <w:p>
+      <w:pPr>
+        <w:spacing w:line="240" w:lineRule="auto"/>
+        <w:rPr>
+          <w:noProof/>
+        </w:rPr>
+      </w:pPr>
+    </w:p>
+    <w:p>
+      <w:pPr>
+        <w:spacing w:line="240" w:lineRule="auto"/>
+        <w:rPr>
+          <w:noProof/>
+        </w:rPr>
+      </w:pPr>
+    </w:p>
+    <w:p>
+      <w:pPr>
+        <w:spacing w:line="240" w:lineRule="auto"/>
+        <w:rPr>
+          <w:noProof/>
+        </w:rPr>
+      </w:pPr>
+    </w:p>
+    <w:p>
+      <w:pPr>
+        <w:spacing w:line="240" w:lineRule="auto"/>
+      </w:pPr>
+      <w:r>
+        <w:lastRenderedPageBreak/>
+        <w:drawing>
+          <wp:anchor distT="0" distB="0" distL="114300" distR="114300" simplePos="0" relativeHeight="251716608" behindDoc="0" locked="0" layoutInCell="1" allowOverlap="1" wp14:anchorId="3CA2E4FE" wp14:editId="35F266F9">
+            <wp:simplePos x="0" y="0"/>
+            <wp:positionH relativeFrom="column">
+              <wp:posOffset>4585276</wp:posOffset>
+            </wp:positionH>
+            <wp:positionV relativeFrom="paragraph">
+              <wp:posOffset>177</wp:posOffset>
+            </wp:positionV>
+            <wp:extent cx="1866265" cy="1179830"/>
+            <wp:effectExtent l="0" t="0" r="635" b="1270"/>
+            <wp:wrapSquare wrapText="bothSides"/>
+            <wp:docPr id="1330915455" name="Imagen 1" descr="Imagen que contiene jugador, hombre&#10;&#10;Descripción generada automáticamente"/>
+            <wp:cNvGraphicFramePr>
+              <a:graphicFrameLocks xmlns:a="http://schemas.openxmlformats.org/drawingml/2006/main" noChangeAspect="1"/>
+            </wp:cNvGraphicFramePr>
+            <a:graphic xmlns:a="http://schemas.openxmlformats.org/drawingml/2006/main">
+              <a:graphicData uri="http://schemas.openxmlformats.org/drawingml/2006/picture">
+                <pic:pic xmlns:pic="http://schemas.openxmlformats.org/drawingml/2006/picture">
+                  <pic:nvPicPr>
+                    <pic:cNvPr id="1330915455" name="Imagen 1" descr="Imagen que contiene jugador, hombre&#10;&#10;Descripción generada automáticamente"/>
+                    <pic:cNvPicPr/>
+                  </pic:nvPicPr>
+                  <pic:blipFill>
+                    <a:blip r:embed="rId44">
+                      <a:extLst>
+                        <a:ext uri="{28A0092B-C50C-407E-A947-70E740481C1C}">
+                          <a14:useLocalDpi xmlns:a14="http://schemas.microsoft.com/office/drawing/2010/main" val="0"/>
+                        </a:ext>
+                      </a:extLst>
+                    </a:blip>
+                    <a:stretch>
+                      <a:fillRect/>
+                    </a:stretch>
+                  </pic:blipFill>
+                  <pic:spPr>
+                    <a:xfrm>
+                      <a:off x="0" y="0"/>
+                      <a:ext cx="1866265" cy="1179830"/>
+                    </a:xfrm>
+                    <a:prstGeom prst="rect">
+                      <a:avLst/>
+                    </a:prstGeom>
+                  </pic:spPr>
+                </pic:pic>
+              </a:graphicData>
+            </a:graphic>
+            <wp14:sizeRelH relativeFrom="margin">
+              <wp14:pctWidth>0</wp14:pctWidth>
+            </wp14:sizeRelH>
+            <wp14:sizeRelV relativeFrom="margin">
+              <wp14:pctHeight>0</wp14:pctHeight>
+            </wp14:sizeRelV>
+          </wp:anchor>
+        </w:drawing>
+      </w:r>
+      <w:r>
+        <w:rPr>
+          <w:b/>
+          <w:bCs/>
+        </w:rPr>
+        <w:t xml:space="preserve">Nombre: </w:t>
+      </w:r>
+      <w:r>
+        <w:rPr>
+          <w:b/>
+          <w:bCs/>
+        </w:rPr>
+        <w:t>DECLINE PUSH-UP</w:t>
+      </w:r>
+      <w:r>
+        <w:rPr>
+          <w:b/>
+          <w:bCs/>
+        </w:rPr>
+        <w:t>/Flexiones Declinada</w:t>
+      </w:r>
+      <w:r>
+        <w:rPr>
+          <w:b/>
+          <w:bCs/>
+        </w:rPr>
+        <w:t>s</w:t>
+      </w:r>
+    </w:p>
+    <w:p>
+      <w:pPr>
+        <w:spacing w:line="240" w:lineRule="auto"/>
+        <w:rPr>
+          <w:rFonts w:ascii="Ubuntu Mono" w:hAnsi="Ubuntu Mono"/>
+          <w:sz w:val="24"/>
+          <w:szCs w:val="24"/>
+        </w:rPr>
+      </w:pPr>
+      <w:r>
+        <w:rPr>
+          <w:b/>
+          <w:bCs/>
+        </w:rPr>
+        <w:t>Músculo primario</w:t>
+      </w:r>
+      <w:r>
+        <w:t>: p</w:t>
+      </w:r>
+      <w:r>
+        <w:t>echo</w:t>
+      </w:r>
+      <w:r>
+        <w:rPr>
+          <w:noProof/>
+        </w:rPr>
+        <w:t xml:space="preserve"> </w:t>
+      </w:r>
+    </w:p>
+    <w:p>
+      <w:pPr>
+        <w:spacing w:line="240" w:lineRule="auto"/>
+      </w:pPr>
+      <w:r>
+        <w:rPr>
+          <w:b/>
+          <w:bCs/>
+        </w:rPr>
+        <w:t>Músculos que también trabajan</w:t>
+      </w:r>
+      <w:r>
+        <w:t xml:space="preserve">: </w:t>
+      </w:r>
+      <w:r>
+        <w:t>Tríceps, deltoides anteriores.</w:t>
+      </w:r>
+    </w:p>
+    <w:p>
+      <w:pPr>
+        <w:spacing w:line="240" w:lineRule="auto"/>
+      </w:pPr>
+      <w:r>
+        <w:rPr>
+          <w:b/>
+          <w:bCs/>
+        </w:rPr>
+        <w:t>Herramientas</w:t>
+      </w:r>
+      <w:r>
+        <w:t xml:space="preserve">: </w:t>
+      </w:r>
+      <w:r>
+        <w:t>Ninguno</w:t>
+      </w:r>
+    </w:p>
+    <w:p>
+      <w:pPr>
+        <w:spacing w:line="240" w:lineRule="auto"/>
+        <w:rPr>
+          <w:b/>
+          <w:bCs/>
+          <w:noProof/>
+        </w:rPr>
+      </w:pPr>
+      <w:r>
+        <w:rPr>
+          <w:b/>
+          <w:bCs/>
+          <w:noProof/>
+        </w:rPr>
+        <w:t>Recomendaciones:</w:t>
+      </w:r>
+    </w:p>
+    <w:p>
+      <w:pPr>
+        <w:spacing w:line="240" w:lineRule="auto"/>
+        <w:rPr>
+          <w:noProof/>
+        </w:rPr>
+      </w:pPr>
+      <w:r>
+        <w:rPr>
+          <w:noProof/>
+        </w:rPr>
+        <w:t>Comienza en posición de tabla con las manos ligeramente más anchas que el ancho de los hombros y los pies en el banco o escalón.</w:t>
+      </w:r>
+    </w:p>
+    <w:p>
+      <w:pPr>
+        <w:spacing w:line="240" w:lineRule="auto"/>
+        <w:rPr>
+          <w:noProof/>
+        </w:rPr>
+      </w:pPr>
+      <w:r>
+        <w:rPr>
+          <w:noProof/>
+        </w:rPr>
+        <w:t>Asegúrate de mantener el cuerpo recto y apretar el núcleo para evitar que las caderas se hundan o se levanten.</w:t>
+      </w:r>
+    </w:p>
+    <w:p>
+      <w:pPr>
+        <w:spacing w:line="240" w:lineRule="auto"/>
+        <w:rPr>
+          <w:noProof/>
+        </w:rPr>
+      </w:pPr>
+      <w:r>
+        <w:rPr>
+          <w:noProof/>
+        </w:rPr>
+        <w:t>Baja el cuerpo hacia abajo doblando los codos y mantén los codos cerca del cuerpo en lugar de extenderlos hacia afuera.</w:t>
+      </w:r>
+    </w:p>
+    <w:p>
+      <w:pPr>
+        <w:spacing w:line="240" w:lineRule="auto"/>
+        <w:rPr>
+          <w:noProof/>
+        </w:rPr>
+      </w:pPr>
+      <w:r>
+        <w:rPr>
+          <w:noProof/>
+        </w:rPr>
+        <w:t>Empuja hacia arriba con la fuerza del pecho hasta que los brazos estén completamente extendidos.</w:t>
+      </w:r>
+    </w:p>
+    <w:p>
+      <w:pPr>
+        <w:spacing w:line="240" w:lineRule="auto"/>
+        <w:rPr>
+          <w:b/>
+          <w:bCs/>
+          <w:noProof/>
+        </w:rPr>
+      </w:pPr>
+      <w:r>
+        <w:rPr>
+          <w:b/>
+          <w:bCs/>
+          <w:noProof/>
+        </w:rPr>
+        <w:t>E</w:t>
+      </w:r>
+      <w:r>
+        <w:rPr>
+          <w:b/>
+          <w:bCs/>
+          <w:noProof/>
+        </w:rPr>
+        <w:t>rrores Frecuentes:</w:t>
+      </w:r>
+    </w:p>
+    <w:p>
+      <w:pPr>
+        <w:spacing w:line="240" w:lineRule="auto"/>
+        <w:rPr>
+          <w:noProof/>
+        </w:rPr>
+      </w:pPr>
+      <w:r>
+        <w:rPr>
+          <w:noProof/>
+        </w:rPr>
+        <w:t>Hacer un arco con la espalda baja en lugar de mantener el cuerpo recto.</w:t>
+      </w:r>
+    </w:p>
+    <w:p>
+      <w:pPr>
+        <w:spacing w:line="240" w:lineRule="auto"/>
+        <w:rPr>
+          <w:noProof/>
+        </w:rPr>
+      </w:pPr>
+      <w:r>
+        <w:rPr>
+          <w:noProof/>
+        </w:rPr>
+        <w:t>Tocar el pecho en el suelo en lugar de bajar solo lo suficiente para que los brazos estén paralelos al suelo.</w:t>
+      </w:r>
+    </w:p>
+    <w:p>
+      <w:pPr>
+        <w:spacing w:line="240" w:lineRule="auto"/>
+        <w:rPr>
+          <w:noProof/>
+        </w:rPr>
+      </w:pPr>
+      <w:r>
+        <w:rPr>
+          <w:noProof/>
+        </w:rPr>
+        <w:t>Colocar las manos demasiado juntas o demasiado separadas, lo que puede causar tensión en los hombros o lesiones.</w:t>
+      </w:r>
+    </w:p>
+    <w:p>
+      <w:pPr>
+        <w:spacing w:line="240" w:lineRule="auto"/>
+        <w:rPr>
+          <w:noProof/>
+        </w:rPr>
+      </w:pPr>
+    </w:p>
+    <w:p>
+      <w:pPr>
+        <w:spacing w:line="240" w:lineRule="auto"/>
+        <w:rPr>
+          <w:noProof/>
+        </w:rPr>
+      </w:pPr>
+    </w:p>
+    <w:p>
+      <w:pPr>
+        <w:spacing w:line="240" w:lineRule="auto"/>
+        <w:rPr>
+          <w:noProof/>
+        </w:rPr>
+      </w:pPr>
+    </w:p>
+    <w:p>
+      <w:pPr>
+        <w:spacing w:line="240" w:lineRule="auto"/>
+        <w:rPr>
+          <w:noProof/>
+        </w:rPr>
+      </w:pPr>
+    </w:p>
+    <w:p>
+      <w:pPr>
+        <w:spacing w:line="240" w:lineRule="auto"/>
+        <w:rPr>
+          <w:noProof/>
+        </w:rPr>
+      </w:pPr>
+    </w:p>
+    <w:p>
+      <w:pPr>
+        <w:spacing w:line="240" w:lineRule="auto"/>
+        <w:rPr>
+          <w:noProof/>
+        </w:rPr>
+      </w:pPr>
+    </w:p>
+    <w:p>
+      <w:pPr>
+        <w:spacing w:line="240" w:lineRule="auto"/>
+      </w:pPr>
+      <w:r>
+        <w:lastRenderedPageBreak/>
+        <w:drawing>
+          <wp:anchor distT="0" distB="0" distL="114300" distR="114300" simplePos="0" relativeHeight="251717632" behindDoc="0" locked="0" layoutInCell="1" allowOverlap="1" wp14:anchorId="1FC89E4A" wp14:editId="4DA883D9">
+            <wp:simplePos x="0" y="0"/>
+            <wp:positionH relativeFrom="column">
+              <wp:posOffset>4755869</wp:posOffset>
+            </wp:positionH>
+            <wp:positionV relativeFrom="paragraph">
+              <wp:posOffset>251</wp:posOffset>
+            </wp:positionV>
+            <wp:extent cx="1564005" cy="1670050"/>
+            <wp:effectExtent l="0" t="0" r="0" b="6350"/>
+            <wp:wrapSquare wrapText="bothSides"/>
+            <wp:docPr id="1532830751" name="Imagen 1" descr="Imagen que contiene deporte&#10;&#10;Descripción generada automáticamente"/>
+            <wp:cNvGraphicFramePr>
+              <a:graphicFrameLocks xmlns:a="http://schemas.openxmlformats.org/drawingml/2006/main" noChangeAspect="1"/>
+            </wp:cNvGraphicFramePr>
+            <a:graphic xmlns:a="http://schemas.openxmlformats.org/drawingml/2006/main">
+              <a:graphicData uri="http://schemas.openxmlformats.org/drawingml/2006/picture">
+                <pic:pic xmlns:pic="http://schemas.openxmlformats.org/drawingml/2006/picture">
+                  <pic:nvPicPr>
+                    <pic:cNvPr id="1532830751" name="Imagen 1" descr="Imagen que contiene deporte&#10;&#10;Descripción generada automáticamente"/>
+                    <pic:cNvPicPr/>
+                  </pic:nvPicPr>
+                  <pic:blipFill>
+                    <a:blip r:embed="rId45">
+                      <a:extLst>
+                        <a:ext uri="{28A0092B-C50C-407E-A947-70E740481C1C}">
+                          <a14:useLocalDpi xmlns:a14="http://schemas.microsoft.com/office/drawing/2010/main" val="0"/>
+                        </a:ext>
+                      </a:extLst>
+                    </a:blip>
+                    <a:stretch>
+                      <a:fillRect/>
+                    </a:stretch>
+                  </pic:blipFill>
+                  <pic:spPr>
+                    <a:xfrm>
+                      <a:off x="0" y="0"/>
+                      <a:ext cx="1564005" cy="1670050"/>
+                    </a:xfrm>
+                    <a:prstGeom prst="rect">
+                      <a:avLst/>
+                    </a:prstGeom>
+                  </pic:spPr>
+                </pic:pic>
+              </a:graphicData>
+            </a:graphic>
+            <wp14:sizeRelH relativeFrom="margin">
+              <wp14:pctWidth>0</wp14:pctWidth>
+            </wp14:sizeRelH>
+            <wp14:sizeRelV relativeFrom="margin">
+              <wp14:pctHeight>0</wp14:pctHeight>
+            </wp14:sizeRelV>
+          </wp:anchor>
+        </w:drawing>
+      </w:r>
+      <w:r>
+        <w:rPr>
+          <w:b/>
+          <w:bCs/>
+        </w:rPr>
+        <w:t xml:space="preserve">Nombre: </w:t>
+      </w:r>
+      <w:r>
+        <w:rPr>
+          <w:b/>
+          <w:bCs/>
+        </w:rPr>
+        <w:t>LEVER CHEST PRESS</w:t>
+      </w:r>
+      <w:r>
+        <w:rPr>
+          <w:b/>
+          <w:bCs/>
+        </w:rPr>
+        <w:t>/</w:t>
+      </w:r>
+      <w:r>
+        <w:rPr>
+          <w:b/>
+          <w:bCs/>
+        </w:rPr>
+        <w:t>press de pecho con palanca</w:t>
+      </w:r>
+    </w:p>
+    <w:p>
+      <w:pPr>
+        <w:spacing w:line="240" w:lineRule="auto"/>
+        <w:rPr>
+          <w:rFonts w:ascii="Ubuntu Mono" w:hAnsi="Ubuntu Mono"/>
+          <w:sz w:val="24"/>
+          <w:szCs w:val="24"/>
+        </w:rPr>
+      </w:pPr>
+      <w:r>
+        <w:rPr>
+          <w:b/>
+          <w:bCs/>
+        </w:rPr>
+        <w:t>Músculo primario</w:t>
+      </w:r>
+      <w:r>
+        <w:t>: p</w:t>
+      </w:r>
+      <w:r>
+        <w:t>echo</w:t>
+      </w:r>
+      <w:r>
+        <w:rPr>
+          <w:noProof/>
+        </w:rPr>
+        <w:t xml:space="preserve"> </w:t>
+      </w:r>
+    </w:p>
+    <w:p>
+      <w:pPr>
+        <w:spacing w:line="240" w:lineRule="auto"/>
+      </w:pPr>
+      <w:r>
+        <w:rPr>
+          <w:b/>
+          <w:bCs/>
+        </w:rPr>
+        <w:t>Músculos que también trabajan</w:t>
+      </w:r>
+      <w:r>
+        <w:t xml:space="preserve">: </w:t>
+      </w:r>
+      <w:r>
+        <w:t>Tríceps, deltoides anterior</w:t>
+      </w:r>
+    </w:p>
+    <w:p>
+      <w:pPr>
+        <w:spacing w:line="240" w:lineRule="auto"/>
+      </w:pPr>
+      <w:r>
+        <w:rPr>
+          <w:b/>
+          <w:bCs/>
+        </w:rPr>
+        <w:t>Herramientas</w:t>
+      </w:r>
+      <w:r>
+        <w:t xml:space="preserve">: </w:t>
+      </w:r>
+      <w:r>
+        <w:t>Maquina</w:t>
+      </w:r>
+    </w:p>
+    <w:p>
+      <w:pPr>
+        <w:spacing w:line="240" w:lineRule="auto"/>
+        <w:rPr>
+          <w:b/>
+          <w:bCs/>
+          <w:noProof/>
+        </w:rPr>
+      </w:pPr>
+      <w:r>
+        <w:rPr>
+          <w:b/>
+          <w:bCs/>
+          <w:noProof/>
+        </w:rPr>
+        <w:t>Recomendaciones:</w:t>
+      </w:r>
+    </w:p>
+    <w:p>
+      <w:pPr>
+        <w:spacing w:line="240" w:lineRule="auto"/>
+        <w:rPr>
+          <w:noProof/>
+        </w:rPr>
+      </w:pPr>
+      <w:r>
+        <w:rPr>
+          <w:noProof/>
+        </w:rPr>
+        <w:t>Ajusta la máquina para que las asas estén a la altura de los hombros o ligeramente por encima.</w:t>
+      </w:r>
+    </w:p>
+    <w:p>
+      <w:pPr>
+        <w:spacing w:line="240" w:lineRule="auto"/>
+        <w:rPr>
+          <w:noProof/>
+        </w:rPr>
+      </w:pPr>
+      <w:r>
+        <w:rPr>
+          <w:noProof/>
+        </w:rPr>
+        <w:t>Siéntate en la máquina con la espalda recta y los pies firmemente plantados en el suelo.</w:t>
+      </w:r>
+    </w:p>
+    <w:p>
+      <w:pPr>
+        <w:spacing w:line="240" w:lineRule="auto"/>
+        <w:rPr>
+          <w:noProof/>
+        </w:rPr>
+      </w:pPr>
+      <w:r>
+        <w:rPr>
+          <w:noProof/>
+        </w:rPr>
+        <w:t>Agarra las asas y empuja hacia afuera hasta que los brazos estén casi completamente extendidos.</w:t>
+      </w:r>
+    </w:p>
+    <w:p>
+      <w:pPr>
+        <w:spacing w:line="240" w:lineRule="auto"/>
+        <w:rPr>
+          <w:noProof/>
+        </w:rPr>
+      </w:pPr>
+      <w:r>
+        <w:rPr>
+          <w:noProof/>
+        </w:rPr>
+        <w:t>Lentamente lleva las asas de vuelta hacia el pecho, manteniendo los codos ligeramente doblados durante todo el movimiento.</w:t>
+      </w:r>
+    </w:p>
+    <w:p>
+      <w:pPr>
+        <w:spacing w:line="240" w:lineRule="auto"/>
+        <w:rPr>
+          <w:noProof/>
+        </w:rPr>
+      </w:pPr>
+      <w:r>
+        <w:rPr>
+          <w:noProof/>
+        </w:rPr>
+        <w:t>Mantén la contracción en el pecho durante el movimiento de vuelta a la posición inicial.</w:t>
+      </w:r>
+    </w:p>
+    <w:p>
+      <w:pPr>
+        <w:spacing w:line="240" w:lineRule="auto"/>
+        <w:rPr>
+          <w:noProof/>
+        </w:rPr>
+      </w:pPr>
+      <w:r>
+        <w:rPr>
+          <w:noProof/>
+        </w:rPr>
+        <w:t>Exhala mientras empujas hacia afuera y inhala mientras llevas las asas hacia el pecho.</w:t>
+      </w:r>
+    </w:p>
+    <w:p>
+      <w:pPr>
+        <w:spacing w:line="240" w:lineRule="auto"/>
+        <w:rPr>
+          <w:b/>
+          <w:bCs/>
+          <w:noProof/>
+        </w:rPr>
+      </w:pPr>
+      <w:r>
+        <w:rPr>
+          <w:b/>
+          <w:bCs/>
+          <w:noProof/>
+        </w:rPr>
+        <w:t>E</w:t>
+      </w:r>
+      <w:r>
+        <w:rPr>
+          <w:b/>
+          <w:bCs/>
+          <w:noProof/>
+        </w:rPr>
+        <w:t>rrores Frecuentes:</w:t>
+      </w:r>
+    </w:p>
+    <w:p>
+      <w:pPr>
+        <w:spacing w:line="240" w:lineRule="auto"/>
+        <w:rPr>
+          <w:noProof/>
+        </w:rPr>
+      </w:pPr>
+      <w:r>
+        <w:rPr>
+          <w:noProof/>
+        </w:rPr>
+        <w:t>No usar suficiente peso o usar demasiado peso y perder la forma correcta.</w:t>
+      </w:r>
+    </w:p>
+    <w:p>
+      <w:pPr>
+        <w:spacing w:line="240" w:lineRule="auto"/>
+        <w:rPr>
+          <w:noProof/>
+        </w:rPr>
+      </w:pPr>
+      <w:r>
+        <w:rPr>
+          <w:noProof/>
+        </w:rPr>
+        <w:t>No ajustar la máquina correctamente para la altura de los hombros.</w:t>
+      </w:r>
+    </w:p>
+    <w:p>
+      <w:pPr>
+        <w:spacing w:line="240" w:lineRule="auto"/>
+        <w:rPr>
+          <w:noProof/>
+        </w:rPr>
+      </w:pPr>
+      <w:r>
+        <w:rPr>
+          <w:noProof/>
+        </w:rPr>
+        <w:t>No mantener la espalda recta durante todo el movimiento.</w:t>
+      </w:r>
+    </w:p>
+    <w:p>
+      <w:pPr>
+        <w:spacing w:line="240" w:lineRule="auto"/>
+        <w:rPr>
+          <w:noProof/>
+        </w:rPr>
+      </w:pPr>
+      <w:r>
+        <w:rPr>
+          <w:noProof/>
+        </w:rPr>
+        <w:t>No mantener los codos ligeramente doblados durante todo el movimiento.</w:t>
+      </w:r>
+    </w:p>
+    <w:p>
+      <w:pPr>
+        <w:spacing w:line="240" w:lineRule="auto"/>
+        <w:rPr>
+          <w:noProof/>
+        </w:rPr>
+      </w:pPr>
+    </w:p>
+    <w:p>
+      <w:pPr>
+        <w:spacing w:line="240" w:lineRule="auto"/>
+        <w:rPr>
+          <w:noProof/>
+        </w:rPr>
+      </w:pPr>
+    </w:p>
+    <w:p>
+      <w:pPr>
+        <w:spacing w:line="240" w:lineRule="auto"/>
+        <w:rPr>
+          <w:noProof/>
+        </w:rPr>
+      </w:pPr>
+    </w:p>
+    <w:p>
+      <w:pPr>
+        <w:spacing w:line="240" w:lineRule="auto"/>
+        <w:rPr>
+          <w:noProof/>
+        </w:rPr>
+      </w:pPr>
+    </w:p>
+    <w:p>
+      <w:pPr>
+        <w:spacing w:line="240" w:lineRule="auto"/>
+        <w:rPr>
+          <w:noProof/>
+        </w:rPr>
+      </w:pPr>
+    </w:p>
+    <w:p>
+      <w:pPr>
+        <w:spacing w:line="240" w:lineRule="auto"/>
+      </w:pPr>
+      <w:r>
+        <w:rPr>
+          <w:b/>
+          <w:bCs/>
+        </w:rPr>
+        <w:lastRenderedPageBreak/>
+        <w:t xml:space="preserve">Nombre: </w:t>
+      </w:r>
     </w:p>
     <w:p>
       <w:pPr>
@@ -9044,7 +11883,7 @@
 </file>
 
 <file path=word/endnotes.xml><?xml version="1.0" encoding="utf-8"?>
-<w:endnotes xmlns:wpc="http://schemas.microsoft.com/office/word/2010/wordprocessingCanvas" xmlns:cx="http://schemas.microsoft.com/office/drawing/2014/chartex" xmlns:cx1="http://schemas.microsoft.com/office/drawing/2015/9/8/chartex" xmlns:cx2="http://schemas.microsoft.com/office/drawing/2015/10/21/chartex" xmlns:cx3="http://schemas.microsoft.com/office/drawing/2016/5/9/chartex" xmlns:cx4="http://schemas.microsoft.com/office/drawing/2016/5/10/chartex" xmlns:cx5="http://schemas.microsoft.com/office/drawing/2016/5/11/chartex" xmlns:cx6="http://schemas.microsoft.com/office/drawing/2016/5/12/chartex" xmlns:cx7="http://schemas.microsoft.com/office/drawing/2016/5/13/chartex" xmlns:cx8="http://schemas.microsoft.com/office/drawing/2016/5/14/chartex" xmlns:mc="http://schemas.openxmlformats.org/markup-compatibility/2006" xmlns:aink="http://schemas.microsoft.com/office/drawing/2016/ink" xmlns:am3d="http://schemas.microsoft.com/office/drawing/2017/model3d" xmlns:o="urn:schemas-microsoft-com:office:office" xmlns:oel="http://schemas.microsoft.com/office/2019/extlst" xmlns:r="http://schemas.openxmlformats.org/officeDocument/2006/relationships" xmlns:m="http://schemas.openxmlformats.org/officeDocument/2006/math" xmlns:v="urn:schemas-microsoft-com:vml" xmlns:wp14="http://schemas.microsoft.com/office/word/2010/wordprocessingDrawing" xmlns:wp="http://schemas.openxmlformats.org/drawingml/2006/wordprocessingDrawing" xmlns:w10="urn:schemas-microsoft-com:office:word" xmlns:w="http://schemas.openxmlformats.org/wordprocessingml/2006/main" xmlns:w14="http://schemas.microsoft.com/office/word/2010/wordml" xmlns:w15="http://schemas.microsoft.com/office/word/2012/wordml" xmlns:w16cex="http://schemas.microsoft.com/office/word/2018/wordml/cex" xmlns:w16cid="http://schemas.microsoft.com/office/word/2016/wordml/cid" xmlns:w16="http://schemas.microsoft.com/office/word/2018/wordml" xmlns:w16du="http://schemas.microsoft.com/office/word/2023/wordml/word16du" xmlns:w16sdtdh="http://schemas.microsoft.com/office/word/2020/wordml/sdtdatahash" xmlns:w16se="http://schemas.microsoft.com/office/word/2015/wordml/symex" xmlns:wpg="http://schemas.microsoft.com/office/word/2010/wordprocessingGroup" xmlns:wpi="http://schemas.microsoft.com/office/word/2010/wordprocessingInk" xmlns:wne="http://schemas.microsoft.com/office/word/2006/wordml" xmlns:wps="http://schemas.microsoft.com/office/word/2010/wordprocessingShape" mc:Ignorable="w14 w15 w16se w16cid w16 w16cex w16sdtdh wp14">
+<w:endnotes xmlns:wpc="http://schemas.microsoft.com/office/word/2010/wordprocessingCanvas" xmlns:cx="http://schemas.microsoft.com/office/drawing/2014/chartex" xmlns:cx1="http://schemas.microsoft.com/office/drawing/2015/9/8/chartex" xmlns:cx2="http://schemas.microsoft.com/office/drawing/2015/10/21/chartex" xmlns:cx3="http://schemas.microsoft.com/office/drawing/2016/5/9/chartex" xmlns:cx4="http://schemas.microsoft.com/office/drawing/2016/5/10/chartex" xmlns:cx5="http://schemas.microsoft.com/office/drawing/2016/5/11/chartex" xmlns:cx6="http://schemas.microsoft.com/office/drawing/2016/5/12/chartex" xmlns:cx7="http://schemas.microsoft.com/office/drawing/2016/5/13/chartex" xmlns:cx8="http://schemas.microsoft.com/office/drawing/2016/5/14/chartex" xmlns:mc="http://schemas.openxmlformats.org/markup-compatibility/2006" xmlns:aink="http://schemas.microsoft.com/office/drawing/2016/ink" xmlns:am3d="http://schemas.microsoft.com/office/drawing/2017/model3d" xmlns:o="urn:schemas-microsoft-com:office:office" xmlns:oel="http://schemas.microsoft.com/office/2019/extlst" xmlns:r="http://schemas.openxmlformats.org/officeDocument/2006/relationships" xmlns:m="http://schemas.openxmlformats.org/officeDocument/2006/math" xmlns:v="urn:schemas-microsoft-com:vml" xmlns:wp14="http://schemas.microsoft.com/office/word/2010/wordprocessingDrawing" xmlns:wp="http://schemas.openxmlformats.org/drawingml/2006/wordprocessingDrawing" xmlns:w10="urn:schemas-microsoft-com:office:word" xmlns:w="http://schemas.openxmlformats.org/wordprocessingml/2006/main" xmlns:w14="http://schemas.microsoft.com/office/word/2010/wordml" xmlns:w15="http://schemas.microsoft.com/office/word/2012/wordml" xmlns:w16cex="http://schemas.microsoft.com/office/word/2018/wordml/cex" xmlns:w16cid="http://schemas.microsoft.com/office/word/2016/wordml/cid" xmlns:w16="http://schemas.microsoft.com/office/word/2018/wordml" xmlns:w16sdtdh="http://schemas.microsoft.com/office/word/2020/wordml/sdtdatahash" xmlns:w16se="http://schemas.microsoft.com/office/word/2015/wordml/symex" xmlns:wpg="http://schemas.microsoft.com/office/word/2010/wordprocessingGroup" xmlns:wpi="http://schemas.microsoft.com/office/word/2010/wordprocessingInk" xmlns:wne="http://schemas.microsoft.com/office/word/2006/wordml" xmlns:wps="http://schemas.microsoft.com/office/word/2010/wordprocessingShape" mc:Ignorable="w14 w15 w16se w16cid w16 w16cex w16sdtdh wp14">
   <w:endnote w:type="separator" w:id="-1">
     <w:p>
       <w:pPr>
@@ -9069,7 +11908,7 @@
 </file>
 
 <file path=word/footnotes.xml><?xml version="1.0" encoding="utf-8"?>
-<w:footnotes xmlns:wpc="http://schemas.microsoft.com/office/word/2010/wordprocessingCanvas" xmlns:cx="http://schemas.microsoft.com/office/drawing/2014/chartex" xmlns:cx1="http://schemas.microsoft.com/office/drawing/2015/9/8/chartex" xmlns:cx2="http://schemas.microsoft.com/office/drawing/2015/10/21/chartex" xmlns:cx3="http://schemas.microsoft.com/office/drawing/2016/5/9/chartex" xmlns:cx4="http://schemas.microsoft.com/office/drawing/2016/5/10/chartex" xmlns:cx5="http://schemas.microsoft.com/office/drawing/2016/5/11/chartex" xmlns:cx6="http://schemas.microsoft.com/office/drawing/2016/5/12/chartex" xmlns:cx7="http://schemas.microsoft.com/office/drawing/2016/5/13/chartex" xmlns:cx8="http://schemas.microsoft.com/office/drawing/2016/5/14/chartex" xmlns:mc="http://schemas.openxmlformats.org/markup-compatibility/2006" xmlns:aink="http://schemas.microsoft.com/office/drawing/2016/ink" xmlns:am3d="http://schemas.microsoft.com/office/drawing/2017/model3d" xmlns:o="urn:schemas-microsoft-com:office:office" xmlns:oel="http://schemas.microsoft.com/office/2019/extlst" xmlns:r="http://schemas.openxmlformats.org/officeDocument/2006/relationships" xmlns:m="http://schemas.openxmlformats.org/officeDocument/2006/math" xmlns:v="urn:schemas-microsoft-com:vml" xmlns:wp14="http://schemas.microsoft.com/office/word/2010/wordprocessingDrawing" xmlns:wp="http://schemas.openxmlformats.org/drawingml/2006/wordprocessingDrawing" xmlns:w10="urn:schemas-microsoft-com:office:word" xmlns:w="http://schemas.openxmlformats.org/wordprocessingml/2006/main" xmlns:w14="http://schemas.microsoft.com/office/word/2010/wordml" xmlns:w15="http://schemas.microsoft.com/office/word/2012/wordml" xmlns:w16cex="http://schemas.microsoft.com/office/word/2018/wordml/cex" xmlns:w16cid="http://schemas.microsoft.com/office/word/2016/wordml/cid" xmlns:w16="http://schemas.microsoft.com/office/word/2018/wordml" xmlns:w16du="http://schemas.microsoft.com/office/word/2023/wordml/word16du" xmlns:w16sdtdh="http://schemas.microsoft.com/office/word/2020/wordml/sdtdatahash" xmlns:w16se="http://schemas.microsoft.com/office/word/2015/wordml/symex" xmlns:wpg="http://schemas.microsoft.com/office/word/2010/wordprocessingGroup" xmlns:wpi="http://schemas.microsoft.com/office/word/2010/wordprocessingInk" xmlns:wne="http://schemas.microsoft.com/office/word/2006/wordml" xmlns:wps="http://schemas.microsoft.com/office/word/2010/wordprocessingShape" mc:Ignorable="w14 w15 w16se w16cid w16 w16cex w16sdtdh wp14">
+<w:footnotes xmlns:wpc="http://schemas.microsoft.com/office/word/2010/wordprocessingCanvas" xmlns:cx="http://schemas.microsoft.com/office/drawing/2014/chartex" xmlns:cx1="http://schemas.microsoft.com/office/drawing/2015/9/8/chartex" xmlns:cx2="http://schemas.microsoft.com/office/drawing/2015/10/21/chartex" xmlns:cx3="http://schemas.microsoft.com/office/drawing/2016/5/9/chartex" xmlns:cx4="http://schemas.microsoft.com/office/drawing/2016/5/10/chartex" xmlns:cx5="http://schemas.microsoft.com/office/drawing/2016/5/11/chartex" xmlns:cx6="http://schemas.microsoft.com/office/drawing/2016/5/12/chartex" xmlns:cx7="http://schemas.microsoft.com/office/drawing/2016/5/13/chartex" xmlns:cx8="http://schemas.microsoft.com/office/drawing/2016/5/14/chartex" xmlns:mc="http://schemas.openxmlformats.org/markup-compatibility/2006" xmlns:aink="http://schemas.microsoft.com/office/drawing/2016/ink" xmlns:am3d="http://schemas.microsoft.com/office/drawing/2017/model3d" xmlns:o="urn:schemas-microsoft-com:office:office" xmlns:oel="http://schemas.microsoft.com/office/2019/extlst" xmlns:r="http://schemas.openxmlformats.org/officeDocument/2006/relationships" xmlns:m="http://schemas.openxmlformats.org/officeDocument/2006/math" xmlns:v="urn:schemas-microsoft-com:vml" xmlns:wp14="http://schemas.microsoft.com/office/word/2010/wordprocessingDrawing" xmlns:wp="http://schemas.openxmlformats.org/drawingml/2006/wordprocessingDrawing" xmlns:w10="urn:schemas-microsoft-com:office:word" xmlns:w="http://schemas.openxmlformats.org/wordprocessingml/2006/main" xmlns:w14="http://schemas.microsoft.com/office/word/2010/wordml" xmlns:w15="http://schemas.microsoft.com/office/word/2012/wordml" xmlns:w16cex="http://schemas.microsoft.com/office/word/2018/wordml/cex" xmlns:w16cid="http://schemas.microsoft.com/office/word/2016/wordml/cid" xmlns:w16="http://schemas.microsoft.com/office/word/2018/wordml" xmlns:w16sdtdh="http://schemas.microsoft.com/office/word/2020/wordml/sdtdatahash" xmlns:w16se="http://schemas.microsoft.com/office/word/2015/wordml/symex" xmlns:wpg="http://schemas.microsoft.com/office/word/2010/wordprocessingGroup" xmlns:wpi="http://schemas.microsoft.com/office/word/2010/wordprocessingInk" xmlns:wne="http://schemas.microsoft.com/office/word/2006/wordml" xmlns:wps="http://schemas.microsoft.com/office/word/2010/wordprocessingShape" mc:Ignorable="w14 w15 w16se w16cid w16 w16cex w16sdtdh wp14">
   <w:footnote w:type="separator" w:id="-1">
     <w:p>
       <w:pPr>
@@ -9094,7 +11933,7 @@
 </file>
 
 <file path=word/numbering.xml><?xml version="1.0" encoding="utf-8"?>
-<w:numbering xmlns:wpc="http://schemas.microsoft.com/office/word/2010/wordprocessingCanvas" xmlns:cx="http://schemas.microsoft.com/office/drawing/2014/chartex" xmlns:cx1="http://schemas.microsoft.com/office/drawing/2015/9/8/chartex" xmlns:cx2="http://schemas.microsoft.com/office/drawing/2015/10/21/chartex" xmlns:cx3="http://schemas.microsoft.com/office/drawing/2016/5/9/chartex" xmlns:cx4="http://schemas.microsoft.com/office/drawing/2016/5/10/chartex" xmlns:cx5="http://schemas.microsoft.com/office/drawing/2016/5/11/chartex" xmlns:cx6="http://schemas.microsoft.com/office/drawing/2016/5/12/chartex" xmlns:cx7="http://schemas.microsoft.com/office/drawing/2016/5/13/chartex" xmlns:cx8="http://schemas.microsoft.com/office/drawing/2016/5/14/chartex" xmlns:mc="http://schemas.openxmlformats.org/markup-compatibility/2006" xmlns:aink="http://schemas.microsoft.com/office/drawing/2016/ink" xmlns:am3d="http://schemas.microsoft.com/office/drawing/2017/model3d" xmlns:o="urn:schemas-microsoft-com:office:office" xmlns:oel="http://schemas.microsoft.com/office/2019/extlst" xmlns:r="http://schemas.openxmlformats.org/officeDocument/2006/relationships" xmlns:m="http://schemas.openxmlformats.org/officeDocument/2006/math" xmlns:v="urn:schemas-microsoft-com:vml" xmlns:wp14="http://schemas.microsoft.com/office/word/2010/wordprocessingDrawing" xmlns:wp="http://schemas.openxmlformats.org/drawingml/2006/wordprocessingDrawing" xmlns:w10="urn:schemas-microsoft-com:office:word" xmlns:w="http://schemas.openxmlformats.org/wordprocessingml/2006/main" xmlns:w14="http://schemas.microsoft.com/office/word/2010/wordml" xmlns:w15="http://schemas.microsoft.com/office/word/2012/wordml" xmlns:w16cex="http://schemas.microsoft.com/office/word/2018/wordml/cex" xmlns:w16cid="http://schemas.microsoft.com/office/word/2016/wordml/cid" xmlns:w16="http://schemas.microsoft.com/office/word/2018/wordml" xmlns:w16du="http://schemas.microsoft.com/office/word/2023/wordml/word16du" xmlns:w16sdtdh="http://schemas.microsoft.com/office/word/2020/wordml/sdtdatahash" xmlns:w16se="http://schemas.microsoft.com/office/word/2015/wordml/symex" xmlns:wpg="http://schemas.microsoft.com/office/word/2010/wordprocessingGroup" xmlns:wpi="http://schemas.microsoft.com/office/word/2010/wordprocessingInk" xmlns:wne="http://schemas.microsoft.com/office/word/2006/wordml" xmlns:wps="http://schemas.microsoft.com/office/word/2010/wordprocessingShape" mc:Ignorable="w14 w15 w16se w16cid w16 w16cex w16sdtdh wp14">
+<w:numbering xmlns:wpc="http://schemas.microsoft.com/office/word/2010/wordprocessingCanvas" xmlns:cx="http://schemas.microsoft.com/office/drawing/2014/chartex" xmlns:cx1="http://schemas.microsoft.com/office/drawing/2015/9/8/chartex" xmlns:cx2="http://schemas.microsoft.com/office/drawing/2015/10/21/chartex" xmlns:cx3="http://schemas.microsoft.com/office/drawing/2016/5/9/chartex" xmlns:cx4="http://schemas.microsoft.com/office/drawing/2016/5/10/chartex" xmlns:cx5="http://schemas.microsoft.com/office/drawing/2016/5/11/chartex" xmlns:cx6="http://schemas.microsoft.com/office/drawing/2016/5/12/chartex" xmlns:cx7="http://schemas.microsoft.com/office/drawing/2016/5/13/chartex" xmlns:cx8="http://schemas.microsoft.com/office/drawing/2016/5/14/chartex" xmlns:mc="http://schemas.openxmlformats.org/markup-compatibility/2006" xmlns:aink="http://schemas.microsoft.com/office/drawing/2016/ink" xmlns:am3d="http://schemas.microsoft.com/office/drawing/2017/model3d" xmlns:o="urn:schemas-microsoft-com:office:office" xmlns:oel="http://schemas.microsoft.com/office/2019/extlst" xmlns:r="http://schemas.openxmlformats.org/officeDocument/2006/relationships" xmlns:m="http://schemas.openxmlformats.org/officeDocument/2006/math" xmlns:v="urn:schemas-microsoft-com:vml" xmlns:wp14="http://schemas.microsoft.com/office/word/2010/wordprocessingDrawing" xmlns:wp="http://schemas.openxmlformats.org/drawingml/2006/wordprocessingDrawing" xmlns:w10="urn:schemas-microsoft-com:office:word" xmlns:w="http://schemas.openxmlformats.org/wordprocessingml/2006/main" xmlns:w14="http://schemas.microsoft.com/office/word/2010/wordml" xmlns:w15="http://schemas.microsoft.com/office/word/2012/wordml" xmlns:w16cex="http://schemas.microsoft.com/office/word/2018/wordml/cex" xmlns:w16cid="http://schemas.microsoft.com/office/word/2016/wordml/cid" xmlns:w16="http://schemas.microsoft.com/office/word/2018/wordml" xmlns:w16sdtdh="http://schemas.microsoft.com/office/word/2020/wordml/sdtdatahash" xmlns:w16se="http://schemas.microsoft.com/office/word/2015/wordml/symex" xmlns:wpg="http://schemas.microsoft.com/office/word/2010/wordprocessingGroup" xmlns:wpi="http://schemas.microsoft.com/office/word/2010/wordprocessingInk" xmlns:wne="http://schemas.microsoft.com/office/word/2006/wordml" xmlns:wps="http://schemas.microsoft.com/office/word/2010/wordprocessingShape" mc:Ignorable="w14 w15 w16se w16cid w16 w16cex w16sdtdh wp14">
   <w:abstractNum w:abstractNumId="0" w15:restartNumberingAfterBreak="0">
     <w:nsid w:val="57B57A66"/>
     <w:multiLevelType w:val="multilevel"/>
@@ -9648,7 +12487,7 @@
   <w:style w:type="paragraph" w:default="1" w:styleId="Normal">
     <w:name w:val="Normal"/>
     <w:qFormat/>
-    <w:rsid w:val="008B0356"/>
+    <w:rsid w:val="005370D1"/>
   </w:style>
   <w:style w:type="character" w:default="1" w:styleId="Fuentedeprrafopredeter">
     <w:name w:val="Default Paragraph Font"/>

</xml_diff>